<commit_message>
docs: Update internals cookbook document
</commit_message>
<xml_diff>
--- a/docs/omc Internals Cookbook.docx
+++ b/docs/omc Internals Cookbook.docx
@@ -104,7 +104,10 @@
         </w:numPr>
       </w:pPr>
       <w:r>
-        <w:t>Create copies of the declaration (.h) and implementation files (.</w:t>
+        <w:t>In Windows Explorer, c</w:t>
+      </w:r>
+      <w:r>
+        <w:t>reate copies of the declaration (.h) and implementation files (.</w:t>
       </w:r>
       <w:proofErr w:type="spellStart"/>
       <w:r>
@@ -208,7 +211,13 @@
         </w:numPr>
       </w:pPr>
       <w:r>
-        <w:t xml:space="preserve">Use global replace (Ctrl-H) on the two open files to change all uses of the </w:t>
+        <w:t>Use global replace (Ctrl-</w:t>
+      </w:r>
+      <w:r>
+        <w:t>Shift-</w:t>
+      </w:r>
+      <w:r>
+        <w:t xml:space="preserve">H) on the two open files to change all uses of the </w:t>
       </w:r>
       <w:r>
         <w:t>original</w:t>
@@ -238,6 +247,9 @@
       <w:r>
         <w:t>).  Global replace settings are case sensitive, whole word, all open documents.</w:t>
       </w:r>
+      <w:r>
+        <w:t xml:space="preserve">  At the moment, 11 replacements are made.</w:t>
+      </w:r>
     </w:p>
     <w:p>
       <w:pPr>
@@ -274,42 +286,465 @@
         <w:t>c</w:t>
       </w:r>
       <w:r>
-        <w:t>larati</w:t>
-      </w:r>
+        <w:t>laration</w:t>
+      </w:r>
+      <w:r>
+        <w:t xml:space="preserve"> for ‘super’ 3 lines below corresponds.  Very important, as this is the mechanism used to implement hierarchical calling chains.  Bugs here have odd symptoms and can be difficult to track down.</w:t>
+      </w:r>
+    </w:p>
+    <w:p>
+      <w:pPr>
+        <w:pStyle w:val="ListParagraph"/>
+        <w:numPr>
+          <w:ilvl w:val="0"/>
+          <w:numId w:val="1"/>
+        </w:numPr>
+      </w:pPr>
+      <w:r>
+        <w:t>Edit doxygen comment for the new class in the header file.</w:t>
+      </w:r>
+    </w:p>
+    <w:p>
+      <w:pPr>
+        <w:pStyle w:val="ListParagraph"/>
+        <w:numPr>
+          <w:ilvl w:val="0"/>
+          <w:numId w:val="1"/>
+        </w:numPr>
+      </w:pPr>
+      <w:r>
+        <w:t>Continue with minimal implementation related to</w:t>
+      </w:r>
+      <w:r>
+        <w:t xml:space="preserve"> the new .h and .</w:t>
+      </w:r>
+      <w:proofErr w:type="spellStart"/>
+      <w:r>
+        <w:t>cpp</w:t>
+      </w:r>
+      <w:proofErr w:type="spellEnd"/>
+      <w:r>
+        <w:t xml:space="preserve"> files, but</w:t>
+      </w:r>
+      <w:r>
+        <w:br/>
+        <w:t xml:space="preserve">- </w:t>
+      </w:r>
+      <w:r>
+        <w:t xml:space="preserve">avoid references to the new class in other code for the moment (e.g. grammar file </w:t>
+      </w:r>
+      <w:proofErr w:type="spellStart"/>
+      <w:r>
+        <w:t>parser.y</w:t>
+      </w:r>
+      <w:proofErr w:type="spellEnd"/>
+      <w:proofErr w:type="gramStart"/>
+      <w:r>
+        <w:t>)</w:t>
+      </w:r>
+      <w:proofErr w:type="gramEnd"/>
+      <w:r>
+        <w:br/>
+        <w:t>- avoid implementing new class-specific functionality</w:t>
+      </w:r>
+      <w:r>
+        <w:br/>
+        <w:t>Typical changes at this point include:</w:t>
+      </w:r>
+      <w:r>
+        <w:br/>
+        <w:t>- remove irrelevant members</w:t>
+      </w:r>
+      <w:r>
+        <w:br/>
+        <w:t>- remove irrelevant arguments for constructor</w:t>
+      </w:r>
+      <w:r>
+        <w:br/>
+        <w:t>- remove #include for unused header files</w:t>
+      </w:r>
+      <w:r>
+        <w:br/>
+        <w:t>- v</w:t>
+      </w:r>
+      <w:r>
+        <w:t xml:space="preserve">erify </w:t>
+      </w:r>
+      <w:r>
+        <w:t xml:space="preserve">and edit </w:t>
+      </w:r>
+      <w:r>
+        <w:t xml:space="preserve">doxygen comments for all class members in </w:t>
+      </w:r>
+      <w:r>
+        <w:t xml:space="preserve">the </w:t>
+      </w:r>
+      <w:r>
+        <w:t>.h file.</w:t>
+      </w:r>
+    </w:p>
+    <w:p>
+      <w:pPr>
+        <w:pStyle w:val="ListParagraph"/>
+        <w:numPr>
+          <w:ilvl w:val="0"/>
+          <w:numId w:val="1"/>
+        </w:numPr>
+      </w:pPr>
+      <w:r>
+        <w:t>Do trial compilation of the implementation file (TableDimensionSymbol.cpp), using Ctrl-F7</w:t>
+      </w:r>
+      <w:r>
+        <w:t xml:space="preserve">, and fix errors as </w:t>
+      </w:r>
+      <w:proofErr w:type="gramStart"/>
+      <w:r>
+        <w:t>required.</w:t>
+      </w:r>
+      <w:proofErr w:type="gramEnd"/>
+    </w:p>
+    <w:p>
+      <w:pPr>
+        <w:pStyle w:val="ListParagraph"/>
+        <w:numPr>
+          <w:ilvl w:val="0"/>
+          <w:numId w:val="1"/>
+        </w:numPr>
+      </w:pPr>
+      <w:r>
+        <w:t xml:space="preserve">Build </w:t>
+      </w:r>
+      <w:proofErr w:type="spellStart"/>
+      <w:r>
+        <w:t>omc</w:t>
+      </w:r>
+      <w:proofErr w:type="spellEnd"/>
+      <w:r>
+        <w:t>.  There should be no errors.</w:t>
+      </w:r>
+    </w:p>
+    <w:p>
+      <w:pPr>
+        <w:pStyle w:val="ListParagraph"/>
+        <w:numPr>
+          <w:ilvl w:val="0"/>
+          <w:numId w:val="1"/>
+        </w:numPr>
+      </w:pPr>
+      <w:r>
+        <w:t>Create code sna</w:t>
+      </w:r>
+      <w:r>
+        <w:t>pshot using SVN or other method (optional).</w:t>
+      </w:r>
+    </w:p>
+    <w:p>
+      <w:pPr>
+        <w:pStyle w:val="ListParagraph"/>
+        <w:numPr>
+          <w:ilvl w:val="0"/>
+          <w:numId w:val="1"/>
+        </w:numPr>
+      </w:pPr>
+      <w:r>
+        <w:t>Continue with implementation of functionality for the new class.</w:t>
+      </w:r>
+      <w:r>
+        <w:br/>
+      </w:r>
+      <w:r>
+        <w:br/>
+      </w:r>
+    </w:p>
+    <w:p>
+      <w:pPr>
+        <w:rPr>
+          <w:b/>
+          <w:u w:val="single"/>
+        </w:rPr>
+      </w:pPr>
+      <w:r>
+        <w:rPr>
+          <w:b/>
+          <w:u w:val="single"/>
+        </w:rPr>
+        <w:lastRenderedPageBreak/>
+        <w:t xml:space="preserve">Rename </w:t>
+      </w:r>
+      <w:r>
+        <w:rPr>
+          <w:b/>
+          <w:u w:val="single"/>
+        </w:rPr>
+        <w:t xml:space="preserve">a symbol </w:t>
+      </w:r>
+      <w:r>
+        <w:rPr>
+          <w:b/>
+          <w:u w:val="single"/>
+        </w:rPr>
+        <w:t>in</w:t>
+      </w:r>
+      <w:r>
+        <w:rPr>
+          <w:b/>
+          <w:u w:val="single"/>
+        </w:rPr>
+        <w:t xml:space="preserve"> the Symbol hierarchy</w:t>
+      </w:r>
+    </w:p>
+    <w:p>
+      <w:r>
+        <w:t xml:space="preserve">The following steps were documented during the </w:t>
+      </w:r>
+      <w:r>
+        <w:t xml:space="preserve">renaming </w:t>
+      </w:r>
+      <w:r>
+        <w:t xml:space="preserve">of </w:t>
+      </w:r>
+      <w:r>
+        <w:t xml:space="preserve">the </w:t>
+      </w:r>
+      <w:r>
+        <w:t xml:space="preserve">symbol </w:t>
+      </w:r>
+      <w:proofErr w:type="spellStart"/>
+      <w:r>
+        <w:t>DerivedTablePlaceholderS</w:t>
+      </w:r>
+      <w:r>
+        <w:t>y</w:t>
+      </w:r>
+      <w:r>
+        <w:t>mbol</w:t>
+      </w:r>
+      <w:proofErr w:type="spellEnd"/>
+      <w:r>
+        <w:t xml:space="preserve"> to </w:t>
+      </w:r>
+      <w:proofErr w:type="spellStart"/>
+      <w:r>
+        <w:t>D</w:t>
+      </w:r>
+      <w:r>
+        <w:t>erivedTableMeasure</w:t>
+      </w:r>
+      <w:r>
+        <w:t>Symbol</w:t>
+      </w:r>
+      <w:proofErr w:type="spellEnd"/>
+      <w:r>
+        <w:t xml:space="preserve"> to the Symbol hierarchy.</w:t>
+      </w:r>
+    </w:p>
+    <w:p>
+      <w:pPr>
+        <w:pStyle w:val="ListParagraph"/>
+        <w:numPr>
+          <w:ilvl w:val="0"/>
+          <w:numId w:val="3"/>
+        </w:numPr>
+      </w:pPr>
+      <w:r>
+        <w:t>Check that there are no outstanding check-ins, and that the current version is stable and tested.</w:t>
+      </w:r>
+    </w:p>
+    <w:p>
+      <w:pPr>
+        <w:pStyle w:val="ListParagraph"/>
+        <w:numPr>
+          <w:ilvl w:val="0"/>
+          <w:numId w:val="3"/>
+        </w:numPr>
+      </w:pPr>
+      <w:r>
+        <w:t>Close the ompp solution</w:t>
+      </w:r>
+    </w:p>
+    <w:p>
+      <w:pPr>
+        <w:pStyle w:val="ListParagraph"/>
+        <w:numPr>
+          <w:ilvl w:val="0"/>
+          <w:numId w:val="3"/>
+        </w:numPr>
+      </w:pPr>
+      <w:r>
+        <w:t>In Windows Explorer</w:t>
+      </w:r>
+      <w:r>
+        <w:t xml:space="preserve">, use </w:t>
+      </w:r>
+      <w:proofErr w:type="spellStart"/>
+      <w:r>
+        <w:t>Tortoise</w:t>
+      </w:r>
+      <w:r>
+        <w:t>SVN</w:t>
+      </w:r>
+      <w:proofErr w:type="spellEnd"/>
+      <w:r>
+        <w:t xml:space="preserve"> to rename </w:t>
+      </w:r>
+      <w:r>
+        <w:t xml:space="preserve">the declaration (.h) </w:t>
+      </w:r>
+      <w:r>
+        <w:t xml:space="preserve">for the </w:t>
+      </w:r>
+      <w:r>
+        <w:t>symbol.</w:t>
+      </w:r>
+      <w:r>
+        <w:t xml:space="preserve">  </w:t>
+      </w:r>
+      <w:proofErr w:type="spellStart"/>
+      <w:r>
+        <w:t>TortoiseSVN</w:t>
+      </w:r>
+      <w:proofErr w:type="spellEnd"/>
+      <w:r>
+        <w:t xml:space="preserve"> will helpfully prompt to replace the corresponding implementation file (.</w:t>
+      </w:r>
+      <w:proofErr w:type="spellStart"/>
+      <w:r>
+        <w:t>cpp</w:t>
+      </w:r>
+      <w:proofErr w:type="spellEnd"/>
+      <w:r>
+        <w:t>) for the symbol.</w:t>
+      </w:r>
+    </w:p>
+    <w:p>
+      <w:pPr>
+        <w:pStyle w:val="ListParagraph"/>
+        <w:numPr>
+          <w:ilvl w:val="0"/>
+          <w:numId w:val="3"/>
+        </w:numPr>
+      </w:pPr>
+      <w:r>
+        <w:t>Open the ompp solution.</w:t>
+      </w:r>
+    </w:p>
+    <w:p>
+      <w:pPr>
+        <w:pStyle w:val="ListParagraph"/>
+        <w:numPr>
+          <w:ilvl w:val="0"/>
+          <w:numId w:val="3"/>
+        </w:numPr>
+      </w:pPr>
+      <w:r>
+        <w:t xml:space="preserve">Use Solution Explorer </w:t>
+      </w:r>
+      <w:r>
+        <w:t xml:space="preserve">in the Header Files group </w:t>
+      </w:r>
+      <w:r>
+        <w:t xml:space="preserve">to </w:t>
+      </w:r>
+      <w:r>
+        <w:t>R</w:t>
+      </w:r>
+      <w:r>
+        <w:t xml:space="preserve">emove the old </w:t>
+      </w:r>
+      <w:r>
+        <w:t xml:space="preserve">header file </w:t>
+      </w:r>
+      <w:r>
+        <w:t>name</w:t>
+      </w:r>
+      <w:r>
+        <w:t>, and A</w:t>
+      </w:r>
+      <w:r>
+        <w:t>dd</w:t>
+      </w:r>
+      <w:r>
+        <w:t xml:space="preserve"> &gt; Existing Item…</w:t>
+      </w:r>
+      <w:r>
+        <w:t xml:space="preserve"> </w:t>
+      </w:r>
+      <w:r>
+        <w:t xml:space="preserve">for </w:t>
+      </w:r>
+      <w:r>
+        <w:t xml:space="preserve">the </w:t>
+      </w:r>
+      <w:r>
+        <w:t xml:space="preserve">renamed </w:t>
+      </w:r>
+      <w:r>
+        <w:t>new header file.  Do the s</w:t>
+      </w:r>
+      <w:r>
+        <w:t xml:space="preserve">ame for the implementation file in the Source Files </w:t>
+      </w:r>
+      <w:proofErr w:type="gramStart"/>
+      <w:r>
+        <w:t>group.</w:t>
+      </w:r>
+      <w:proofErr w:type="gramEnd"/>
+    </w:p>
+    <w:p>
+      <w:pPr>
+        <w:pStyle w:val="ListParagraph"/>
+        <w:numPr>
+          <w:ilvl w:val="0"/>
+          <w:numId w:val="3"/>
+        </w:numPr>
+      </w:pPr>
       <w:bookmarkStart w:id="0" w:name="_GoBack"/>
       <w:bookmarkEnd w:id="0"/>
       <w:r>
-        <w:t>on</w:t>
-      </w:r>
-      <w:r>
-        <w:t xml:space="preserve"> for ‘super’ 3 lines below corresponds.  Very important, as this is the mechanism used to implement hierarchical calling chains.  Bugs here have odd symptoms and can be difficult to track down.</w:t>
-      </w:r>
-    </w:p>
-    <w:p>
-      <w:pPr>
-        <w:pStyle w:val="ListParagraph"/>
-        <w:numPr>
-          <w:ilvl w:val="0"/>
-          <w:numId w:val="1"/>
-        </w:numPr>
-      </w:pPr>
-      <w:r>
-        <w:t>Edit doxygen comment for the new class in the header file.</w:t>
-      </w:r>
-    </w:p>
-    <w:p>
-      <w:pPr>
-        <w:pStyle w:val="ListParagraph"/>
-        <w:numPr>
-          <w:ilvl w:val="0"/>
-          <w:numId w:val="1"/>
-        </w:numPr>
-      </w:pPr>
-      <w:r>
-        <w:t>Continue with minimal implementation related to</w:t>
-      </w:r>
-      <w:r>
-        <w:t xml:space="preserve"> the new .h and .</w:t>
+        <w:t>Open the renamed declaration file to give context to VS for the upcoming global replace.</w:t>
+      </w:r>
+      <w:r>
+        <w:br/>
+      </w:r>
+      <w:r>
+        <w:t xml:space="preserve">Use global replace (Ctrl-Shift-H) </w:t>
+      </w:r>
+      <w:r>
+        <w:t>with the following settings:</w:t>
+      </w:r>
+      <w:r>
+        <w:br/>
+        <w:t xml:space="preserve">Find what: </w:t>
+      </w:r>
+      <w:proofErr w:type="spellStart"/>
+      <w:r>
+        <w:t>DerivedTablePlaceholderSymbol</w:t>
+      </w:r>
+      <w:proofErr w:type="spellEnd"/>
+      <w:r>
+        <w:br/>
+        <w:t xml:space="preserve">Replace with: </w:t>
+      </w:r>
+      <w:proofErr w:type="spellStart"/>
+      <w:r>
+        <w:t>DerivedTableMeasureSymbol</w:t>
+      </w:r>
+      <w:proofErr w:type="spellEnd"/>
+      <w:r>
+        <w:br/>
+        <w:t>Look in: Current Project</w:t>
+      </w:r>
+      <w:r>
+        <w:br/>
+        <w:t>Find options &gt; Match Case</w:t>
+      </w:r>
+      <w:r>
+        <w:br/>
+        <w:t>Find options &gt; Match whole word</w:t>
+      </w:r>
+      <w:r>
+        <w:br/>
+        <w:t>Look at these file types: *.</w:t>
       </w:r>
       <w:proofErr w:type="spellStart"/>
       <w:r>
@@ -317,138 +752,753 @@
       </w:r>
       <w:proofErr w:type="spellEnd"/>
       <w:r>
-        <w:t xml:space="preserve"> files, but</w:t>
+        <w:t>;*.h;*.y</w:t>
+      </w:r>
+      <w:r>
+        <w:br/>
+        <w:t>Click Replace All</w:t>
+      </w:r>
+    </w:p>
+    <w:p>
+      <w:pPr>
+        <w:pStyle w:val="ListParagraph"/>
+        <w:numPr>
+          <w:ilvl w:val="0"/>
+          <w:numId w:val="3"/>
+        </w:numPr>
+      </w:pPr>
+      <w:r>
+        <w:t>File &gt; Save all [note, will also save .</w:t>
+      </w:r>
+      <w:proofErr w:type="spellStart"/>
+      <w:r>
+        <w:t>sln</w:t>
+      </w:r>
+      <w:proofErr w:type="spellEnd"/>
+      <w:r>
+        <w:t xml:space="preserve"> and </w:t>
+      </w:r>
+      <w:proofErr w:type="spellStart"/>
+      <w:r>
+        <w:t>vcxproj</w:t>
+      </w:r>
+      <w:proofErr w:type="spellEnd"/>
+      <w:r>
+        <w:t xml:space="preserve"> file]</w:t>
+      </w:r>
+    </w:p>
+    <w:p>
+      <w:pPr>
+        <w:pStyle w:val="ListParagraph"/>
+        <w:numPr>
+          <w:ilvl w:val="0"/>
+          <w:numId w:val="3"/>
+        </w:numPr>
+      </w:pPr>
+      <w:r>
+        <w:t xml:space="preserve">Rebuild </w:t>
+      </w:r>
+      <w:proofErr w:type="spellStart"/>
+      <w:r>
+        <w:t>omc</w:t>
+      </w:r>
+      <w:proofErr w:type="spellEnd"/>
+      <w:r>
+        <w:t xml:space="preserve">, </w:t>
+      </w:r>
+      <w:r>
+        <w:t xml:space="preserve">perform sanity </w:t>
+      </w:r>
+      <w:r>
+        <w:t>test</w:t>
+      </w:r>
+      <w:r>
+        <w:t>.</w:t>
+      </w:r>
+    </w:p>
+    <w:p>
+      <w:pPr>
+        <w:pStyle w:val="ListParagraph"/>
+        <w:numPr>
+          <w:ilvl w:val="0"/>
+          <w:numId w:val="3"/>
+        </w:numPr>
+      </w:pPr>
+      <w:r>
+        <w:t>Check in changes to repository.</w:t>
+      </w:r>
+      <w:r>
+        <w:t xml:space="preserve">  Message can be something like</w:t>
+      </w:r>
+      <w:r>
+        <w:br/>
+      </w:r>
+      <w:proofErr w:type="spellStart"/>
+      <w:r>
+        <w:t>omc</w:t>
+      </w:r>
+      <w:proofErr w:type="spellEnd"/>
+      <w:r>
+        <w:t xml:space="preserve">: name change in Symbol hierarchy: </w:t>
+      </w:r>
+      <w:proofErr w:type="spellStart"/>
+      <w:r>
+        <w:t>DerivedTablePlaceholderSymbol</w:t>
+      </w:r>
+      <w:proofErr w:type="spellEnd"/>
+      <w:r>
+        <w:t xml:space="preserve"> ==&gt; </w:t>
+      </w:r>
+      <w:proofErr w:type="spellStart"/>
+      <w:r>
+        <w:t>DerivedTableMeasureSymbol</w:t>
+      </w:r>
+      <w:proofErr w:type="spellEnd"/>
+      <w:r>
+        <w:br/>
+      </w:r>
+      <w:r>
+        <w:br w:type="page"/>
+      </w:r>
+    </w:p>
+    <w:p>
+      <w:pPr>
+        <w:rPr>
+          <w:b/>
+          <w:u w:val="single"/>
+        </w:rPr>
+      </w:pPr>
+      <w:r>
+        <w:rPr>
+          <w:b/>
+          <w:u w:val="single"/>
+        </w:rPr>
+        <w:lastRenderedPageBreak/>
+        <w:t xml:space="preserve">Add a new </w:t>
+      </w:r>
+      <w:r>
+        <w:rPr>
+          <w:b/>
+          <w:u w:val="single"/>
+        </w:rPr>
+        <w:t>accumulator</w:t>
+      </w:r>
+    </w:p>
+    <w:p>
+      <w:r>
+        <w:t xml:space="preserve">The following steps were documented during the addition of the new experimental accumulator </w:t>
+      </w:r>
+      <w:proofErr w:type="spellStart"/>
+      <w:r>
+        <w:t>gini_obs_</w:t>
+      </w:r>
+      <w:proofErr w:type="gramStart"/>
+      <w:r>
+        <w:t>all</w:t>
+      </w:r>
+      <w:proofErr w:type="spellEnd"/>
+      <w:r>
+        <w:t>(</w:t>
+      </w:r>
+      <w:proofErr w:type="gramEnd"/>
+      <w:r>
+        <w:t>).</w:t>
+      </w:r>
+    </w:p>
+    <w:p>
+      <w:pPr>
+        <w:pStyle w:val="ListParagraph"/>
+        <w:numPr>
+          <w:ilvl w:val="0"/>
+          <w:numId w:val="2"/>
+        </w:numPr>
+      </w:pPr>
+      <w:r>
+        <w:t>Add token for new accumulator to parser.</w:t>
+      </w:r>
+      <w:r>
+        <w:br/>
+        <w:t xml:space="preserve">- adding a new token requires exact correspondence between </w:t>
+      </w:r>
+      <w:proofErr w:type="spellStart"/>
+      <w:r>
+        <w:t>parser.y</w:t>
+      </w:r>
+      <w:proofErr w:type="spellEnd"/>
+      <w:r>
+        <w:t xml:space="preserve"> and Symbol.cpp, as indicated in source comments.</w:t>
       </w:r>
       <w:r>
         <w:br/>
         <w:t xml:space="preserve">- </w:t>
       </w:r>
-      <w:r>
-        <w:t xml:space="preserve">avoid references to the new class in other code for the moment (e.g. grammar file </w:t>
+      <w:proofErr w:type="gramStart"/>
+      <w:r>
+        <w:t>open</w:t>
+      </w:r>
+      <w:proofErr w:type="gramEnd"/>
+      <w:r>
+        <w:t xml:space="preserve"> </w:t>
       </w:r>
       <w:proofErr w:type="spellStart"/>
       <w:r>
         <w:t>parser.y</w:t>
       </w:r>
       <w:proofErr w:type="spellEnd"/>
+      <w:r>
+        <w:t xml:space="preserve"> and Symbol.cpp, side by side.</w:t>
+      </w:r>
+      <w:r>
+        <w:br/>
+        <w:t xml:space="preserve">- </w:t>
+      </w:r>
       <w:proofErr w:type="gramStart"/>
       <w:r>
-        <w:t>)</w:t>
+        <w:t>search</w:t>
       </w:r>
       <w:proofErr w:type="gramEnd"/>
       <w:r>
-        <w:br/>
-        <w:t>- avoid implementing new class-specific functionality</w:t>
-      </w:r>
-      <w:r>
-        <w:br/>
-        <w:t>Typical changes at this point include:</w:t>
-      </w:r>
-      <w:r>
-        <w:br/>
-        <w:t>- remove irrelevant members</w:t>
-      </w:r>
-      <w:r>
-        <w:br/>
-        <w:t>- remove irrelevant arguments for constructor</w:t>
-      </w:r>
-      <w:r>
-        <w:br/>
-        <w:t>- remove #include for unused header files</w:t>
-      </w:r>
-      <w:r>
-        <w:br/>
-        <w:t>- v</w:t>
-      </w:r>
-      <w:r>
-        <w:t xml:space="preserve">erify </w:t>
-      </w:r>
-      <w:r>
-        <w:t xml:space="preserve">and edit </w:t>
-      </w:r>
-      <w:r>
-        <w:t xml:space="preserve">doxygen comments for all class members in </w:t>
-      </w:r>
-      <w:r>
-        <w:t xml:space="preserve">the </w:t>
-      </w:r>
-      <w:r>
-        <w:t>.h file.</w:t>
-      </w:r>
-    </w:p>
-    <w:p>
-      <w:pPr>
-        <w:pStyle w:val="ListParagraph"/>
-        <w:numPr>
-          <w:ilvl w:val="0"/>
-          <w:numId w:val="1"/>
-        </w:numPr>
-      </w:pPr>
-      <w:r>
-        <w:t>Do trial compilation of the implementation file (TableDimensionSymbol.cpp), using Ctrl-F7</w:t>
-      </w:r>
-      <w:r>
-        <w:t xml:space="preserve">, and fix errors as </w:t>
-      </w:r>
-      <w:proofErr w:type="gramStart"/>
-      <w:r>
-        <w:t>required.</w:t>
-      </w:r>
-      <w:proofErr w:type="gramEnd"/>
-    </w:p>
-    <w:p>
-      <w:pPr>
-        <w:pStyle w:val="ListParagraph"/>
-        <w:numPr>
-          <w:ilvl w:val="0"/>
-          <w:numId w:val="1"/>
-        </w:numPr>
-      </w:pPr>
-      <w:r>
-        <w:t xml:space="preserve">Build </w:t>
-      </w:r>
-      <w:proofErr w:type="spellStart"/>
-      <w:r>
-        <w:t>omc</w:t>
-      </w:r>
-      <w:proofErr w:type="spellEnd"/>
-      <w:r>
-        <w:t>.  There should be no errors.</w:t>
-      </w:r>
-    </w:p>
-    <w:p>
-      <w:pPr>
-        <w:pStyle w:val="ListParagraph"/>
-        <w:numPr>
-          <w:ilvl w:val="0"/>
-          <w:numId w:val="1"/>
-        </w:numPr>
-      </w:pPr>
-      <w:r>
-        <w:t>Create code sna</w:t>
-      </w:r>
-      <w:r>
-        <w:t>pshot using SVN or other method (optional).</w:t>
-      </w:r>
-    </w:p>
-    <w:p>
-      <w:pPr>
-        <w:pStyle w:val="ListParagraph"/>
-        <w:numPr>
-          <w:ilvl w:val="0"/>
-          <w:numId w:val="1"/>
-        </w:numPr>
-      </w:pPr>
-      <w:r>
-        <w:t>Continue with implementation of functionality for the new class.</w:t>
-      </w:r>
-      <w:r>
-        <w:br/>
-      </w:r>
-      <w:r>
-        <w:br/>
-      </w:r>
-    </w:p>
+        <w:t xml:space="preserve"> for comment ‘// body level om keywords, in alphabetic order’, in both.</w:t>
+      </w:r>
+      <w:r>
+        <w:br/>
+        <w:t>- scroll down in each to find appropriate place to insert new keyword, in alphabetic order</w:t>
+      </w:r>
+      <w:r>
+        <w:br/>
+        <w:t>- copy, paste &amp; edit existing line in each:</w:t>
+      </w:r>
+      <w:r>
+        <w:br/>
+      </w:r>
+      <w:r>
+        <w:br/>
+      </w:r>
+      <w:r>
+        <w:rPr>
+          <w:rFonts w:ascii="Consolas" w:hAnsi="Consolas" w:cs="Consolas"/>
+          <w:color w:val="000000"/>
+          <w:sz w:val="19"/>
+          <w:szCs w:val="19"/>
+          <w:highlight w:val="white"/>
+        </w:rPr>
+        <w:t xml:space="preserve">   %token &lt;</w:t>
+      </w:r>
+      <w:proofErr w:type="spellStart"/>
+      <w:r>
+        <w:rPr>
+          <w:rFonts w:ascii="Consolas" w:hAnsi="Consolas" w:cs="Consolas"/>
+          <w:color w:val="000000"/>
+          <w:sz w:val="19"/>
+          <w:szCs w:val="19"/>
+          <w:highlight w:val="white"/>
+        </w:rPr>
+        <w:t>val_token</w:t>
+      </w:r>
+      <w:proofErr w:type="spellEnd"/>
+      <w:r>
+        <w:rPr>
+          <w:rFonts w:ascii="Consolas" w:hAnsi="Consolas" w:cs="Consolas"/>
+          <w:color w:val="000000"/>
+          <w:sz w:val="19"/>
+          <w:szCs w:val="19"/>
+          <w:highlight w:val="white"/>
+        </w:rPr>
+        <w:t xml:space="preserve">&gt;    </w:t>
+      </w:r>
+      <w:proofErr w:type="spellStart"/>
+      <w:r>
+        <w:rPr>
+          <w:rFonts w:ascii="Consolas" w:hAnsi="Consolas" w:cs="Consolas"/>
+          <w:color w:val="000000"/>
+          <w:sz w:val="19"/>
+          <w:szCs w:val="19"/>
+          <w:highlight w:val="white"/>
+        </w:rPr>
+        <w:t>TK_</w:t>
+      </w:r>
+      <w:r>
+        <w:rPr>
+          <w:rFonts w:ascii="Consolas" w:hAnsi="Consolas" w:cs="Consolas"/>
+          <w:color w:val="000000"/>
+          <w:sz w:val="19"/>
+          <w:szCs w:val="19"/>
+          <w:highlight w:val="white"/>
+        </w:rPr>
+        <w:t>gini_obs_all</w:t>
+      </w:r>
+      <w:proofErr w:type="spellEnd"/>
+      <w:r>
+        <w:rPr>
+          <w:rFonts w:ascii="Consolas" w:hAnsi="Consolas" w:cs="Consolas"/>
+          <w:color w:val="000000"/>
+          <w:sz w:val="19"/>
+          <w:szCs w:val="19"/>
+          <w:highlight w:val="white"/>
+        </w:rPr>
+        <w:t xml:space="preserve">          </w:t>
+      </w:r>
+      <w:r>
+        <w:rPr>
+          <w:rFonts w:ascii="Consolas" w:hAnsi="Consolas" w:cs="Consolas"/>
+          <w:color w:val="A31515"/>
+          <w:sz w:val="19"/>
+          <w:szCs w:val="19"/>
+          <w:highlight w:val="white"/>
+        </w:rPr>
+        <w:t>"</w:t>
+      </w:r>
+      <w:proofErr w:type="spellStart"/>
+      <w:r>
+        <w:rPr>
+          <w:rFonts w:ascii="Consolas" w:hAnsi="Consolas" w:cs="Consolas"/>
+          <w:color w:val="A31515"/>
+          <w:sz w:val="19"/>
+          <w:szCs w:val="19"/>
+          <w:highlight w:val="white"/>
+        </w:rPr>
+        <w:t>gini_obs_all</w:t>
+      </w:r>
+      <w:proofErr w:type="spellEnd"/>
+      <w:r>
+        <w:rPr>
+          <w:rFonts w:ascii="Consolas" w:hAnsi="Consolas" w:cs="Consolas"/>
+          <w:color w:val="A31515"/>
+          <w:sz w:val="19"/>
+          <w:szCs w:val="19"/>
+          <w:highlight w:val="white"/>
+        </w:rPr>
+        <w:t>"</w:t>
+      </w:r>
+      <w:r>
+        <w:rPr>
+          <w:rFonts w:ascii="Consolas" w:hAnsi="Consolas" w:cs="Consolas"/>
+          <w:color w:val="A31515"/>
+          <w:sz w:val="19"/>
+          <w:szCs w:val="19"/>
+        </w:rPr>
+        <w:br/>
+      </w:r>
+      <w:r>
+        <w:rPr>
+          <w:rFonts w:ascii="Consolas" w:hAnsi="Consolas" w:cs="Consolas"/>
+          <w:color w:val="000000"/>
+          <w:sz w:val="19"/>
+          <w:szCs w:val="19"/>
+          <w:highlight w:val="white"/>
+        </w:rPr>
+        <w:t xml:space="preserve">   { </w:t>
+      </w:r>
+      <w:r>
+        <w:rPr>
+          <w:rFonts w:ascii="Consolas" w:hAnsi="Consolas" w:cs="Consolas"/>
+          <w:color w:val="2B91AF"/>
+          <w:sz w:val="19"/>
+          <w:szCs w:val="19"/>
+          <w:highlight w:val="white"/>
+        </w:rPr>
+        <w:t>token</w:t>
+      </w:r>
+      <w:r>
+        <w:rPr>
+          <w:rFonts w:ascii="Consolas" w:hAnsi="Consolas" w:cs="Consolas"/>
+          <w:color w:val="000000"/>
+          <w:sz w:val="19"/>
+          <w:szCs w:val="19"/>
+          <w:highlight w:val="white"/>
+        </w:rPr>
+        <w:t>::</w:t>
+      </w:r>
+      <w:proofErr w:type="spellStart"/>
+      <w:r>
+        <w:rPr>
+          <w:rFonts w:ascii="Consolas" w:hAnsi="Consolas" w:cs="Consolas"/>
+          <w:color w:val="000000"/>
+          <w:sz w:val="19"/>
+          <w:szCs w:val="19"/>
+          <w:highlight w:val="white"/>
+        </w:rPr>
+        <w:t>TK_</w:t>
+      </w:r>
+      <w:r>
+        <w:rPr>
+          <w:rFonts w:ascii="Consolas" w:hAnsi="Consolas" w:cs="Consolas"/>
+          <w:color w:val="000000"/>
+          <w:sz w:val="19"/>
+          <w:szCs w:val="19"/>
+          <w:highlight w:val="white"/>
+        </w:rPr>
+        <w:t>gini_obs_all</w:t>
+      </w:r>
+      <w:proofErr w:type="spellEnd"/>
+      <w:r>
+        <w:rPr>
+          <w:rFonts w:ascii="Consolas" w:hAnsi="Consolas" w:cs="Consolas"/>
+          <w:color w:val="000000"/>
+          <w:sz w:val="19"/>
+          <w:szCs w:val="19"/>
+          <w:highlight w:val="white"/>
+        </w:rPr>
+        <w:t xml:space="preserve">, </w:t>
+      </w:r>
+      <w:r>
+        <w:rPr>
+          <w:rFonts w:ascii="Consolas" w:hAnsi="Consolas" w:cs="Consolas"/>
+          <w:color w:val="A31515"/>
+          <w:sz w:val="19"/>
+          <w:szCs w:val="19"/>
+          <w:highlight w:val="white"/>
+        </w:rPr>
+        <w:t>"</w:t>
+      </w:r>
+      <w:proofErr w:type="spellStart"/>
+      <w:r>
+        <w:rPr>
+          <w:rFonts w:ascii="Consolas" w:hAnsi="Consolas" w:cs="Consolas"/>
+          <w:color w:val="A31515"/>
+          <w:sz w:val="19"/>
+          <w:szCs w:val="19"/>
+          <w:highlight w:val="white"/>
+        </w:rPr>
+        <w:t>gini_obs_all</w:t>
+      </w:r>
+      <w:proofErr w:type="spellEnd"/>
+      <w:r>
+        <w:rPr>
+          <w:rFonts w:ascii="Consolas" w:hAnsi="Consolas" w:cs="Consolas"/>
+          <w:color w:val="A31515"/>
+          <w:sz w:val="19"/>
+          <w:szCs w:val="19"/>
+          <w:highlight w:val="white"/>
+        </w:rPr>
+        <w:t>"</w:t>
+      </w:r>
+      <w:r>
+        <w:rPr>
+          <w:rFonts w:ascii="Consolas" w:hAnsi="Consolas" w:cs="Consolas"/>
+          <w:color w:val="000000"/>
+          <w:sz w:val="19"/>
+          <w:szCs w:val="19"/>
+          <w:highlight w:val="white"/>
+        </w:rPr>
+        <w:t xml:space="preserve"> },</w:t>
+      </w:r>
+      <w:r>
+        <w:rPr>
+          <w:rFonts w:ascii="Consolas" w:hAnsi="Consolas" w:cs="Consolas"/>
+          <w:color w:val="000000"/>
+          <w:sz w:val="19"/>
+          <w:szCs w:val="19"/>
+        </w:rPr>
+        <w:br/>
+      </w:r>
+      <w:r>
+        <w:rPr>
+          <w:rFonts w:ascii="Consolas" w:hAnsi="Consolas" w:cs="Consolas"/>
+          <w:color w:val="000000"/>
+          <w:sz w:val="19"/>
+          <w:szCs w:val="19"/>
+        </w:rPr>
+        <w:br/>
+      </w:r>
+      <w:r>
+        <w:t xml:space="preserve">- </w:t>
+      </w:r>
+      <w:r>
+        <w:t xml:space="preserve">save all, </w:t>
+      </w:r>
+      <w:r>
+        <w:t>build</w:t>
+      </w:r>
+      <w:r>
+        <w:br/>
+      </w:r>
+    </w:p>
+    <w:p>
+      <w:pPr>
+        <w:pStyle w:val="ListParagraph"/>
+        <w:numPr>
+          <w:ilvl w:val="0"/>
+          <w:numId w:val="2"/>
+        </w:numPr>
+      </w:pPr>
+      <w:r>
+        <w:t>Add accumulator to parser</w:t>
+      </w:r>
+      <w:r>
+        <w:br/>
+        <w:t xml:space="preserve">- </w:t>
+      </w:r>
+      <w:proofErr w:type="spellStart"/>
+      <w:r>
+        <w:t>parser.y</w:t>
+      </w:r>
+      <w:proofErr w:type="spellEnd"/>
+      <w:r>
+        <w:t>, find line ‘</w:t>
+      </w:r>
+      <w:proofErr w:type="spellStart"/>
+      <w:r>
+        <w:rPr>
+          <w:rFonts w:ascii="Consolas" w:hAnsi="Consolas" w:cs="Consolas"/>
+          <w:color w:val="000000"/>
+          <w:sz w:val="19"/>
+          <w:szCs w:val="19"/>
+          <w:highlight w:val="white"/>
+        </w:rPr>
+        <w:t>table_accumulator</w:t>
+      </w:r>
+      <w:proofErr w:type="spellEnd"/>
+      <w:r>
+        <w:rPr>
+          <w:rFonts w:ascii="Consolas" w:hAnsi="Consolas" w:cs="Consolas"/>
+          <w:color w:val="000000"/>
+          <w:sz w:val="19"/>
+          <w:szCs w:val="19"/>
+          <w:highlight w:val="white"/>
+        </w:rPr>
+        <w:t>:</w:t>
+      </w:r>
+      <w:r>
+        <w:t>’</w:t>
+      </w:r>
+      <w:r>
+        <w:br/>
+        <w:t>- add new accumulator token</w:t>
+      </w:r>
+      <w:r>
+        <w:t xml:space="preserve"> to list of accumulators</w:t>
+      </w:r>
+      <w:r>
+        <w:br/>
+      </w:r>
+      <w:r>
+        <w:br/>
+      </w:r>
+      <w:r>
+        <w:rPr>
+          <w:rFonts w:ascii="Consolas" w:hAnsi="Consolas" w:cs="Consolas"/>
+          <w:color w:val="000000"/>
+          <w:sz w:val="19"/>
+          <w:szCs w:val="19"/>
+          <w:highlight w:val="white"/>
+        </w:rPr>
+        <w:t xml:space="preserve">  | </w:t>
+      </w:r>
+      <w:proofErr w:type="spellStart"/>
+      <w:r>
+        <w:rPr>
+          <w:rFonts w:ascii="Consolas" w:hAnsi="Consolas" w:cs="Consolas"/>
+          <w:color w:val="000000"/>
+          <w:sz w:val="19"/>
+          <w:szCs w:val="19"/>
+          <w:highlight w:val="white"/>
+        </w:rPr>
+        <w:t>TK_</w:t>
+      </w:r>
+      <w:r>
+        <w:rPr>
+          <w:rFonts w:ascii="Consolas" w:hAnsi="Consolas" w:cs="Consolas"/>
+          <w:color w:val="000000"/>
+          <w:sz w:val="19"/>
+          <w:szCs w:val="19"/>
+          <w:highlight w:val="white"/>
+        </w:rPr>
+        <w:t>gini_obs_all</w:t>
+      </w:r>
+      <w:proofErr w:type="spellEnd"/>
+      <w:r>
+        <w:rPr>
+          <w:rFonts w:ascii="Consolas" w:hAnsi="Consolas" w:cs="Consolas"/>
+          <w:color w:val="000000"/>
+          <w:sz w:val="19"/>
+          <w:szCs w:val="19"/>
+        </w:rPr>
+        <w:br/>
+      </w:r>
+    </w:p>
+    <w:p>
+      <w:pPr>
+        <w:pStyle w:val="ListParagraph"/>
+        <w:numPr>
+          <w:ilvl w:val="0"/>
+          <w:numId w:val="2"/>
+        </w:numPr>
+      </w:pPr>
+      <w:r>
+        <w:t xml:space="preserve">Add accumulator to sanity check assert in </w:t>
+      </w:r>
+      <w:proofErr w:type="spellStart"/>
+      <w:r>
+        <w:t>TableAccumulatorSymbol</w:t>
+      </w:r>
+      <w:proofErr w:type="spellEnd"/>
+      <w:r>
+        <w:t xml:space="preserve"> constructor, in </w:t>
+      </w:r>
+      <w:proofErr w:type="spellStart"/>
+      <w:r>
+        <w:t>TableAccumulatorSymbol.h</w:t>
+      </w:r>
+      <w:proofErr w:type="spellEnd"/>
+      <w:r>
+        <w:br/>
+      </w:r>
+      <w:r>
+        <w:br/>
+      </w:r>
+      <w:r>
+        <w:rPr>
+          <w:rFonts w:ascii="Consolas" w:hAnsi="Consolas" w:cs="Consolas"/>
+          <w:color w:val="000000"/>
+          <w:sz w:val="19"/>
+          <w:szCs w:val="19"/>
+          <w:highlight w:val="white"/>
+        </w:rPr>
+        <w:t xml:space="preserve"> || accumulator == </w:t>
+      </w:r>
+      <w:r>
+        <w:rPr>
+          <w:rFonts w:ascii="Consolas" w:hAnsi="Consolas" w:cs="Consolas"/>
+          <w:color w:val="2B91AF"/>
+          <w:sz w:val="19"/>
+          <w:szCs w:val="19"/>
+          <w:highlight w:val="white"/>
+        </w:rPr>
+        <w:t>token</w:t>
+      </w:r>
+      <w:r>
+        <w:rPr>
+          <w:rFonts w:ascii="Consolas" w:hAnsi="Consolas" w:cs="Consolas"/>
+          <w:color w:val="000000"/>
+          <w:sz w:val="19"/>
+          <w:szCs w:val="19"/>
+          <w:highlight w:val="white"/>
+        </w:rPr>
+        <w:t>::</w:t>
+      </w:r>
+      <w:proofErr w:type="spellStart"/>
+      <w:r>
+        <w:rPr>
+          <w:rFonts w:ascii="Consolas" w:hAnsi="Consolas" w:cs="Consolas"/>
+          <w:color w:val="000000"/>
+          <w:sz w:val="19"/>
+          <w:szCs w:val="19"/>
+          <w:highlight w:val="white"/>
+        </w:rPr>
+        <w:t>TK_</w:t>
+      </w:r>
+      <w:r>
+        <w:rPr>
+          <w:rFonts w:ascii="Consolas" w:hAnsi="Consolas" w:cs="Consolas"/>
+          <w:color w:val="000000"/>
+          <w:sz w:val="19"/>
+          <w:szCs w:val="19"/>
+          <w:highlight w:val="white"/>
+        </w:rPr>
+        <w:t>gini_obs_all</w:t>
+      </w:r>
+      <w:proofErr w:type="spellEnd"/>
+      <w:r>
+        <w:rPr>
+          <w:rFonts w:ascii="Consolas" w:hAnsi="Consolas" w:cs="Consolas"/>
+          <w:color w:val="000000"/>
+          <w:sz w:val="19"/>
+          <w:szCs w:val="19"/>
+        </w:rPr>
+        <w:br/>
+      </w:r>
+      <w:r>
+        <w:br/>
+        <w:t>build.</w:t>
+      </w:r>
+      <w:r>
+        <w:br/>
+      </w:r>
+    </w:p>
+    <w:p>
+      <w:pPr>
+        <w:pStyle w:val="ListParagraph"/>
+        <w:numPr>
+          <w:ilvl w:val="0"/>
+          <w:numId w:val="2"/>
+        </w:numPr>
+      </w:pPr>
+      <w:r>
+        <w:t xml:space="preserve">Assign appropriate initial value in </w:t>
+      </w:r>
+      <w:proofErr w:type="spellStart"/>
+      <w:r>
+        <w:rPr>
+          <w:rFonts w:ascii="Consolas" w:hAnsi="Consolas" w:cs="Consolas"/>
+          <w:color w:val="2B91AF"/>
+          <w:sz w:val="19"/>
+          <w:szCs w:val="19"/>
+          <w:highlight w:val="white"/>
+        </w:rPr>
+        <w:t>TableSymbol</w:t>
+      </w:r>
+      <w:proofErr w:type="spellEnd"/>
+      <w:r>
+        <w:rPr>
+          <w:rFonts w:ascii="Consolas" w:hAnsi="Consolas" w:cs="Consolas"/>
+          <w:color w:val="000000"/>
+          <w:sz w:val="19"/>
+          <w:szCs w:val="19"/>
+          <w:highlight w:val="white"/>
+        </w:rPr>
+        <w:t>::</w:t>
+      </w:r>
+      <w:proofErr w:type="spellStart"/>
+      <w:r>
+        <w:rPr>
+          <w:rFonts w:ascii="Consolas" w:hAnsi="Consolas" w:cs="Consolas"/>
+          <w:color w:val="000000"/>
+          <w:sz w:val="19"/>
+          <w:szCs w:val="19"/>
+          <w:highlight w:val="white"/>
+        </w:rPr>
+        <w:t>cxx_definition_global</w:t>
+      </w:r>
+      <w:proofErr w:type="spellEnd"/>
+      <w:r>
+        <w:rPr>
+          <w:rFonts w:ascii="Consolas" w:hAnsi="Consolas" w:cs="Consolas"/>
+          <w:color w:val="000000"/>
+          <w:sz w:val="19"/>
+          <w:szCs w:val="19"/>
+        </w:rPr>
+        <w:br/>
+      </w:r>
+    </w:p>
+    <w:p>
+      <w:pPr>
+        <w:pStyle w:val="ListParagraph"/>
+        <w:numPr>
+          <w:ilvl w:val="0"/>
+          <w:numId w:val="2"/>
+        </w:numPr>
+      </w:pPr>
+      <w:r>
+        <w:t xml:space="preserve">If the accumulator has an associated collection of observations, indicate so in the constructor body of </w:t>
+      </w:r>
+      <w:proofErr w:type="spellStart"/>
+      <w:r>
+        <w:t>TableAccumulatorSymbol</w:t>
+      </w:r>
+      <w:proofErr w:type="spellEnd"/>
+      <w:r>
+        <w:t xml:space="preserve"> in the assignment of </w:t>
+      </w:r>
+      <w:proofErr w:type="spellStart"/>
+      <w:r>
+        <w:t>has_observation_collection</w:t>
+      </w:r>
+      <w:proofErr w:type="spellEnd"/>
+    </w:p>
+    <w:p/>
+    <w:p/>
+    <w:p/>
     <w:sectPr>
       <w:pgSz w:w="12240" w:h="15840"/>
       <w:pgMar w:top="1440" w:right="1440" w:bottom="1440" w:left="1440" w:header="708" w:footer="708" w:gutter="0"/>
@@ -462,6 +1512,95 @@
 <file path=word/numbering.xml><?xml version="1.0" encoding="utf-8"?>
 <w:numbering xmlns:wpc="http://schemas.microsoft.com/office/word/2010/wordprocessingCanvas" xmlns:mc="http://schemas.openxmlformats.org/markup-compatibility/2006" xmlns:o="urn:schemas-microsoft-com:office:office" xmlns:r="http://schemas.openxmlformats.org/officeDocument/2006/relationships" xmlns:m="http://schemas.openxmlformats.org/officeDocument/2006/math" xmlns:v="urn:schemas-microsoft-com:vml" xmlns:wp14="http://schemas.microsoft.com/office/word/2010/wordprocessingDrawing" xmlns:wp="http://schemas.openxmlformats.org/drawingml/2006/wordprocessingDrawing" xmlns:w10="urn:schemas-microsoft-com:office:word" xmlns:w="http://schemas.openxmlformats.org/wordprocessingml/2006/main" xmlns:w14="http://schemas.microsoft.com/office/word/2010/wordml" xmlns:w15="http://schemas.microsoft.com/office/word/2012/wordml" xmlns:wpg="http://schemas.microsoft.com/office/word/2010/wordprocessingGroup" xmlns:wpi="http://schemas.microsoft.com/office/word/2010/wordprocessingInk" xmlns:wne="http://schemas.microsoft.com/office/word/2006/wordml" xmlns:wps="http://schemas.microsoft.com/office/word/2010/wordprocessingShape" mc:Ignorable="w14 w15 wp14">
   <w:abstractNum w:abstractNumId="0">
+    <w:nsid w:val="34A5506C"/>
+    <w:multiLevelType w:val="hybridMultilevel"/>
+    <w:tmpl w:val="BD76C986"/>
+    <w:lvl w:ilvl="0" w:tplc="1009000F">
+      <w:start w:val="1"/>
+      <w:numFmt w:val="decimal"/>
+      <w:lvlText w:val="%1."/>
+      <w:lvlJc w:val="left"/>
+      <w:pPr>
+        <w:ind w:left="720" w:hanging="360"/>
+      </w:pPr>
+      <w:rPr>
+        <w:rFonts w:hint="default"/>
+      </w:rPr>
+    </w:lvl>
+    <w:lvl w:ilvl="1" w:tplc="10090019" w:tentative="1">
+      <w:start w:val="1"/>
+      <w:numFmt w:val="lowerLetter"/>
+      <w:lvlText w:val="%2."/>
+      <w:lvlJc w:val="left"/>
+      <w:pPr>
+        <w:ind w:left="1440" w:hanging="360"/>
+      </w:pPr>
+    </w:lvl>
+    <w:lvl w:ilvl="2" w:tplc="1009001B" w:tentative="1">
+      <w:start w:val="1"/>
+      <w:numFmt w:val="lowerRoman"/>
+      <w:lvlText w:val="%3."/>
+      <w:lvlJc w:val="right"/>
+      <w:pPr>
+        <w:ind w:left="2160" w:hanging="180"/>
+      </w:pPr>
+    </w:lvl>
+    <w:lvl w:ilvl="3" w:tplc="1009000F" w:tentative="1">
+      <w:start w:val="1"/>
+      <w:numFmt w:val="decimal"/>
+      <w:lvlText w:val="%4."/>
+      <w:lvlJc w:val="left"/>
+      <w:pPr>
+        <w:ind w:left="2880" w:hanging="360"/>
+      </w:pPr>
+    </w:lvl>
+    <w:lvl w:ilvl="4" w:tplc="10090019" w:tentative="1">
+      <w:start w:val="1"/>
+      <w:numFmt w:val="lowerLetter"/>
+      <w:lvlText w:val="%5."/>
+      <w:lvlJc w:val="left"/>
+      <w:pPr>
+        <w:ind w:left="3600" w:hanging="360"/>
+      </w:pPr>
+    </w:lvl>
+    <w:lvl w:ilvl="5" w:tplc="1009001B" w:tentative="1">
+      <w:start w:val="1"/>
+      <w:numFmt w:val="lowerRoman"/>
+      <w:lvlText w:val="%6."/>
+      <w:lvlJc w:val="right"/>
+      <w:pPr>
+        <w:ind w:left="4320" w:hanging="180"/>
+      </w:pPr>
+    </w:lvl>
+    <w:lvl w:ilvl="6" w:tplc="1009000F" w:tentative="1">
+      <w:start w:val="1"/>
+      <w:numFmt w:val="decimal"/>
+      <w:lvlText w:val="%7."/>
+      <w:lvlJc w:val="left"/>
+      <w:pPr>
+        <w:ind w:left="5040" w:hanging="360"/>
+      </w:pPr>
+    </w:lvl>
+    <w:lvl w:ilvl="7" w:tplc="10090019" w:tentative="1">
+      <w:start w:val="1"/>
+      <w:numFmt w:val="lowerLetter"/>
+      <w:lvlText w:val="%8."/>
+      <w:lvlJc w:val="left"/>
+      <w:pPr>
+        <w:ind w:left="5760" w:hanging="360"/>
+      </w:pPr>
+    </w:lvl>
+    <w:lvl w:ilvl="8" w:tplc="1009001B" w:tentative="1">
+      <w:start w:val="1"/>
+      <w:numFmt w:val="lowerRoman"/>
+      <w:lvlText w:val="%9."/>
+      <w:lvlJc w:val="right"/>
+      <w:pPr>
+        <w:ind w:left="6480" w:hanging="180"/>
+      </w:pPr>
+    </w:lvl>
+  </w:abstractNum>
+  <w:abstractNum w:abstractNumId="1">
     <w:nsid w:val="76AB42FF"/>
     <w:multiLevelType w:val="hybridMultilevel"/>
     <w:tmpl w:val="BD76C986"/>
@@ -550,7 +1689,102 @@
       </w:pPr>
     </w:lvl>
   </w:abstractNum>
+  <w:abstractNum w:abstractNumId="2">
+    <w:nsid w:val="7C941A28"/>
+    <w:multiLevelType w:val="hybridMultilevel"/>
+    <w:tmpl w:val="19DEAA02"/>
+    <w:lvl w:ilvl="0" w:tplc="1009000F">
+      <w:start w:val="1"/>
+      <w:numFmt w:val="decimal"/>
+      <w:lvlText w:val="%1."/>
+      <w:lvlJc w:val="left"/>
+      <w:pPr>
+        <w:ind w:left="720" w:hanging="360"/>
+      </w:pPr>
+      <w:rPr>
+        <w:rFonts w:hint="default"/>
+      </w:rPr>
+    </w:lvl>
+    <w:lvl w:ilvl="1" w:tplc="10090019" w:tentative="1">
+      <w:start w:val="1"/>
+      <w:numFmt w:val="lowerLetter"/>
+      <w:lvlText w:val="%2."/>
+      <w:lvlJc w:val="left"/>
+      <w:pPr>
+        <w:ind w:left="1440" w:hanging="360"/>
+      </w:pPr>
+    </w:lvl>
+    <w:lvl w:ilvl="2" w:tplc="1009001B" w:tentative="1">
+      <w:start w:val="1"/>
+      <w:numFmt w:val="lowerRoman"/>
+      <w:lvlText w:val="%3."/>
+      <w:lvlJc w:val="right"/>
+      <w:pPr>
+        <w:ind w:left="2160" w:hanging="180"/>
+      </w:pPr>
+    </w:lvl>
+    <w:lvl w:ilvl="3" w:tplc="1009000F" w:tentative="1">
+      <w:start w:val="1"/>
+      <w:numFmt w:val="decimal"/>
+      <w:lvlText w:val="%4."/>
+      <w:lvlJc w:val="left"/>
+      <w:pPr>
+        <w:ind w:left="2880" w:hanging="360"/>
+      </w:pPr>
+    </w:lvl>
+    <w:lvl w:ilvl="4" w:tplc="10090019" w:tentative="1">
+      <w:start w:val="1"/>
+      <w:numFmt w:val="lowerLetter"/>
+      <w:lvlText w:val="%5."/>
+      <w:lvlJc w:val="left"/>
+      <w:pPr>
+        <w:ind w:left="3600" w:hanging="360"/>
+      </w:pPr>
+    </w:lvl>
+    <w:lvl w:ilvl="5" w:tplc="1009001B" w:tentative="1">
+      <w:start w:val="1"/>
+      <w:numFmt w:val="lowerRoman"/>
+      <w:lvlText w:val="%6."/>
+      <w:lvlJc w:val="right"/>
+      <w:pPr>
+        <w:ind w:left="4320" w:hanging="180"/>
+      </w:pPr>
+    </w:lvl>
+    <w:lvl w:ilvl="6" w:tplc="1009000F" w:tentative="1">
+      <w:start w:val="1"/>
+      <w:numFmt w:val="decimal"/>
+      <w:lvlText w:val="%7."/>
+      <w:lvlJc w:val="left"/>
+      <w:pPr>
+        <w:ind w:left="5040" w:hanging="360"/>
+      </w:pPr>
+    </w:lvl>
+    <w:lvl w:ilvl="7" w:tplc="10090019" w:tentative="1">
+      <w:start w:val="1"/>
+      <w:numFmt w:val="lowerLetter"/>
+      <w:lvlText w:val="%8."/>
+      <w:lvlJc w:val="left"/>
+      <w:pPr>
+        <w:ind w:left="5760" w:hanging="360"/>
+      </w:pPr>
+    </w:lvl>
+    <w:lvl w:ilvl="8" w:tplc="1009001B" w:tentative="1">
+      <w:start w:val="1"/>
+      <w:numFmt w:val="lowerRoman"/>
+      <w:lvlText w:val="%9."/>
+      <w:lvlJc w:val="right"/>
+      <w:pPr>
+        <w:ind w:left="6480" w:hanging="180"/>
+      </w:pPr>
+    </w:lvl>
+  </w:abstractNum>
   <w:num w:numId="1">
+    <w:abstractNumId w:val="1"/>
+  </w:num>
+  <w:num w:numId="2">
+    <w:abstractNumId w:val="2"/>
+  </w:num>
+  <w:num w:numId="3">
     <w:abstractNumId w:val="0"/>
   </w:num>
 </w:numbering>

</xml_diff>

<commit_message>
models: MSBuild improvements and refactoring
</commit_message>
<xml_diff>
--- a/docs/omc Internals Cookbook.docx
+++ b/docs/omc Internals Cookbook.docx
@@ -248,7 +248,10 @@
         <w:t>).  Global replace settings are case sensitive, whole word, all open documents.</w:t>
       </w:r>
       <w:r>
-        <w:t xml:space="preserve">  At the moment, 11 replacements are made.</w:t>
+        <w:t xml:space="preserve">  At the moment, 11 </w:t>
+      </w:r>
+      <w:r>
+        <w:t>replacements are made, but this will be higher if there are more member functions in the implementation class.</w:t>
       </w:r>
     </w:p>
     <w:p>
@@ -331,7 +334,12 @@
         <w:t xml:space="preserve">- </w:t>
       </w:r>
       <w:r>
-        <w:t xml:space="preserve">avoid references to the new class in other code for the moment (e.g. grammar file </w:t>
+        <w:t>avoid references to</w:t>
+      </w:r>
+      <w:bookmarkStart w:id="0" w:name="_GoBack"/>
+      <w:bookmarkEnd w:id="0"/>
+      <w:r>
+        <w:t xml:space="preserve"> the new class in other code for the moment (e.g. grammar file </w:t>
       </w:r>
       <w:proofErr w:type="spellStart"/>
       <w:r>
@@ -447,6 +455,7 @@
         </w:numPr>
       </w:pPr>
       <w:r>
+        <w:lastRenderedPageBreak/>
         <w:t>Continue with implementation of functionality for the new class.</w:t>
       </w:r>
       <w:r>
@@ -468,7 +477,6 @@
           <w:b/>
           <w:u w:val="single"/>
         </w:rPr>
-        <w:lastRenderedPageBreak/>
         <w:t xml:space="preserve">Rename </w:t>
       </w:r>
       <w:r>
@@ -698,8 +706,6 @@
           <w:numId w:val="3"/>
         </w:numPr>
       </w:pPr>
-      <w:bookmarkStart w:id="0" w:name="_GoBack"/>
-      <w:bookmarkEnd w:id="0"/>
       <w:r>
         <w:t>Open the renamed declaration file to give context to VS for the upcoming global replace.</w:t>
       </w:r>

</xml_diff>

<commit_message>
docs: Update omc internals doc
</commit_message>
<xml_diff>
--- a/docs/omc Internals Cookbook.docx
+++ b/docs/omc Internals Cookbook.docx
@@ -316,6 +316,18 @@
         </w:numPr>
       </w:pPr>
       <w:r>
+        <w:t>Change the constructor(s) to specify the inherited class.</w:t>
+      </w:r>
+    </w:p>
+    <w:p>
+      <w:pPr>
+        <w:pStyle w:val="ListParagraph"/>
+        <w:numPr>
+          <w:ilvl w:val="0"/>
+          <w:numId w:val="1"/>
+        </w:numPr>
+      </w:pPr>
+      <w:r>
         <w:t>Continue with minimal implementation related to</w:t>
       </w:r>
       <w:r>
@@ -334,102 +346,132 @@
         <w:t xml:space="preserve">- </w:t>
       </w:r>
       <w:r>
-        <w:t>avoid references to</w:t>
-      </w:r>
+        <w:t xml:space="preserve">avoid references to the new class in other code for the moment (e.g. grammar file </w:t>
+      </w:r>
+      <w:proofErr w:type="spellStart"/>
+      <w:r>
+        <w:t>parser.y</w:t>
+      </w:r>
+      <w:proofErr w:type="spellEnd"/>
+      <w:proofErr w:type="gramStart"/>
+      <w:r>
+        <w:t>)</w:t>
+      </w:r>
+      <w:proofErr w:type="gramEnd"/>
+      <w:r>
+        <w:br/>
+        <w:t>- avoid implementing new class-specific functionality</w:t>
+      </w:r>
+      <w:r>
+        <w:br/>
+        <w:t>Typical changes at this point include:</w:t>
+      </w:r>
+      <w:r>
+        <w:br/>
+        <w:t>- remove irrelevant members</w:t>
+      </w:r>
+      <w:r>
+        <w:br/>
+        <w:t>- remove irrelevant arguments for constructor</w:t>
+      </w:r>
+      <w:r>
+        <w:br/>
+        <w:t>- remove #include for unused header files</w:t>
+      </w:r>
+      <w:r>
+        <w:br/>
+        <w:t>- v</w:t>
+      </w:r>
+      <w:r>
+        <w:t xml:space="preserve">erify </w:t>
+      </w:r>
+      <w:r>
+        <w:t xml:space="preserve">and edit </w:t>
+      </w:r>
+      <w:r>
+        <w:t xml:space="preserve">doxygen comments for all class members in </w:t>
+      </w:r>
+      <w:r>
+        <w:t xml:space="preserve">the </w:t>
+      </w:r>
+      <w:r>
+        <w:t>.h file.</w:t>
+      </w:r>
+    </w:p>
+    <w:p>
+      <w:pPr>
+        <w:pStyle w:val="ListParagraph"/>
+        <w:numPr>
+          <w:ilvl w:val="0"/>
+          <w:numId w:val="1"/>
+        </w:numPr>
+      </w:pPr>
+      <w:r>
+        <w:t>Do trial compilation of the implementation file (TableDimensionSymbol.cpp), using Ctrl-F7</w:t>
+      </w:r>
+      <w:r>
+        <w:t xml:space="preserve">, and fix errors as </w:t>
+      </w:r>
+      <w:proofErr w:type="gramStart"/>
+      <w:r>
+        <w:t>required.</w:t>
+      </w:r>
+      <w:proofErr w:type="gramEnd"/>
+    </w:p>
+    <w:p>
+      <w:pPr>
+        <w:pStyle w:val="ListParagraph"/>
+        <w:numPr>
+          <w:ilvl w:val="0"/>
+          <w:numId w:val="1"/>
+        </w:numPr>
+      </w:pPr>
+      <w:r>
+        <w:t xml:space="preserve">Build </w:t>
+      </w:r>
+      <w:proofErr w:type="spellStart"/>
+      <w:r>
+        <w:t>omc</w:t>
+      </w:r>
+      <w:proofErr w:type="spellEnd"/>
+      <w:r>
+        <w:t>.  There should be no errors.</w:t>
+      </w:r>
+    </w:p>
+    <w:p>
+      <w:pPr>
+        <w:pStyle w:val="ListParagraph"/>
+        <w:numPr>
+          <w:ilvl w:val="0"/>
+          <w:numId w:val="1"/>
+        </w:numPr>
+      </w:pPr>
       <w:bookmarkStart w:id="0" w:name="_GoBack"/>
       <w:bookmarkEnd w:id="0"/>
       <w:r>
-        <w:t xml:space="preserve"> the new class in other code for the moment (e.g. grammar file </w:t>
-      </w:r>
-      <w:proofErr w:type="spellStart"/>
-      <w:r>
-        <w:t>parser.y</w:t>
-      </w:r>
-      <w:proofErr w:type="spellEnd"/>
-      <w:proofErr w:type="gramStart"/>
-      <w:r>
-        <w:t>)</w:t>
-      </w:r>
-      <w:proofErr w:type="gramEnd"/>
-      <w:r>
-        <w:br/>
-        <w:t>- avoid implementing new class-specific functionality</w:t>
-      </w:r>
-      <w:r>
-        <w:br/>
-        <w:t>Typical changes at this point include:</w:t>
-      </w:r>
-      <w:r>
-        <w:br/>
-        <w:t>- remove irrelevant members</w:t>
-      </w:r>
-      <w:r>
-        <w:br/>
-        <w:t>- remove irrelevant arguments for constructor</w:t>
-      </w:r>
-      <w:r>
-        <w:br/>
-        <w:t>- remove #include for unused header files</w:t>
-      </w:r>
-      <w:r>
-        <w:br/>
-        <w:t>- v</w:t>
-      </w:r>
-      <w:r>
-        <w:t xml:space="preserve">erify </w:t>
-      </w:r>
-      <w:r>
-        <w:t xml:space="preserve">and edit </w:t>
-      </w:r>
-      <w:r>
-        <w:t xml:space="preserve">doxygen comments for all class members in </w:t>
-      </w:r>
-      <w:r>
-        <w:t xml:space="preserve">the </w:t>
-      </w:r>
-      <w:r>
-        <w:t>.h file.</w:t>
-      </w:r>
-    </w:p>
-    <w:p>
-      <w:pPr>
-        <w:pStyle w:val="ListParagraph"/>
-        <w:numPr>
-          <w:ilvl w:val="0"/>
-          <w:numId w:val="1"/>
-        </w:numPr>
-      </w:pPr>
-      <w:r>
-        <w:t>Do trial compilation of the implementation file (TableDimensionSymbol.cpp), using Ctrl-F7</w:t>
-      </w:r>
-      <w:r>
-        <w:t xml:space="preserve">, and fix errors as </w:t>
-      </w:r>
-      <w:proofErr w:type="gramStart"/>
-      <w:r>
-        <w:t>required.</w:t>
-      </w:r>
-      <w:proofErr w:type="gramEnd"/>
-    </w:p>
-    <w:p>
-      <w:pPr>
-        <w:pStyle w:val="ListParagraph"/>
-        <w:numPr>
-          <w:ilvl w:val="0"/>
-          <w:numId w:val="1"/>
-        </w:numPr>
-      </w:pPr>
-      <w:r>
-        <w:t xml:space="preserve">Build </w:t>
-      </w:r>
-      <w:proofErr w:type="spellStart"/>
-      <w:r>
-        <w:t>omc</w:t>
-      </w:r>
-      <w:proofErr w:type="spellEnd"/>
-      <w:r>
-        <w:t>.  There should be no errors.</w:t>
-      </w:r>
+        <w:t>Add the new .</w:t>
+      </w:r>
+      <w:proofErr w:type="spellStart"/>
+      <w:r>
+        <w:t>cpp</w:t>
+      </w:r>
+      <w:proofErr w:type="spellEnd"/>
+      <w:r>
+        <w:t xml:space="preserve"> to the list of .</w:t>
+      </w:r>
+      <w:proofErr w:type="spellStart"/>
+      <w:r>
+        <w:t>cpp</w:t>
+      </w:r>
+      <w:proofErr w:type="spellEnd"/>
+      <w:r>
+        <w:t xml:space="preserve"> in </w:t>
+      </w:r>
+      <w:proofErr w:type="spellStart"/>
+      <w:r>
+        <w:t>makefile</w:t>
+      </w:r>
+      <w:proofErr w:type="spellEnd"/>
     </w:p>
     <w:p>
       <w:pPr>
@@ -503,48 +545,182 @@
     </w:p>
     <w:p>
       <w:r>
-        <w:t xml:space="preserve">The following steps were documented during the </w:t>
-      </w:r>
-      <w:r>
-        <w:t xml:space="preserve">renaming </w:t>
-      </w:r>
-      <w:r>
-        <w:t xml:space="preserve">of </w:t>
+        <w:t xml:space="preserve">The following steps were documented during the renaming of the symbol </w:t>
+      </w:r>
+      <w:proofErr w:type="spellStart"/>
+      <w:r>
+        <w:t>DerivedTablePlaceholderS</w:t>
+      </w:r>
+      <w:r>
+        <w:t>y</w:t>
+      </w:r>
+      <w:r>
+        <w:t>mbol</w:t>
+      </w:r>
+      <w:proofErr w:type="spellEnd"/>
+      <w:r>
+        <w:t xml:space="preserve"> to </w:t>
+      </w:r>
+      <w:proofErr w:type="spellStart"/>
+      <w:r>
+        <w:t>D</w:t>
+      </w:r>
+      <w:r>
+        <w:t>erivedTableMeasure</w:t>
+      </w:r>
+      <w:r>
+        <w:t>Symbol</w:t>
+      </w:r>
+      <w:proofErr w:type="spellEnd"/>
+      <w:r>
+        <w:t xml:space="preserve"> to the Symbol hierarchy.</w:t>
+      </w:r>
+    </w:p>
+    <w:p>
+      <w:pPr>
+        <w:pStyle w:val="ListParagraph"/>
+        <w:numPr>
+          <w:ilvl w:val="0"/>
+          <w:numId w:val="3"/>
+        </w:numPr>
+      </w:pPr>
+      <w:r>
+        <w:t>Check that there are no outstanding check-ins, and that the current version is stable and tested.</w:t>
+      </w:r>
+    </w:p>
+    <w:p>
+      <w:pPr>
+        <w:pStyle w:val="ListParagraph"/>
+        <w:numPr>
+          <w:ilvl w:val="0"/>
+          <w:numId w:val="3"/>
+        </w:numPr>
+      </w:pPr>
+      <w:r>
+        <w:t>Close the ompp solution</w:t>
+      </w:r>
+    </w:p>
+    <w:p>
+      <w:pPr>
+        <w:pStyle w:val="ListParagraph"/>
+        <w:numPr>
+          <w:ilvl w:val="0"/>
+          <w:numId w:val="3"/>
+        </w:numPr>
+      </w:pPr>
+      <w:r>
+        <w:t>In Windows Explorer</w:t>
+      </w:r>
+      <w:r>
+        <w:t xml:space="preserve">, use </w:t>
+      </w:r>
+      <w:proofErr w:type="spellStart"/>
+      <w:r>
+        <w:t>Tortoise</w:t>
+      </w:r>
+      <w:r>
+        <w:t>SVN</w:t>
+      </w:r>
+      <w:proofErr w:type="spellEnd"/>
+      <w:r>
+        <w:t xml:space="preserve"> to rename </w:t>
+      </w:r>
+      <w:r>
+        <w:t xml:space="preserve">the declaration (.h) </w:t>
+      </w:r>
+      <w:r>
+        <w:t xml:space="preserve">for the </w:t>
+      </w:r>
+      <w:r>
+        <w:t>symbol.</w:t>
+      </w:r>
+      <w:r>
+        <w:t xml:space="preserve">  </w:t>
+      </w:r>
+      <w:proofErr w:type="spellStart"/>
+      <w:r>
+        <w:t>TortoiseSVN</w:t>
+      </w:r>
+      <w:proofErr w:type="spellEnd"/>
+      <w:r>
+        <w:t xml:space="preserve"> will helpfully prompt to replace the corresponding implementation file (.</w:t>
+      </w:r>
+      <w:proofErr w:type="spellStart"/>
+      <w:r>
+        <w:t>cpp</w:t>
+      </w:r>
+      <w:proofErr w:type="spellEnd"/>
+      <w:r>
+        <w:t>) for the symbol.</w:t>
+      </w:r>
+    </w:p>
+    <w:p>
+      <w:pPr>
+        <w:pStyle w:val="ListParagraph"/>
+        <w:numPr>
+          <w:ilvl w:val="0"/>
+          <w:numId w:val="3"/>
+        </w:numPr>
+      </w:pPr>
+      <w:r>
+        <w:t>Open the ompp solution.</w:t>
+      </w:r>
+    </w:p>
+    <w:p>
+      <w:pPr>
+        <w:pStyle w:val="ListParagraph"/>
+        <w:numPr>
+          <w:ilvl w:val="0"/>
+          <w:numId w:val="3"/>
+        </w:numPr>
+      </w:pPr>
+      <w:r>
+        <w:t xml:space="preserve">Use Solution Explorer </w:t>
+      </w:r>
+      <w:r>
+        <w:t xml:space="preserve">in the Header Files group </w:t>
+      </w:r>
+      <w:r>
+        <w:t xml:space="preserve">to </w:t>
+      </w:r>
+      <w:r>
+        <w:t>R</w:t>
+      </w:r>
+      <w:r>
+        <w:t>emove the old header file name</w:t>
+      </w:r>
+      <w:r>
+        <w:t>, and A</w:t>
+      </w:r>
+      <w:r>
+        <w:t>dd</w:t>
+      </w:r>
+      <w:r>
+        <w:t xml:space="preserve"> &gt; Existing Item…</w:t>
+      </w:r>
+      <w:r>
+        <w:t xml:space="preserve"> </w:t>
+      </w:r>
+      <w:r>
+        <w:t xml:space="preserve">for </w:t>
       </w:r>
       <w:r>
         <w:t xml:space="preserve">the </w:t>
       </w:r>
       <w:r>
-        <w:t xml:space="preserve">symbol </w:t>
-      </w:r>
-      <w:proofErr w:type="spellStart"/>
-      <w:r>
-        <w:t>DerivedTablePlaceholderS</w:t>
-      </w:r>
-      <w:r>
-        <w:t>y</w:t>
-      </w:r>
-      <w:r>
-        <w:t>mbol</w:t>
-      </w:r>
-      <w:proofErr w:type="spellEnd"/>
-      <w:r>
-        <w:t xml:space="preserve"> to </w:t>
-      </w:r>
-      <w:proofErr w:type="spellStart"/>
-      <w:r>
-        <w:t>D</w:t>
-      </w:r>
-      <w:r>
-        <w:t>erivedTableMeasure</w:t>
-      </w:r>
-      <w:r>
-        <w:t>Symbol</w:t>
-      </w:r>
-      <w:proofErr w:type="spellEnd"/>
-      <w:r>
-        <w:t xml:space="preserve"> to the Symbol hierarchy.</w:t>
-      </w:r>
+        <w:t xml:space="preserve">renamed </w:t>
+      </w:r>
+      <w:r>
+        <w:t>new header file.  Do the s</w:t>
+      </w:r>
+      <w:r>
+        <w:t xml:space="preserve">ame for the implementation file in the Source Files </w:t>
+      </w:r>
+      <w:proofErr w:type="gramStart"/>
+      <w:r>
+        <w:t>group.</w:t>
+      </w:r>
+      <w:proofErr w:type="gramEnd"/>
     </w:p>
     <w:p>
       <w:pPr>
@@ -555,168 +731,13 @@
         </w:numPr>
       </w:pPr>
       <w:r>
-        <w:t>Check that there are no outstanding check-ins, and that the current version is stable and tested.</w:t>
-      </w:r>
-    </w:p>
-    <w:p>
-      <w:pPr>
-        <w:pStyle w:val="ListParagraph"/>
-        <w:numPr>
-          <w:ilvl w:val="0"/>
-          <w:numId w:val="3"/>
-        </w:numPr>
-      </w:pPr>
-      <w:r>
-        <w:t>Close the ompp solution</w:t>
-      </w:r>
-    </w:p>
-    <w:p>
-      <w:pPr>
-        <w:pStyle w:val="ListParagraph"/>
-        <w:numPr>
-          <w:ilvl w:val="0"/>
-          <w:numId w:val="3"/>
-        </w:numPr>
-      </w:pPr>
-      <w:r>
-        <w:t>In Windows Explorer</w:t>
-      </w:r>
-      <w:r>
-        <w:t xml:space="preserve">, use </w:t>
-      </w:r>
-      <w:proofErr w:type="spellStart"/>
-      <w:r>
-        <w:t>Tortoise</w:t>
-      </w:r>
-      <w:r>
-        <w:t>SVN</w:t>
-      </w:r>
-      <w:proofErr w:type="spellEnd"/>
-      <w:r>
-        <w:t xml:space="preserve"> to rename </w:t>
-      </w:r>
-      <w:r>
-        <w:t xml:space="preserve">the declaration (.h) </w:t>
-      </w:r>
-      <w:r>
-        <w:t xml:space="preserve">for the </w:t>
-      </w:r>
-      <w:r>
-        <w:t>symbol.</w:t>
-      </w:r>
-      <w:r>
-        <w:t xml:space="preserve">  </w:t>
-      </w:r>
-      <w:proofErr w:type="spellStart"/>
-      <w:r>
-        <w:t>TortoiseSVN</w:t>
-      </w:r>
-      <w:proofErr w:type="spellEnd"/>
-      <w:r>
-        <w:t xml:space="preserve"> will helpfully prompt to replace the corresponding implementation file (.</w:t>
-      </w:r>
-      <w:proofErr w:type="spellStart"/>
-      <w:r>
-        <w:t>cpp</w:t>
-      </w:r>
-      <w:proofErr w:type="spellEnd"/>
-      <w:r>
-        <w:t>) for the symbol.</w:t>
-      </w:r>
-    </w:p>
-    <w:p>
-      <w:pPr>
-        <w:pStyle w:val="ListParagraph"/>
-        <w:numPr>
-          <w:ilvl w:val="0"/>
-          <w:numId w:val="3"/>
-        </w:numPr>
-      </w:pPr>
-      <w:r>
-        <w:t>Open the ompp solution.</w:t>
-      </w:r>
-    </w:p>
-    <w:p>
-      <w:pPr>
-        <w:pStyle w:val="ListParagraph"/>
-        <w:numPr>
-          <w:ilvl w:val="0"/>
-          <w:numId w:val="3"/>
-        </w:numPr>
-      </w:pPr>
-      <w:r>
-        <w:t xml:space="preserve">Use Solution Explorer </w:t>
-      </w:r>
-      <w:r>
-        <w:t xml:space="preserve">in the Header Files group </w:t>
-      </w:r>
-      <w:r>
-        <w:t xml:space="preserve">to </w:t>
-      </w:r>
-      <w:r>
-        <w:t>R</w:t>
-      </w:r>
-      <w:r>
-        <w:t xml:space="preserve">emove the old </w:t>
-      </w:r>
-      <w:r>
-        <w:t xml:space="preserve">header file </w:t>
-      </w:r>
-      <w:r>
-        <w:t>name</w:t>
-      </w:r>
-      <w:r>
-        <w:t>, and A</w:t>
-      </w:r>
-      <w:r>
-        <w:t>dd</w:t>
-      </w:r>
-      <w:r>
-        <w:t xml:space="preserve"> &gt; Existing Item…</w:t>
-      </w:r>
-      <w:r>
-        <w:t xml:space="preserve"> </w:t>
-      </w:r>
-      <w:r>
-        <w:t xml:space="preserve">for </w:t>
-      </w:r>
-      <w:r>
-        <w:t xml:space="preserve">the </w:t>
-      </w:r>
-      <w:r>
-        <w:t xml:space="preserve">renamed </w:t>
-      </w:r>
-      <w:r>
-        <w:t>new header file.  Do the s</w:t>
-      </w:r>
-      <w:r>
-        <w:t xml:space="preserve">ame for the implementation file in the Source Files </w:t>
-      </w:r>
-      <w:proofErr w:type="gramStart"/>
-      <w:r>
-        <w:t>group.</w:t>
-      </w:r>
-      <w:proofErr w:type="gramEnd"/>
-    </w:p>
-    <w:p>
-      <w:pPr>
-        <w:pStyle w:val="ListParagraph"/>
-        <w:numPr>
-          <w:ilvl w:val="0"/>
-          <w:numId w:val="3"/>
-        </w:numPr>
-      </w:pPr>
-      <w:r>
         <w:t>Open the renamed declaration file to give context to VS for the upcoming global replace.</w:t>
       </w:r>
       <w:r>
         <w:br/>
       </w:r>
       <w:r>
-        <w:t xml:space="preserve">Use global replace (Ctrl-Shift-H) </w:t>
-      </w:r>
-      <w:r>
-        <w:t>with the following settings:</w:t>
+        <w:t>Use global replace (Ctrl-Shift-H) with the following settings:</w:t>
       </w:r>
       <w:r>
         <w:br/>
@@ -1517,7 +1538,7 @@
 
 <file path=word/numbering.xml><?xml version="1.0" encoding="utf-8"?>
 <w:numbering xmlns:wpc="http://schemas.microsoft.com/office/word/2010/wordprocessingCanvas" xmlns:mc="http://schemas.openxmlformats.org/markup-compatibility/2006" xmlns:o="urn:schemas-microsoft-com:office:office" xmlns:r="http://schemas.openxmlformats.org/officeDocument/2006/relationships" xmlns:m="http://schemas.openxmlformats.org/officeDocument/2006/math" xmlns:v="urn:schemas-microsoft-com:vml" xmlns:wp14="http://schemas.microsoft.com/office/word/2010/wordprocessingDrawing" xmlns:wp="http://schemas.openxmlformats.org/drawingml/2006/wordprocessingDrawing" xmlns:w10="urn:schemas-microsoft-com:office:word" xmlns:w="http://schemas.openxmlformats.org/wordprocessingml/2006/main" xmlns:w14="http://schemas.microsoft.com/office/word/2010/wordml" xmlns:w15="http://schemas.microsoft.com/office/word/2012/wordml" xmlns:wpg="http://schemas.microsoft.com/office/word/2010/wordprocessingGroup" xmlns:wpi="http://schemas.microsoft.com/office/word/2010/wordprocessingInk" xmlns:wne="http://schemas.microsoft.com/office/word/2006/wordml" xmlns:wps="http://schemas.microsoft.com/office/word/2010/wordprocessingShape" mc:Ignorable="w14 w15 wp14">
-  <w:abstractNum w:abstractNumId="0">
+  <w:abstractNum w:abstractNumId="0" w15:restartNumberingAfterBreak="0">
     <w:nsid w:val="34A5506C"/>
     <w:multiLevelType w:val="hybridMultilevel"/>
     <w:tmpl w:val="BD76C986"/>
@@ -1606,7 +1627,7 @@
       </w:pPr>
     </w:lvl>
   </w:abstractNum>
-  <w:abstractNum w:abstractNumId="1">
+  <w:abstractNum w:abstractNumId="1" w15:restartNumberingAfterBreak="0">
     <w:nsid w:val="76AB42FF"/>
     <w:multiLevelType w:val="hybridMultilevel"/>
     <w:tmpl w:val="BD76C986"/>
@@ -1695,7 +1716,7 @@
       </w:pPr>
     </w:lvl>
   </w:abstractNum>
-  <w:abstractNum w:abstractNumId="2">
+  <w:abstractNum w:abstractNumId="2" w15:restartNumberingAfterBreak="0">
     <w:nsid w:val="7C941A28"/>
     <w:multiLevelType w:val="hybridMultilevel"/>
     <w:tmpl w:val="19DEAA02"/>

</xml_diff>

<commit_message>
Perl: propagate_invariant: Enhance to propagate from specific model folders containing definitive versions models: Incorporate revised case-based x-compatible framework
</commit_message>
<xml_diff>
--- a/docs/omc Internals Cookbook.docx
+++ b/docs/omc Internals Cookbook.docx
@@ -15,19 +15,46 @@
         <w:t xml:space="preserve"> code base to extend functionality.</w:t>
       </w:r>
     </w:p>
-    <w:p/>
-    <w:p>
-      <w:pPr>
+    <w:p>
+      <w:r>
         <w:rPr>
           <w:b/>
           <w:u w:val="single"/>
         </w:rPr>
-      </w:pPr>
-      <w:r>
+        <w:t>The propagate_invariant.pl script</w:t>
+      </w:r>
+      <w:r>
+        <w:br/>
+      </w:r>
+      <w:r>
+        <w:br/>
+        <w:t xml:space="preserve">Run this to propagate updated definitive version of source files found in model directories with updated versions.  The script </w:t>
+      </w:r>
+      <w:proofErr w:type="spellStart"/>
+      <w:r>
+        <w:t>soruce</w:t>
+      </w:r>
+      <w:proofErr w:type="spellEnd"/>
+      <w:r>
+        <w:t xml:space="preserve"> code contains a list of definitive files to propagate, and the model containing the definitive version.</w:t>
+      </w:r>
+    </w:p>
+    <w:p>
+      <w:bookmarkStart w:id="0" w:name="_GoBack"/>
+      <w:bookmarkEnd w:id="0"/>
+    </w:p>
+    <w:p>
+      <w:pPr>
         <w:rPr>
           <w:b/>
           <w:u w:val="single"/>
         </w:rPr>
+      </w:pPr>
+      <w:r>
+        <w:rPr>
+          <w:b/>
+          <w:u w:val="single"/>
+        </w:rPr>
         <w:t>Add a new symbol to the Symbol hierarchy</w:t>
       </w:r>
     </w:p>
@@ -407,6 +434,7 @@
         </w:numPr>
       </w:pPr>
       <w:r>
+        <w:lastRenderedPageBreak/>
         <w:t>Do trial compilation of the implementation file (TableDimensionSymbol.cpp), using Ctrl-F7</w:t>
       </w:r>
       <w:r>
@@ -446,8 +474,6 @@
           <w:numId w:val="1"/>
         </w:numPr>
       </w:pPr>
-      <w:bookmarkStart w:id="0" w:name="_GoBack"/>
-      <w:bookmarkEnd w:id="0"/>
       <w:r>
         <w:t>Add the new .</w:t>
       </w:r>
@@ -497,7 +523,6 @@
         </w:numPr>
       </w:pPr>
       <w:r>
-        <w:lastRenderedPageBreak/>
         <w:t>Continue with implementation of functionality for the new class.</w:t>
       </w:r>
       <w:r>

</xml_diff>

<commit_message>
models: Handle output microdata when multiple simulation members
</commit_message>
<xml_diff>
--- a/docs/omc Internals Cookbook.docx
+++ b/docs/omc Internals Cookbook.docx
@@ -4,15 +4,7 @@
   <w:body>
     <w:p>
       <w:r>
-        <w:t xml:space="preserve">This document contains steps associated with some procedures for modifying the </w:t>
-      </w:r>
-      <w:proofErr w:type="spellStart"/>
-      <w:r>
-        <w:t>omc</w:t>
-      </w:r>
-      <w:proofErr w:type="spellEnd"/>
-      <w:r>
-        <w:t xml:space="preserve"> code base to extend functionality.</w:t>
+        <w:t>This document contains steps associated with some procedures for modifying the omc code base to extend functionality.</w:t>
       </w:r>
     </w:p>
     <w:p>
@@ -30,19 +22,19 @@
         <w:br/>
         <w:t xml:space="preserve">Run this to propagate updated definitive version of source files found in model directories with updated versions.  The script </w:t>
       </w:r>
-      <w:proofErr w:type="spellStart"/>
-      <w:r>
-        <w:t>soruce</w:t>
-      </w:r>
-      <w:proofErr w:type="spellEnd"/>
+      <w:r>
+        <w:t>source</w:t>
+      </w:r>
       <w:r>
         <w:t xml:space="preserve"> code contains a list of definitive files to propagate, and the model containing the definitive version.</w:t>
       </w:r>
-    </w:p>
-    <w:p>
+      <w:r>
+        <w:t xml:space="preserve">  Edit to change if new files are added.  Examine it to confirm which model folder contains the definitive version of each boilerplate file.</w:t>
+      </w:r>
       <w:bookmarkStart w:id="0" w:name="_GoBack"/>
       <w:bookmarkEnd w:id="0"/>
     </w:p>
+    <w:p/>
     <w:p>
       <w:pPr>
         <w:rPr>
@@ -65,13 +57,38 @@
       <w:r>
         <w:t xml:space="preserve">addition of the new symbol </w:t>
       </w:r>
-      <w:proofErr w:type="spellStart"/>
+      <w:r>
+        <w:t>DimensionSymbol to the Symbol hierarchy.</w:t>
+      </w:r>
+    </w:p>
+    <w:p>
+      <w:pPr>
+        <w:pStyle w:val="ListParagraph"/>
+        <w:numPr>
+          <w:ilvl w:val="0"/>
+          <w:numId w:val="1"/>
+        </w:numPr>
+      </w:pPr>
+      <w:r>
+        <w:t>In the ompp solution, set the active project to omc.</w:t>
+      </w:r>
+    </w:p>
+    <w:p>
+      <w:pPr>
+        <w:pStyle w:val="ListParagraph"/>
+        <w:numPr>
+          <w:ilvl w:val="0"/>
+          <w:numId w:val="1"/>
+        </w:numPr>
+      </w:pPr>
+      <w:r>
+        <w:t xml:space="preserve">Choose an existing symbol with similar properties, e.g. TableExpressionSymbol has some similarities to the new </w:t>
+      </w:r>
       <w:r>
         <w:t>DimensionSymbol</w:t>
       </w:r>
-      <w:proofErr w:type="spellEnd"/>
-      <w:r>
-        <w:t xml:space="preserve"> to the Symbol hierarchy.</w:t>
+      <w:r>
+        <w:t>.</w:t>
       </w:r>
     </w:p>
     <w:p>
@@ -83,15 +100,10 @@
         </w:numPr>
       </w:pPr>
       <w:r>
-        <w:t xml:space="preserve">In the ompp solution, set the active project to </w:t>
-      </w:r>
-      <w:proofErr w:type="spellStart"/>
-      <w:r>
-        <w:t>omc</w:t>
-      </w:r>
-      <w:proofErr w:type="spellEnd"/>
-      <w:r>
-        <w:t>.</w:t>
+        <w:t>In Windows Explorer, c</w:t>
+      </w:r>
+      <w:r>
+        <w:t>reate copies of the declaration (.h) and implementation files (.cpp) of the existing symbol, and rename them using the new symbol.</w:t>
       </w:r>
     </w:p>
     <w:p>
@@ -103,23 +115,22 @@
         </w:numPr>
       </w:pPr>
       <w:r>
-        <w:t xml:space="preserve">Choose an existing symbol with similar properties, e.g. </w:t>
-      </w:r>
-      <w:proofErr w:type="spellStart"/>
-      <w:r>
-        <w:t>TableExpressionSymbol</w:t>
-      </w:r>
-      <w:proofErr w:type="spellEnd"/>
-      <w:r>
-        <w:t xml:space="preserve"> has some similarities to the new </w:t>
-      </w:r>
-      <w:proofErr w:type="spellStart"/>
+        <w:t>Use “Add” in the Tortoise SVN context menu to mark the two new source files (</w:t>
+      </w:r>
       <w:r>
         <w:t>DimensionSymbol</w:t>
       </w:r>
-      <w:proofErr w:type="spellEnd"/>
-      <w:r>
-        <w:t>.</w:t>
+      <w:r>
+        <w:t xml:space="preserve">.h, </w:t>
+      </w:r>
+      <w:r>
+        <w:t>DimensionSymbol</w:t>
+      </w:r>
+      <w:r>
+        <w:t xml:space="preserve">.cpp) for subsequent upload to </w:t>
+      </w:r>
+      <w:r>
+        <w:t>SVN (but don’t check in yet).</w:t>
       </w:r>
     </w:p>
     <w:p>
@@ -131,18 +142,7 @@
         </w:numPr>
       </w:pPr>
       <w:r>
-        <w:t>In Windows Explorer, c</w:t>
-      </w:r>
-      <w:r>
-        <w:t>reate copies of the declaration (.h) and implementation files (.</w:t>
-      </w:r>
-      <w:proofErr w:type="spellStart"/>
-      <w:r>
-        <w:t>cpp</w:t>
-      </w:r>
-      <w:proofErr w:type="spellEnd"/>
-      <w:r>
-        <w:t>) of the existing symbol, and rename them using the new symbol.</w:t>
+        <w:t>Use Solution Explorer to add the new header file to the Header Files group, and the new implementation file to the Source Files group.</w:t>
       </w:r>
     </w:p>
     <w:p>
@@ -154,27 +154,61 @@
         </w:numPr>
       </w:pPr>
       <w:r>
-        <w:t>Use “Add” in the Tortoise SVN context menu to mark the two new source files (</w:t>
-      </w:r>
-      <w:proofErr w:type="spellStart"/>
+        <w:t>Open the file ast.h, and add a #include statement for the new header file.  Close ast.h.</w:t>
+      </w:r>
+    </w:p>
+    <w:p>
+      <w:pPr>
+        <w:pStyle w:val="ListParagraph"/>
+        <w:numPr>
+          <w:ilvl w:val="0"/>
+          <w:numId w:val="1"/>
+        </w:numPr>
+      </w:pPr>
+      <w:r>
+        <w:t>Open the two new files for editing, and close any other files open in the editor.</w:t>
+      </w:r>
+    </w:p>
+    <w:p>
+      <w:pPr>
+        <w:pStyle w:val="ListParagraph"/>
+        <w:numPr>
+          <w:ilvl w:val="0"/>
+          <w:numId w:val="1"/>
+        </w:numPr>
+      </w:pPr>
+      <w:r>
+        <w:t>Use global replace (Ctrl-</w:t>
+      </w:r>
+      <w:r>
+        <w:t>Shift-</w:t>
+      </w:r>
+      <w:r>
+        <w:t xml:space="preserve">H) on the two open files to change all uses of the </w:t>
+      </w:r>
+      <w:r>
+        <w:t>original</w:t>
+      </w:r>
+      <w:r>
+        <w:t xml:space="preserve"> class name </w:t>
+      </w:r>
+      <w:r>
+        <w:t xml:space="preserve">in the copied files </w:t>
+      </w:r>
+      <w:r>
+        <w:t>(TableExpressionSymbol) to the new class name (</w:t>
+      </w:r>
       <w:r>
         <w:t>DimensionSymbol</w:t>
       </w:r>
       <w:r>
-        <w:t>.h</w:t>
-      </w:r>
-      <w:proofErr w:type="spellEnd"/>
-      <w:r>
-        <w:t xml:space="preserve">, </w:t>
-      </w:r>
-      <w:r>
-        <w:t>DimensionSymbol</w:t>
-      </w:r>
-      <w:r>
-        <w:t xml:space="preserve">.cpp) for subsequent upload to </w:t>
-      </w:r>
-      <w:r>
-        <w:t>SVN (but don’t check in yet).</w:t>
+        <w:t>).  Global replace settings are case sensitive, whole word, all open documents.</w:t>
+      </w:r>
+      <w:r>
+        <w:t xml:space="preserve">  At the moment, 11 </w:t>
+      </w:r>
+      <w:r>
+        <w:t>replacements are made, but this will be higher if there are more member functions in the implementation class.</w:t>
       </w:r>
     </w:p>
     <w:p>
@@ -186,7 +220,28 @@
         </w:numPr>
       </w:pPr>
       <w:r>
-        <w:t>Use Solution Explorer to add the new header file to the Header Files group, and the new implementation file to the Source Files group.</w:t>
+        <w:t xml:space="preserve">At the beginning of the class declaration, check </w:t>
+      </w:r>
+      <w:r>
+        <w:t xml:space="preserve">and change the </w:t>
+      </w:r>
+      <w:r>
+        <w:t>base class</w:t>
+      </w:r>
+      <w:r>
+        <w:t xml:space="preserve"> if necessary</w:t>
+      </w:r>
+      <w:r>
+        <w:t>, and verify that the typedef de</w:t>
+      </w:r>
+      <w:r>
+        <w:t>c</w:t>
+      </w:r>
+      <w:r>
+        <w:t>laration</w:t>
+      </w:r>
+      <w:r>
+        <w:t xml:space="preserve"> for ‘super’ 3 lines below corresponds.  Very important, as this is the mechanism used to implement hierarchical calling chains.  Bugs here have odd symptoms and can be difficult to track down.</w:t>
       </w:r>
     </w:p>
     <w:p>
@@ -198,23 +253,7 @@
         </w:numPr>
       </w:pPr>
       <w:r>
-        <w:t xml:space="preserve">Open the file </w:t>
-      </w:r>
-      <w:proofErr w:type="spellStart"/>
-      <w:r>
-        <w:t>ast.h</w:t>
-      </w:r>
-      <w:proofErr w:type="spellEnd"/>
-      <w:r>
-        <w:t xml:space="preserve">, and add a #include statement for the new header file.  Close </w:t>
-      </w:r>
-      <w:proofErr w:type="spellStart"/>
-      <w:r>
-        <w:t>ast.h</w:t>
-      </w:r>
-      <w:proofErr w:type="spellEnd"/>
-      <w:r>
-        <w:t>.</w:t>
+        <w:t>Edit doxygen comment for the new class in the header file.</w:t>
       </w:r>
     </w:p>
     <w:p>
@@ -226,7 +265,7 @@
         </w:numPr>
       </w:pPr>
       <w:r>
-        <w:t>Open the two new files for editing, and close any other files open in the editor.</w:t>
+        <w:t>Change the constructor(s) to specify the inherited class.</w:t>
       </w:r>
     </w:p>
     <w:p>
@@ -238,47 +277,59 @@
         </w:numPr>
       </w:pPr>
       <w:r>
-        <w:t>Use global replace (Ctrl-</w:t>
-      </w:r>
-      <w:r>
-        <w:t>Shift-</w:t>
-      </w:r>
-      <w:r>
-        <w:t xml:space="preserve">H) on the two open files to change all uses of the </w:t>
-      </w:r>
-      <w:r>
-        <w:t>original</w:t>
-      </w:r>
-      <w:r>
-        <w:t xml:space="preserve"> class name </w:t>
-      </w:r>
-      <w:r>
-        <w:t xml:space="preserve">in the copied files </w:t>
-      </w:r>
-      <w:r>
-        <w:t>(</w:t>
-      </w:r>
-      <w:proofErr w:type="spellStart"/>
-      <w:r>
-        <w:t>TableExpressionSymbol</w:t>
-      </w:r>
-      <w:proofErr w:type="spellEnd"/>
-      <w:r>
-        <w:t>) to the new class name (</w:t>
-      </w:r>
-      <w:proofErr w:type="spellStart"/>
-      <w:r>
-        <w:t>DimensionSymbol</w:t>
-      </w:r>
-      <w:proofErr w:type="spellEnd"/>
-      <w:r>
-        <w:t>).  Global replace settings are case sensitive, whole word, all open documents.</w:t>
-      </w:r>
-      <w:r>
-        <w:t xml:space="preserve">  At the moment, 11 </w:t>
-      </w:r>
-      <w:r>
-        <w:t>replacements are made, but this will be higher if there are more member functions in the implementation class.</w:t>
+        <w:t>Continue with minimal implementation related to</w:t>
+      </w:r>
+      <w:r>
+        <w:t xml:space="preserve"> the new .h and .cpp files, but</w:t>
+      </w:r>
+      <w:r>
+        <w:br/>
+        <w:t xml:space="preserve">- </w:t>
+      </w:r>
+      <w:r>
+        <w:t>avoid references to the new class in other code for the moment (e.g. grammar file parser.y)</w:t>
+      </w:r>
+      <w:r>
+        <w:br/>
+        <w:t>- avoid implementing new class-specific functionality</w:t>
+      </w:r>
+      <w:r>
+        <w:br/>
+        <w:t>Typical changes at this point include:</w:t>
+      </w:r>
+      <w:r>
+        <w:br/>
+        <w:t>- remove irrelevant members</w:t>
+      </w:r>
+      <w:r>
+        <w:br/>
+        <w:t>- remove irrelevant arguments for constructor</w:t>
+      </w:r>
+      <w:r>
+        <w:br/>
+      </w:r>
+      <w:r>
+        <w:lastRenderedPageBreak/>
+        <w:t>- remove #include for unused header files</w:t>
+      </w:r>
+      <w:r>
+        <w:br/>
+        <w:t>- v</w:t>
+      </w:r>
+      <w:r>
+        <w:t xml:space="preserve">erify </w:t>
+      </w:r>
+      <w:r>
+        <w:t xml:space="preserve">and edit </w:t>
+      </w:r>
+      <w:r>
+        <w:t xml:space="preserve">doxygen comments for all class members in </w:t>
+      </w:r>
+      <w:r>
+        <w:t xml:space="preserve">the </w:t>
+      </w:r>
+      <w:r>
+        <w:t>.h file.</w:t>
       </w:r>
     </w:p>
     <w:p>
@@ -290,36 +341,10 @@
         </w:numPr>
       </w:pPr>
       <w:r>
-        <w:t xml:space="preserve">At the beginning of the class declaration, check </w:t>
-      </w:r>
-      <w:r>
-        <w:t xml:space="preserve">and change the </w:t>
-      </w:r>
-      <w:r>
-        <w:t>base class</w:t>
-      </w:r>
-      <w:r>
-        <w:t xml:space="preserve"> if necessary</w:t>
-      </w:r>
-      <w:r>
-        <w:t xml:space="preserve">, and verify that the </w:t>
-      </w:r>
-      <w:proofErr w:type="spellStart"/>
-      <w:r>
-        <w:t>typedef</w:t>
-      </w:r>
-      <w:proofErr w:type="spellEnd"/>
-      <w:r>
-        <w:t xml:space="preserve"> de</w:t>
-      </w:r>
-      <w:r>
-        <w:t>c</w:t>
-      </w:r>
-      <w:r>
-        <w:t>laration</w:t>
-      </w:r>
-      <w:r>
-        <w:t xml:space="preserve"> for ‘super’ 3 lines below corresponds.  Very important, as this is the mechanism used to implement hierarchical calling chains.  Bugs here have odd symptoms and can be difficult to track down.</w:t>
+        <w:t>Do trial compilation of the implementation file (TableDimensionSymbol.cpp), using Ctrl-F7</w:t>
+      </w:r>
+      <w:r>
+        <w:t>, and fix errors as required.</w:t>
       </w:r>
     </w:p>
     <w:p>
@@ -331,7 +356,7 @@
         </w:numPr>
       </w:pPr>
       <w:r>
-        <w:t>Edit doxygen comment for the new class in the header file.</w:t>
+        <w:t>Build omc.  There should be no errors.</w:t>
       </w:r>
     </w:p>
     <w:p>
@@ -343,161 +368,8 @@
         </w:numPr>
       </w:pPr>
       <w:r>
-        <w:t>Change the constructor(s) to specify the inherited class.</w:t>
-      </w:r>
-    </w:p>
-    <w:p>
-      <w:pPr>
-        <w:pStyle w:val="ListParagraph"/>
-        <w:numPr>
-          <w:ilvl w:val="0"/>
-          <w:numId w:val="1"/>
-        </w:numPr>
-      </w:pPr>
-      <w:r>
-        <w:t>Continue with minimal implementation related to</w:t>
-      </w:r>
-      <w:r>
-        <w:t xml:space="preserve"> the new .h and .</w:t>
-      </w:r>
-      <w:proofErr w:type="spellStart"/>
-      <w:r>
-        <w:t>cpp</w:t>
-      </w:r>
-      <w:proofErr w:type="spellEnd"/>
-      <w:r>
-        <w:t xml:space="preserve"> files, but</w:t>
-      </w:r>
-      <w:r>
-        <w:br/>
-        <w:t xml:space="preserve">- </w:t>
-      </w:r>
-      <w:r>
-        <w:t xml:space="preserve">avoid references to the new class in other code for the moment (e.g. grammar file </w:t>
-      </w:r>
-      <w:proofErr w:type="spellStart"/>
-      <w:r>
-        <w:t>parser.y</w:t>
-      </w:r>
-      <w:proofErr w:type="spellEnd"/>
-      <w:proofErr w:type="gramStart"/>
-      <w:r>
-        <w:t>)</w:t>
-      </w:r>
-      <w:proofErr w:type="gramEnd"/>
-      <w:r>
-        <w:br/>
-        <w:t>- avoid implementing new class-specific functionality</w:t>
-      </w:r>
-      <w:r>
-        <w:br/>
-        <w:t>Typical changes at this point include:</w:t>
-      </w:r>
-      <w:r>
-        <w:br/>
-        <w:t>- remove irrelevant members</w:t>
-      </w:r>
-      <w:r>
-        <w:br/>
-        <w:t>- remove irrelevant arguments for constructor</w:t>
-      </w:r>
-      <w:r>
-        <w:br/>
-        <w:t>- remove #include for unused header files</w:t>
-      </w:r>
-      <w:r>
-        <w:br/>
-        <w:t>- v</w:t>
-      </w:r>
-      <w:r>
-        <w:t xml:space="preserve">erify </w:t>
-      </w:r>
-      <w:r>
-        <w:t xml:space="preserve">and edit </w:t>
-      </w:r>
-      <w:r>
-        <w:t xml:space="preserve">doxygen comments for all class members in </w:t>
-      </w:r>
-      <w:r>
-        <w:t xml:space="preserve">the </w:t>
-      </w:r>
-      <w:r>
-        <w:t>.h file.</w:t>
-      </w:r>
-    </w:p>
-    <w:p>
-      <w:pPr>
-        <w:pStyle w:val="ListParagraph"/>
-        <w:numPr>
-          <w:ilvl w:val="0"/>
-          <w:numId w:val="1"/>
-        </w:numPr>
-      </w:pPr>
-      <w:r>
-        <w:lastRenderedPageBreak/>
-        <w:t>Do trial compilation of the implementation file (TableDimensionSymbol.cpp), using Ctrl-F7</w:t>
-      </w:r>
-      <w:r>
-        <w:t xml:space="preserve">, and fix errors as </w:t>
-      </w:r>
-      <w:proofErr w:type="gramStart"/>
-      <w:r>
-        <w:t>required.</w:t>
-      </w:r>
-      <w:proofErr w:type="gramEnd"/>
-    </w:p>
-    <w:p>
-      <w:pPr>
-        <w:pStyle w:val="ListParagraph"/>
-        <w:numPr>
-          <w:ilvl w:val="0"/>
-          <w:numId w:val="1"/>
-        </w:numPr>
-      </w:pPr>
-      <w:r>
-        <w:t xml:space="preserve">Build </w:t>
-      </w:r>
-      <w:proofErr w:type="spellStart"/>
-      <w:r>
-        <w:t>omc</w:t>
-      </w:r>
-      <w:proofErr w:type="spellEnd"/>
-      <w:r>
-        <w:t>.  There should be no errors.</w:t>
-      </w:r>
-    </w:p>
-    <w:p>
-      <w:pPr>
-        <w:pStyle w:val="ListParagraph"/>
-        <w:numPr>
-          <w:ilvl w:val="0"/>
-          <w:numId w:val="1"/>
-        </w:numPr>
-      </w:pPr>
-      <w:r>
-        <w:t>Add the new .</w:t>
-      </w:r>
-      <w:proofErr w:type="spellStart"/>
-      <w:r>
-        <w:t>cpp</w:t>
-      </w:r>
-      <w:proofErr w:type="spellEnd"/>
-      <w:r>
-        <w:t xml:space="preserve"> to the list of .</w:t>
-      </w:r>
-      <w:proofErr w:type="spellStart"/>
-      <w:r>
-        <w:t>cpp</w:t>
-      </w:r>
-      <w:proofErr w:type="spellEnd"/>
-      <w:r>
-        <w:t xml:space="preserve"> in </w:t>
-      </w:r>
-      <w:proofErr w:type="spellStart"/>
-      <w:r>
-        <w:t>makefile</w:t>
-      </w:r>
-      <w:proofErr w:type="spellEnd"/>
+        <w:t>Add the new .cpp to the list of .cpp in makefile</w:t>
+      </w:r>
     </w:p>
     <w:p>
       <w:pPr>
@@ -572,7 +444,6 @@
       <w:r>
         <w:t xml:space="preserve">The following steps were documented during the renaming of the symbol </w:t>
       </w:r>
-      <w:proofErr w:type="spellStart"/>
       <w:r>
         <w:t>DerivedTablePlaceholderS</w:t>
       </w:r>
@@ -580,13 +451,8 @@
         <w:t>y</w:t>
       </w:r>
       <w:r>
-        <w:t>mbol</w:t>
-      </w:r>
-      <w:proofErr w:type="spellEnd"/>
-      <w:r>
-        <w:t xml:space="preserve"> to </w:t>
-      </w:r>
-      <w:proofErr w:type="spellStart"/>
+        <w:t xml:space="preserve">mbol to </w:t>
+      </w:r>
       <w:r>
         <w:t>D</w:t>
       </w:r>
@@ -594,11 +460,7 @@
         <w:t>erivedTableMeasure</w:t>
       </w:r>
       <w:r>
-        <w:t>Symbol</w:t>
-      </w:r>
-      <w:proofErr w:type="spellEnd"/>
-      <w:r>
-        <w:t xml:space="preserve"> to the Symbol hierarchy.</w:t>
+        <w:t>Symbol to the Symbol hierarchy.</w:t>
       </w:r>
     </w:p>
     <w:p>
@@ -637,18 +499,10 @@
         <w:t>In Windows Explorer</w:t>
       </w:r>
       <w:r>
-        <w:t xml:space="preserve">, use </w:t>
-      </w:r>
-      <w:proofErr w:type="spellStart"/>
-      <w:r>
-        <w:t>Tortoise</w:t>
-      </w:r>
-      <w:r>
-        <w:t>SVN</w:t>
-      </w:r>
-      <w:proofErr w:type="spellEnd"/>
-      <w:r>
-        <w:t xml:space="preserve"> to rename </w:t>
+        <w:t>, use Tortoise</w:t>
+      </w:r>
+      <w:r>
+        <w:t xml:space="preserve">SVN to rename </w:t>
       </w:r>
       <w:r>
         <w:t xml:space="preserve">the declaration (.h) </w:t>
@@ -660,23 +514,7 @@
         <w:t>symbol.</w:t>
       </w:r>
       <w:r>
-        <w:t xml:space="preserve">  </w:t>
-      </w:r>
-      <w:proofErr w:type="spellStart"/>
-      <w:r>
-        <w:t>TortoiseSVN</w:t>
-      </w:r>
-      <w:proofErr w:type="spellEnd"/>
-      <w:r>
-        <w:t xml:space="preserve"> will helpfully prompt to replace the corresponding implementation file (.</w:t>
-      </w:r>
-      <w:proofErr w:type="spellStart"/>
-      <w:r>
-        <w:t>cpp</w:t>
-      </w:r>
-      <w:proofErr w:type="spellEnd"/>
-      <w:r>
-        <w:t>) for the symbol.</w:t>
+        <w:t xml:space="preserve">  TortoiseSVN will helpfully prompt to replace the corresponding implementation file (.cpp) for the symbol.</w:t>
       </w:r>
     </w:p>
     <w:p>
@@ -739,13 +577,8 @@
         <w:t>new header file.  Do the s</w:t>
       </w:r>
       <w:r>
-        <w:t xml:space="preserve">ame for the implementation file in the Source Files </w:t>
-      </w:r>
-      <w:proofErr w:type="gramStart"/>
-      <w:r>
-        <w:t>group.</w:t>
-      </w:r>
-      <w:proofErr w:type="gramEnd"/>
+        <w:t>ame for the implementation file in the Source Files group.</w:t>
+      </w:r>
     </w:p>
     <w:p>
       <w:pPr>
@@ -766,22 +599,12 @@
       </w:r>
       <w:r>
         <w:br/>
-        <w:t xml:space="preserve">Find what: </w:t>
-      </w:r>
-      <w:proofErr w:type="spellStart"/>
-      <w:r>
-        <w:t>DerivedTablePlaceholderSymbol</w:t>
-      </w:r>
-      <w:proofErr w:type="spellEnd"/>
-      <w:r>
-        <w:br/>
-        <w:t xml:space="preserve">Replace with: </w:t>
-      </w:r>
-      <w:proofErr w:type="spellStart"/>
-      <w:r>
-        <w:t>DerivedTableMeasureSymbol</w:t>
-      </w:r>
-      <w:proofErr w:type="spellEnd"/>
+        <w:t>Find what: DerivedTablePlaceholderSymbol</w:t>
+      </w:r>
+      <w:r>
+        <w:br/>
+        <w:t>Replace with: DerivedTableMeasureSymbol</w:t>
+      </w:r>
       <w:r>
         <w:br/>
         <w:t>Look in: Current Project</w:t>
@@ -796,15 +619,7 @@
       </w:r>
       <w:r>
         <w:br/>
-        <w:t>Look at these file types: *.</w:t>
-      </w:r>
-      <w:proofErr w:type="spellStart"/>
-      <w:r>
-        <w:t>cpp</w:t>
-      </w:r>
-      <w:proofErr w:type="spellEnd"/>
-      <w:r>
-        <w:t>;*.h;*.y</w:t>
+        <w:t>Look at these file types: *.cpp;*.h;*.y</w:t>
       </w:r>
       <w:r>
         <w:br/>
@@ -820,23 +635,7 @@
         </w:numPr>
       </w:pPr>
       <w:r>
-        <w:t>File &gt; Save all [note, will also save .</w:t>
-      </w:r>
-      <w:proofErr w:type="spellStart"/>
-      <w:r>
-        <w:t>sln</w:t>
-      </w:r>
-      <w:proofErr w:type="spellEnd"/>
-      <w:r>
-        <w:t xml:space="preserve"> and </w:t>
-      </w:r>
-      <w:proofErr w:type="spellStart"/>
-      <w:r>
-        <w:t>vcxproj</w:t>
-      </w:r>
-      <w:proofErr w:type="spellEnd"/>
-      <w:r>
-        <w:t xml:space="preserve"> file]</w:t>
+        <w:t>File &gt; Save all [note, will also save .sln and vcxproj file]</w:t>
       </w:r>
     </w:p>
     <w:p>
@@ -848,15 +647,7 @@
         </w:numPr>
       </w:pPr>
       <w:r>
-        <w:t xml:space="preserve">Rebuild </w:t>
-      </w:r>
-      <w:proofErr w:type="spellStart"/>
-      <w:r>
-        <w:t>omc</w:t>
-      </w:r>
-      <w:proofErr w:type="spellEnd"/>
-      <w:r>
-        <w:t xml:space="preserve">, </w:t>
+        <w:t xml:space="preserve">Rebuild omc, </w:t>
       </w:r>
       <w:r>
         <w:t xml:space="preserve">perform sanity </w:t>
@@ -885,27 +676,9 @@
       <w:r>
         <w:br/>
       </w:r>
-      <w:proofErr w:type="spellStart"/>
-      <w:r>
-        <w:t>omc</w:t>
-      </w:r>
-      <w:proofErr w:type="spellEnd"/>
-      <w:r>
-        <w:t xml:space="preserve">: name change in Symbol hierarchy: </w:t>
-      </w:r>
-      <w:proofErr w:type="spellStart"/>
-      <w:r>
-        <w:t>DerivedTablePlaceholderSymbol</w:t>
-      </w:r>
-      <w:proofErr w:type="spellEnd"/>
-      <w:r>
-        <w:t xml:space="preserve"> ==&gt; </w:t>
-      </w:r>
-      <w:proofErr w:type="spellStart"/>
-      <w:r>
-        <w:t>DerivedTableMeasureSymbol</w:t>
-      </w:r>
-      <w:proofErr w:type="spellEnd"/>
+      <w:r>
+        <w:t>omc: name change in Symbol hierarchy: DerivedTablePlaceholderSymbol ==&gt; DerivedTableMeasureSymbol</w:t>
+      </w:r>
       <w:r>
         <w:br/>
       </w:r>
@@ -940,21 +713,11 @@
       <w:r>
         <w:t xml:space="preserve">The following steps were documented during the addition of the new experimental accumulator </w:t>
       </w:r>
-      <w:proofErr w:type="spellStart"/>
-      <w:r>
-        <w:t>gini_obs_</w:t>
-      </w:r>
-      <w:proofErr w:type="gramStart"/>
-      <w:r>
-        <w:t>all</w:t>
-      </w:r>
-      <w:proofErr w:type="spellEnd"/>
-      <w:r>
-        <w:t>(</w:t>
-      </w:r>
-      <w:proofErr w:type="gramEnd"/>
-      <w:r>
-        <w:t>).</w:t>
+      <w:r>
+        <w:t>gini_obs_all</w:t>
+      </w:r>
+      <w:r>
+        <w:t>().</w:t>
       </w:r>
     </w:p>
     <w:p>
@@ -970,61 +733,234 @@
       </w:r>
       <w:r>
         <w:br/>
-        <w:t xml:space="preserve">- adding a new token requires exact correspondence between </w:t>
-      </w:r>
-      <w:proofErr w:type="spellStart"/>
-      <w:r>
-        <w:t>parser.y</w:t>
-      </w:r>
-      <w:proofErr w:type="spellEnd"/>
-      <w:r>
-        <w:t xml:space="preserve"> and Symbol.cpp, as indicated in source comments.</w:t>
-      </w:r>
-      <w:r>
-        <w:br/>
+        <w:t>- adding a new token requires exact correspondence between parser.y and Symbol.cpp, as indicated in source comments.</w:t>
+      </w:r>
+      <w:r>
+        <w:br/>
+        <w:t>- open parser.y and Symbol.cpp, side by side.</w:t>
+      </w:r>
+      <w:r>
+        <w:br/>
+        <w:t>- search for comment ‘// body level om keywords, in alphabetic order’, in both.</w:t>
+      </w:r>
+      <w:r>
+        <w:br/>
+        <w:t>- scroll down in each to find appropriate place to insert new keyword, in alphabetic order</w:t>
+      </w:r>
+      <w:r>
+        <w:br/>
+        <w:t>- copy, paste &amp; edit existing line in each:</w:t>
+      </w:r>
+      <w:r>
+        <w:br/>
+      </w:r>
+      <w:r>
+        <w:br/>
+      </w:r>
+      <w:r>
+        <w:rPr>
+          <w:rFonts w:ascii="Consolas" w:hAnsi="Consolas" w:cs="Consolas"/>
+          <w:color w:val="000000"/>
+          <w:sz w:val="19"/>
+          <w:szCs w:val="19"/>
+          <w:highlight w:val="white"/>
+        </w:rPr>
+        <w:t xml:space="preserve">   %token &lt;val_token&gt;    TK_</w:t>
+      </w:r>
+      <w:r>
+        <w:rPr>
+          <w:rFonts w:ascii="Consolas" w:hAnsi="Consolas" w:cs="Consolas"/>
+          <w:color w:val="000000"/>
+          <w:sz w:val="19"/>
+          <w:szCs w:val="19"/>
+          <w:highlight w:val="white"/>
+        </w:rPr>
+        <w:t>gini_obs_all</w:t>
+      </w:r>
+      <w:r>
+        <w:rPr>
+          <w:rFonts w:ascii="Consolas" w:hAnsi="Consolas" w:cs="Consolas"/>
+          <w:color w:val="000000"/>
+          <w:sz w:val="19"/>
+          <w:szCs w:val="19"/>
+          <w:highlight w:val="white"/>
+        </w:rPr>
+        <w:t xml:space="preserve">          </w:t>
+      </w:r>
+      <w:r>
+        <w:rPr>
+          <w:rFonts w:ascii="Consolas" w:hAnsi="Consolas" w:cs="Consolas"/>
+          <w:color w:val="A31515"/>
+          <w:sz w:val="19"/>
+          <w:szCs w:val="19"/>
+          <w:highlight w:val="white"/>
+        </w:rPr>
+        <w:t>"</w:t>
+      </w:r>
+      <w:r>
+        <w:rPr>
+          <w:rFonts w:ascii="Consolas" w:hAnsi="Consolas" w:cs="Consolas"/>
+          <w:color w:val="A31515"/>
+          <w:sz w:val="19"/>
+          <w:szCs w:val="19"/>
+          <w:highlight w:val="white"/>
+        </w:rPr>
+        <w:t>gini_obs_all</w:t>
+      </w:r>
+      <w:r>
+        <w:rPr>
+          <w:rFonts w:ascii="Consolas" w:hAnsi="Consolas" w:cs="Consolas"/>
+          <w:color w:val="A31515"/>
+          <w:sz w:val="19"/>
+          <w:szCs w:val="19"/>
+          <w:highlight w:val="white"/>
+        </w:rPr>
+        <w:t>"</w:t>
+      </w:r>
+      <w:r>
+        <w:rPr>
+          <w:rFonts w:ascii="Consolas" w:hAnsi="Consolas" w:cs="Consolas"/>
+          <w:color w:val="A31515"/>
+          <w:sz w:val="19"/>
+          <w:szCs w:val="19"/>
+        </w:rPr>
+        <w:br/>
+      </w:r>
+      <w:r>
+        <w:rPr>
+          <w:rFonts w:ascii="Consolas" w:hAnsi="Consolas" w:cs="Consolas"/>
+          <w:color w:val="000000"/>
+          <w:sz w:val="19"/>
+          <w:szCs w:val="19"/>
+          <w:highlight w:val="white"/>
+        </w:rPr>
+        <w:t xml:space="preserve">   { </w:t>
+      </w:r>
+      <w:r>
+        <w:rPr>
+          <w:rFonts w:ascii="Consolas" w:hAnsi="Consolas" w:cs="Consolas"/>
+          <w:color w:val="2B91AF"/>
+          <w:sz w:val="19"/>
+          <w:szCs w:val="19"/>
+          <w:highlight w:val="white"/>
+        </w:rPr>
+        <w:t>token</w:t>
+      </w:r>
+      <w:r>
+        <w:rPr>
+          <w:rFonts w:ascii="Consolas" w:hAnsi="Consolas" w:cs="Consolas"/>
+          <w:color w:val="000000"/>
+          <w:sz w:val="19"/>
+          <w:szCs w:val="19"/>
+          <w:highlight w:val="white"/>
+        </w:rPr>
+        <w:t>::TK_</w:t>
+      </w:r>
+      <w:r>
+        <w:rPr>
+          <w:rFonts w:ascii="Consolas" w:hAnsi="Consolas" w:cs="Consolas"/>
+          <w:color w:val="000000"/>
+          <w:sz w:val="19"/>
+          <w:szCs w:val="19"/>
+          <w:highlight w:val="white"/>
+        </w:rPr>
+        <w:t>gini_obs_all</w:t>
+      </w:r>
+      <w:r>
+        <w:rPr>
+          <w:rFonts w:ascii="Consolas" w:hAnsi="Consolas" w:cs="Consolas"/>
+          <w:color w:val="000000"/>
+          <w:sz w:val="19"/>
+          <w:szCs w:val="19"/>
+          <w:highlight w:val="white"/>
+        </w:rPr>
+        <w:t xml:space="preserve">, </w:t>
+      </w:r>
+      <w:r>
+        <w:rPr>
+          <w:rFonts w:ascii="Consolas" w:hAnsi="Consolas" w:cs="Consolas"/>
+          <w:color w:val="A31515"/>
+          <w:sz w:val="19"/>
+          <w:szCs w:val="19"/>
+          <w:highlight w:val="white"/>
+        </w:rPr>
+        <w:t>"</w:t>
+      </w:r>
+      <w:r>
+        <w:rPr>
+          <w:rFonts w:ascii="Consolas" w:hAnsi="Consolas" w:cs="Consolas"/>
+          <w:color w:val="A31515"/>
+          <w:sz w:val="19"/>
+          <w:szCs w:val="19"/>
+          <w:highlight w:val="white"/>
+        </w:rPr>
+        <w:t>gini_obs_all</w:t>
+      </w:r>
+      <w:r>
+        <w:rPr>
+          <w:rFonts w:ascii="Consolas" w:hAnsi="Consolas" w:cs="Consolas"/>
+          <w:color w:val="A31515"/>
+          <w:sz w:val="19"/>
+          <w:szCs w:val="19"/>
+          <w:highlight w:val="white"/>
+        </w:rPr>
+        <w:t>"</w:t>
+      </w:r>
+      <w:r>
+        <w:rPr>
+          <w:rFonts w:ascii="Consolas" w:hAnsi="Consolas" w:cs="Consolas"/>
+          <w:color w:val="000000"/>
+          <w:sz w:val="19"/>
+          <w:szCs w:val="19"/>
+          <w:highlight w:val="white"/>
+        </w:rPr>
+        <w:t xml:space="preserve"> },</w:t>
+      </w:r>
+      <w:r>
+        <w:rPr>
+          <w:rFonts w:ascii="Consolas" w:hAnsi="Consolas" w:cs="Consolas"/>
+          <w:color w:val="000000"/>
+          <w:sz w:val="19"/>
+          <w:szCs w:val="19"/>
+        </w:rPr>
+        <w:br/>
+      </w:r>
+      <w:r>
+        <w:rPr>
+          <w:rFonts w:ascii="Consolas" w:hAnsi="Consolas" w:cs="Consolas"/>
+          <w:color w:val="000000"/>
+          <w:sz w:val="19"/>
+          <w:szCs w:val="19"/>
+        </w:rPr>
+        <w:br/>
+      </w:r>
+      <w:r>
         <w:t xml:space="preserve">- </w:t>
       </w:r>
-      <w:proofErr w:type="gramStart"/>
-      <w:r>
-        <w:t>open</w:t>
-      </w:r>
-      <w:proofErr w:type="gramEnd"/>
-      <w:r>
-        <w:t xml:space="preserve"> </w:t>
-      </w:r>
-      <w:proofErr w:type="spellStart"/>
-      <w:r>
-        <w:t>parser.y</w:t>
-      </w:r>
-      <w:proofErr w:type="spellEnd"/>
-      <w:r>
-        <w:t xml:space="preserve"> and Symbol.cpp, side by side.</w:t>
-      </w:r>
-      <w:r>
-        <w:br/>
-        <w:t xml:space="preserve">- </w:t>
-      </w:r>
-      <w:proofErr w:type="gramStart"/>
-      <w:r>
-        <w:t>search</w:t>
-      </w:r>
-      <w:proofErr w:type="gramEnd"/>
-      <w:r>
-        <w:t xml:space="preserve"> for comment ‘// body level om keywords, in alphabetic order’, in both.</w:t>
-      </w:r>
-      <w:r>
-        <w:br/>
-        <w:t>- scroll down in each to find appropriate place to insert new keyword, in alphabetic order</w:t>
-      </w:r>
-      <w:r>
-        <w:br/>
-        <w:t>- copy, paste &amp; edit existing line in each:</w:t>
-      </w:r>
-      <w:r>
-        <w:br/>
-      </w:r>
-      <w:r>
-        <w:br/>
+      <w:r>
+        <w:t xml:space="preserve">save all, </w:t>
+      </w:r>
+      <w:r>
+        <w:t>build</w:t>
+      </w:r>
+      <w:r>
+        <w:br/>
+      </w:r>
+    </w:p>
+    <w:p>
+      <w:pPr>
+        <w:pStyle w:val="ListParagraph"/>
+        <w:numPr>
+          <w:ilvl w:val="0"/>
+          <w:numId w:val="2"/>
+        </w:numPr>
+      </w:pPr>
+      <w:r>
+        <w:t>Add accumulator to parser</w:t>
+      </w:r>
+      <w:r>
+        <w:br/>
+        <w:t>- parser.y, find line ‘</w:t>
       </w:r>
       <w:r>
         <w:rPr>
@@ -1034,9 +970,24 @@
           <w:szCs w:val="19"/>
           <w:highlight w:val="white"/>
         </w:rPr>
-        <w:t xml:space="preserve">   %token &lt;</w:t>
-      </w:r>
-      <w:proofErr w:type="spellStart"/>
+        <w:t>table_accumulator:</w:t>
+      </w:r>
+      <w:r>
+        <w:t>’</w:t>
+      </w:r>
+      <w:r>
+        <w:br/>
+        <w:t>- add new accumulator token</w:t>
+      </w:r>
+      <w:r>
+        <w:t xml:space="preserve"> to list of accumulators</w:t>
+      </w:r>
+      <w:r>
+        <w:br/>
+      </w:r>
+      <w:r>
+        <w:br/>
+      </w:r>
       <w:r>
         <w:rPr>
           <w:rFonts w:ascii="Consolas" w:hAnsi="Consolas" w:cs="Consolas"/>
@@ -1045,9 +996,8 @@
           <w:szCs w:val="19"/>
           <w:highlight w:val="white"/>
         </w:rPr>
-        <w:t>val_token</w:t>
-      </w:r>
-      <w:proofErr w:type="spellEnd"/>
+        <w:t xml:space="preserve">  | TK_</w:t>
+      </w:r>
       <w:r>
         <w:rPr>
           <w:rFonts w:ascii="Consolas" w:hAnsi="Consolas" w:cs="Consolas"/>
@@ -1056,18 +1006,34 @@
           <w:szCs w:val="19"/>
           <w:highlight w:val="white"/>
         </w:rPr>
-        <w:t xml:space="preserve">&gt;    </w:t>
-      </w:r>
-      <w:proofErr w:type="spellStart"/>
+        <w:t>gini_obs_all</w:t>
+      </w:r>
       <w:r>
         <w:rPr>
           <w:rFonts w:ascii="Consolas" w:hAnsi="Consolas" w:cs="Consolas"/>
           <w:color w:val="000000"/>
           <w:sz w:val="19"/>
           <w:szCs w:val="19"/>
-          <w:highlight w:val="white"/>
-        </w:rPr>
-        <w:t>TK_</w:t>
+        </w:rPr>
+        <w:br/>
+      </w:r>
+    </w:p>
+    <w:p>
+      <w:pPr>
+        <w:pStyle w:val="ListParagraph"/>
+        <w:numPr>
+          <w:ilvl w:val="0"/>
+          <w:numId w:val="2"/>
+        </w:numPr>
+      </w:pPr>
+      <w:r>
+        <w:t>Add accumulator to sanity check assert in TableAccumulatorSymbol constructor, in TableAccumulatorSymbol.h</w:t>
+      </w:r>
+      <w:r>
+        <w:br/>
+      </w:r>
+      <w:r>
+        <w:br/>
       </w:r>
       <w:r>
         <w:rPr>
@@ -1077,59 +1043,75 @@
           <w:szCs w:val="19"/>
           <w:highlight w:val="white"/>
         </w:rPr>
+        <w:t xml:space="preserve"> || accumulator == </w:t>
+      </w:r>
+      <w:r>
+        <w:rPr>
+          <w:rFonts w:ascii="Consolas" w:hAnsi="Consolas" w:cs="Consolas"/>
+          <w:color w:val="2B91AF"/>
+          <w:sz w:val="19"/>
+          <w:szCs w:val="19"/>
+          <w:highlight w:val="white"/>
+        </w:rPr>
+        <w:t>token</w:t>
+      </w:r>
+      <w:r>
+        <w:rPr>
+          <w:rFonts w:ascii="Consolas" w:hAnsi="Consolas" w:cs="Consolas"/>
+          <w:color w:val="000000"/>
+          <w:sz w:val="19"/>
+          <w:szCs w:val="19"/>
+          <w:highlight w:val="white"/>
+        </w:rPr>
+        <w:t>::TK_</w:t>
+      </w:r>
+      <w:r>
+        <w:rPr>
+          <w:rFonts w:ascii="Consolas" w:hAnsi="Consolas" w:cs="Consolas"/>
+          <w:color w:val="000000"/>
+          <w:sz w:val="19"/>
+          <w:szCs w:val="19"/>
+          <w:highlight w:val="white"/>
+        </w:rPr>
         <w:t>gini_obs_all</w:t>
       </w:r>
-      <w:proofErr w:type="spellEnd"/>
       <w:r>
         <w:rPr>
           <w:rFonts w:ascii="Consolas" w:hAnsi="Consolas" w:cs="Consolas"/>
           <w:color w:val="000000"/>
           <w:sz w:val="19"/>
           <w:szCs w:val="19"/>
-          <w:highlight w:val="white"/>
-        </w:rPr>
-        <w:t xml:space="preserve">          </w:t>
-      </w:r>
-      <w:r>
-        <w:rPr>
-          <w:rFonts w:ascii="Consolas" w:hAnsi="Consolas" w:cs="Consolas"/>
-          <w:color w:val="A31515"/>
-          <w:sz w:val="19"/>
-          <w:szCs w:val="19"/>
-          <w:highlight w:val="white"/>
-        </w:rPr>
-        <w:t>"</w:t>
-      </w:r>
-      <w:proofErr w:type="spellStart"/>
-      <w:r>
-        <w:rPr>
-          <w:rFonts w:ascii="Consolas" w:hAnsi="Consolas" w:cs="Consolas"/>
-          <w:color w:val="A31515"/>
-          <w:sz w:val="19"/>
-          <w:szCs w:val="19"/>
-          <w:highlight w:val="white"/>
-        </w:rPr>
-        <w:t>gini_obs_all</w:t>
-      </w:r>
-      <w:proofErr w:type="spellEnd"/>
-      <w:r>
-        <w:rPr>
-          <w:rFonts w:ascii="Consolas" w:hAnsi="Consolas" w:cs="Consolas"/>
-          <w:color w:val="A31515"/>
-          <w:sz w:val="19"/>
-          <w:szCs w:val="19"/>
-          <w:highlight w:val="white"/>
-        </w:rPr>
-        <w:t>"</w:t>
-      </w:r>
-      <w:r>
-        <w:rPr>
-          <w:rFonts w:ascii="Consolas" w:hAnsi="Consolas" w:cs="Consolas"/>
-          <w:color w:val="A31515"/>
-          <w:sz w:val="19"/>
-          <w:szCs w:val="19"/>
-        </w:rPr>
-        <w:br/>
+        </w:rPr>
+        <w:br/>
+      </w:r>
+      <w:r>
+        <w:br/>
+        <w:t>build.</w:t>
+      </w:r>
+      <w:r>
+        <w:br/>
+      </w:r>
+    </w:p>
+    <w:p>
+      <w:pPr>
+        <w:pStyle w:val="ListParagraph"/>
+        <w:numPr>
+          <w:ilvl w:val="0"/>
+          <w:numId w:val="2"/>
+        </w:numPr>
+      </w:pPr>
+      <w:r>
+        <w:t xml:space="preserve">Assign appropriate initial value in </w:t>
+      </w:r>
+      <w:r>
+        <w:rPr>
+          <w:rFonts w:ascii="Consolas" w:hAnsi="Consolas" w:cs="Consolas"/>
+          <w:color w:val="2B91AF"/>
+          <w:sz w:val="19"/>
+          <w:szCs w:val="19"/>
+          <w:highlight w:val="white"/>
+        </w:rPr>
+        <w:t>TableSymbol</w:t>
       </w:r>
       <w:r>
         <w:rPr>
@@ -1139,17 +1121,7 @@
           <w:szCs w:val="19"/>
           <w:highlight w:val="white"/>
         </w:rPr>
-        <w:t xml:space="preserve">   { </w:t>
-      </w:r>
-      <w:r>
-        <w:rPr>
-          <w:rFonts w:ascii="Consolas" w:hAnsi="Consolas" w:cs="Consolas"/>
-          <w:color w:val="2B91AF"/>
-          <w:sz w:val="19"/>
-          <w:szCs w:val="19"/>
-          <w:highlight w:val="white"/>
-        </w:rPr>
-        <w:t>token</w:t>
+        <w:t>::cxx_definition_global</w:t>
       </w:r>
       <w:r>
         <w:rPr>
@@ -1157,112 +1129,7 @@
           <w:color w:val="000000"/>
           <w:sz w:val="19"/>
           <w:szCs w:val="19"/>
-          <w:highlight w:val="white"/>
-        </w:rPr>
-        <w:t>::</w:t>
-      </w:r>
-      <w:proofErr w:type="spellStart"/>
-      <w:r>
-        <w:rPr>
-          <w:rFonts w:ascii="Consolas" w:hAnsi="Consolas" w:cs="Consolas"/>
-          <w:color w:val="000000"/>
-          <w:sz w:val="19"/>
-          <w:szCs w:val="19"/>
-          <w:highlight w:val="white"/>
-        </w:rPr>
-        <w:t>TK_</w:t>
-      </w:r>
-      <w:r>
-        <w:rPr>
-          <w:rFonts w:ascii="Consolas" w:hAnsi="Consolas" w:cs="Consolas"/>
-          <w:color w:val="000000"/>
-          <w:sz w:val="19"/>
-          <w:szCs w:val="19"/>
-          <w:highlight w:val="white"/>
-        </w:rPr>
-        <w:t>gini_obs_all</w:t>
-      </w:r>
-      <w:proofErr w:type="spellEnd"/>
-      <w:r>
-        <w:rPr>
-          <w:rFonts w:ascii="Consolas" w:hAnsi="Consolas" w:cs="Consolas"/>
-          <w:color w:val="000000"/>
-          <w:sz w:val="19"/>
-          <w:szCs w:val="19"/>
-          <w:highlight w:val="white"/>
-        </w:rPr>
-        <w:t xml:space="preserve">, </w:t>
-      </w:r>
-      <w:r>
-        <w:rPr>
-          <w:rFonts w:ascii="Consolas" w:hAnsi="Consolas" w:cs="Consolas"/>
-          <w:color w:val="A31515"/>
-          <w:sz w:val="19"/>
-          <w:szCs w:val="19"/>
-          <w:highlight w:val="white"/>
-        </w:rPr>
-        <w:t>"</w:t>
-      </w:r>
-      <w:proofErr w:type="spellStart"/>
-      <w:r>
-        <w:rPr>
-          <w:rFonts w:ascii="Consolas" w:hAnsi="Consolas" w:cs="Consolas"/>
-          <w:color w:val="A31515"/>
-          <w:sz w:val="19"/>
-          <w:szCs w:val="19"/>
-          <w:highlight w:val="white"/>
-        </w:rPr>
-        <w:t>gini_obs_all</w:t>
-      </w:r>
-      <w:proofErr w:type="spellEnd"/>
-      <w:r>
-        <w:rPr>
-          <w:rFonts w:ascii="Consolas" w:hAnsi="Consolas" w:cs="Consolas"/>
-          <w:color w:val="A31515"/>
-          <w:sz w:val="19"/>
-          <w:szCs w:val="19"/>
-          <w:highlight w:val="white"/>
-        </w:rPr>
-        <w:t>"</w:t>
-      </w:r>
-      <w:r>
-        <w:rPr>
-          <w:rFonts w:ascii="Consolas" w:hAnsi="Consolas" w:cs="Consolas"/>
-          <w:color w:val="000000"/>
-          <w:sz w:val="19"/>
-          <w:szCs w:val="19"/>
-          <w:highlight w:val="white"/>
-        </w:rPr>
-        <w:t xml:space="preserve"> },</w:t>
-      </w:r>
-      <w:r>
-        <w:rPr>
-          <w:rFonts w:ascii="Consolas" w:hAnsi="Consolas" w:cs="Consolas"/>
-          <w:color w:val="000000"/>
-          <w:sz w:val="19"/>
-          <w:szCs w:val="19"/>
-        </w:rPr>
-        <w:br/>
-      </w:r>
-      <w:r>
-        <w:rPr>
-          <w:rFonts w:ascii="Consolas" w:hAnsi="Consolas" w:cs="Consolas"/>
-          <w:color w:val="000000"/>
-          <w:sz w:val="19"/>
-          <w:szCs w:val="19"/>
-        </w:rPr>
-        <w:br/>
-      </w:r>
-      <w:r>
-        <w:t xml:space="preserve">- </w:t>
-      </w:r>
-      <w:r>
-        <w:t xml:space="preserve">save all, </w:t>
-      </w:r>
-      <w:r>
-        <w:t>build</w:t>
-      </w:r>
-      <w:r>
+        </w:rPr>
         <w:br/>
       </w:r>
     </w:p>
@@ -1275,278 +1142,8 @@
         </w:numPr>
       </w:pPr>
       <w:r>
-        <w:t>Add accumulator to parser</w:t>
-      </w:r>
-      <w:r>
-        <w:br/>
-        <w:t xml:space="preserve">- </w:t>
-      </w:r>
-      <w:proofErr w:type="spellStart"/>
-      <w:r>
-        <w:t>parser.y</w:t>
-      </w:r>
-      <w:proofErr w:type="spellEnd"/>
-      <w:r>
-        <w:t>, find line ‘</w:t>
-      </w:r>
-      <w:proofErr w:type="spellStart"/>
-      <w:r>
-        <w:rPr>
-          <w:rFonts w:ascii="Consolas" w:hAnsi="Consolas" w:cs="Consolas"/>
-          <w:color w:val="000000"/>
-          <w:sz w:val="19"/>
-          <w:szCs w:val="19"/>
-          <w:highlight w:val="white"/>
-        </w:rPr>
-        <w:t>table_accumulator</w:t>
-      </w:r>
-      <w:proofErr w:type="spellEnd"/>
-      <w:r>
-        <w:rPr>
-          <w:rFonts w:ascii="Consolas" w:hAnsi="Consolas" w:cs="Consolas"/>
-          <w:color w:val="000000"/>
-          <w:sz w:val="19"/>
-          <w:szCs w:val="19"/>
-          <w:highlight w:val="white"/>
-        </w:rPr>
-        <w:t>:</w:t>
-      </w:r>
-      <w:r>
-        <w:t>’</w:t>
-      </w:r>
-      <w:r>
-        <w:br/>
-        <w:t>- add new accumulator token</w:t>
-      </w:r>
-      <w:r>
-        <w:t xml:space="preserve"> to list of accumulators</w:t>
-      </w:r>
-      <w:r>
-        <w:br/>
-      </w:r>
-      <w:r>
-        <w:br/>
-      </w:r>
-      <w:r>
-        <w:rPr>
-          <w:rFonts w:ascii="Consolas" w:hAnsi="Consolas" w:cs="Consolas"/>
-          <w:color w:val="000000"/>
-          <w:sz w:val="19"/>
-          <w:szCs w:val="19"/>
-          <w:highlight w:val="white"/>
-        </w:rPr>
-        <w:t xml:space="preserve">  | </w:t>
-      </w:r>
-      <w:proofErr w:type="spellStart"/>
-      <w:r>
-        <w:rPr>
-          <w:rFonts w:ascii="Consolas" w:hAnsi="Consolas" w:cs="Consolas"/>
-          <w:color w:val="000000"/>
-          <w:sz w:val="19"/>
-          <w:szCs w:val="19"/>
-          <w:highlight w:val="white"/>
-        </w:rPr>
-        <w:t>TK_</w:t>
-      </w:r>
-      <w:r>
-        <w:rPr>
-          <w:rFonts w:ascii="Consolas" w:hAnsi="Consolas" w:cs="Consolas"/>
-          <w:color w:val="000000"/>
-          <w:sz w:val="19"/>
-          <w:szCs w:val="19"/>
-          <w:highlight w:val="white"/>
-        </w:rPr>
-        <w:t>gini_obs_all</w:t>
-      </w:r>
-      <w:proofErr w:type="spellEnd"/>
-      <w:r>
-        <w:rPr>
-          <w:rFonts w:ascii="Consolas" w:hAnsi="Consolas" w:cs="Consolas"/>
-          <w:color w:val="000000"/>
-          <w:sz w:val="19"/>
-          <w:szCs w:val="19"/>
-        </w:rPr>
-        <w:br/>
-      </w:r>
-    </w:p>
-    <w:p>
-      <w:pPr>
-        <w:pStyle w:val="ListParagraph"/>
-        <w:numPr>
-          <w:ilvl w:val="0"/>
-          <w:numId w:val="2"/>
-        </w:numPr>
-      </w:pPr>
-      <w:r>
-        <w:t xml:space="preserve">Add accumulator to sanity check assert in </w:t>
-      </w:r>
-      <w:proofErr w:type="spellStart"/>
-      <w:r>
-        <w:t>TableAccumulatorSymbol</w:t>
-      </w:r>
-      <w:proofErr w:type="spellEnd"/>
-      <w:r>
-        <w:t xml:space="preserve"> constructor, in </w:t>
-      </w:r>
-      <w:proofErr w:type="spellStart"/>
-      <w:r>
-        <w:t>TableAccumulatorSymbol.h</w:t>
-      </w:r>
-      <w:proofErr w:type="spellEnd"/>
-      <w:r>
-        <w:br/>
-      </w:r>
-      <w:r>
-        <w:br/>
-      </w:r>
-      <w:r>
-        <w:rPr>
-          <w:rFonts w:ascii="Consolas" w:hAnsi="Consolas" w:cs="Consolas"/>
-          <w:color w:val="000000"/>
-          <w:sz w:val="19"/>
-          <w:szCs w:val="19"/>
-          <w:highlight w:val="white"/>
-        </w:rPr>
-        <w:t xml:space="preserve"> || accumulator == </w:t>
-      </w:r>
-      <w:r>
-        <w:rPr>
-          <w:rFonts w:ascii="Consolas" w:hAnsi="Consolas" w:cs="Consolas"/>
-          <w:color w:val="2B91AF"/>
-          <w:sz w:val="19"/>
-          <w:szCs w:val="19"/>
-          <w:highlight w:val="white"/>
-        </w:rPr>
-        <w:t>token</w:t>
-      </w:r>
-      <w:r>
-        <w:rPr>
-          <w:rFonts w:ascii="Consolas" w:hAnsi="Consolas" w:cs="Consolas"/>
-          <w:color w:val="000000"/>
-          <w:sz w:val="19"/>
-          <w:szCs w:val="19"/>
-          <w:highlight w:val="white"/>
-        </w:rPr>
-        <w:t>::</w:t>
-      </w:r>
-      <w:proofErr w:type="spellStart"/>
-      <w:r>
-        <w:rPr>
-          <w:rFonts w:ascii="Consolas" w:hAnsi="Consolas" w:cs="Consolas"/>
-          <w:color w:val="000000"/>
-          <w:sz w:val="19"/>
-          <w:szCs w:val="19"/>
-          <w:highlight w:val="white"/>
-        </w:rPr>
-        <w:t>TK_</w:t>
-      </w:r>
-      <w:r>
-        <w:rPr>
-          <w:rFonts w:ascii="Consolas" w:hAnsi="Consolas" w:cs="Consolas"/>
-          <w:color w:val="000000"/>
-          <w:sz w:val="19"/>
-          <w:szCs w:val="19"/>
-          <w:highlight w:val="white"/>
-        </w:rPr>
-        <w:t>gini_obs_all</w:t>
-      </w:r>
-      <w:proofErr w:type="spellEnd"/>
-      <w:r>
-        <w:rPr>
-          <w:rFonts w:ascii="Consolas" w:hAnsi="Consolas" w:cs="Consolas"/>
-          <w:color w:val="000000"/>
-          <w:sz w:val="19"/>
-          <w:szCs w:val="19"/>
-        </w:rPr>
-        <w:br/>
-      </w:r>
-      <w:r>
-        <w:br/>
-        <w:t>build.</w:t>
-      </w:r>
-      <w:r>
-        <w:br/>
-      </w:r>
-    </w:p>
-    <w:p>
-      <w:pPr>
-        <w:pStyle w:val="ListParagraph"/>
-        <w:numPr>
-          <w:ilvl w:val="0"/>
-          <w:numId w:val="2"/>
-        </w:numPr>
-      </w:pPr>
-      <w:r>
-        <w:t xml:space="preserve">Assign appropriate initial value in </w:t>
-      </w:r>
-      <w:proofErr w:type="spellStart"/>
-      <w:r>
-        <w:rPr>
-          <w:rFonts w:ascii="Consolas" w:hAnsi="Consolas" w:cs="Consolas"/>
-          <w:color w:val="2B91AF"/>
-          <w:sz w:val="19"/>
-          <w:szCs w:val="19"/>
-          <w:highlight w:val="white"/>
-        </w:rPr>
-        <w:t>TableSymbol</w:t>
-      </w:r>
-      <w:proofErr w:type="spellEnd"/>
-      <w:r>
-        <w:rPr>
-          <w:rFonts w:ascii="Consolas" w:hAnsi="Consolas" w:cs="Consolas"/>
-          <w:color w:val="000000"/>
-          <w:sz w:val="19"/>
-          <w:szCs w:val="19"/>
-          <w:highlight w:val="white"/>
-        </w:rPr>
-        <w:t>::</w:t>
-      </w:r>
-      <w:proofErr w:type="spellStart"/>
-      <w:r>
-        <w:rPr>
-          <w:rFonts w:ascii="Consolas" w:hAnsi="Consolas" w:cs="Consolas"/>
-          <w:color w:val="000000"/>
-          <w:sz w:val="19"/>
-          <w:szCs w:val="19"/>
-          <w:highlight w:val="white"/>
-        </w:rPr>
-        <w:t>cxx_definition_global</w:t>
-      </w:r>
-      <w:proofErr w:type="spellEnd"/>
-      <w:r>
-        <w:rPr>
-          <w:rFonts w:ascii="Consolas" w:hAnsi="Consolas" w:cs="Consolas"/>
-          <w:color w:val="000000"/>
-          <w:sz w:val="19"/>
-          <w:szCs w:val="19"/>
-        </w:rPr>
-        <w:br/>
-      </w:r>
-    </w:p>
-    <w:p>
-      <w:pPr>
-        <w:pStyle w:val="ListParagraph"/>
-        <w:numPr>
-          <w:ilvl w:val="0"/>
-          <w:numId w:val="2"/>
-        </w:numPr>
-      </w:pPr>
-      <w:r>
-        <w:t xml:space="preserve">If the accumulator has an associated collection of observations, indicate so in the constructor body of </w:t>
-      </w:r>
-      <w:proofErr w:type="spellStart"/>
-      <w:r>
-        <w:t>TableAccumulatorSymbol</w:t>
-      </w:r>
-      <w:proofErr w:type="spellEnd"/>
-      <w:r>
-        <w:t xml:space="preserve"> in the assignment of </w:t>
-      </w:r>
-      <w:proofErr w:type="spellStart"/>
-      <w:r>
-        <w:t>has_observation_collection</w:t>
-      </w:r>
-      <w:proofErr w:type="spellEnd"/>
+        <w:t>If the accumulator has an associated collection of observations, indicate so in the constructor body of TableAccumulatorSymbol in the assignment of has_observation_collection</w:t>
+      </w:r>
     </w:p>
     <w:p/>
     <w:p/>

</xml_diff>

<commit_message>
omc - robust implementation of entity attributes with foreign type - WIP
</commit_message>
<xml_diff>
--- a/docs/omc Internals Cookbook.docx
+++ b/docs/omc Internals Cookbook.docx
@@ -1,6 +1,6 @@
 
 <file path=word/document.xml><?xml version="1.0" encoding="utf-8"?>
-<w:document xmlns:wpc="http://schemas.microsoft.com/office/word/2010/wordprocessingCanvas" xmlns:cx="http://schemas.microsoft.com/office/drawing/2014/chartex" xmlns:cx1="http://schemas.microsoft.com/office/drawing/2015/9/8/chartex" xmlns:cx2="http://schemas.microsoft.com/office/drawing/2015/10/21/chartex" xmlns:cx3="http://schemas.microsoft.com/office/drawing/2016/5/9/chartex" xmlns:cx4="http://schemas.microsoft.com/office/drawing/2016/5/10/chartex" xmlns:cx5="http://schemas.microsoft.com/office/drawing/2016/5/11/chartex" xmlns:mc="http://schemas.openxmlformats.org/markup-compatibility/2006" xmlns:o="urn:schemas-microsoft-com:office:office" xmlns:r="http://schemas.openxmlformats.org/officeDocument/2006/relationships" xmlns:m="http://schemas.openxmlformats.org/officeDocument/2006/math" xmlns:v="urn:schemas-microsoft-com:vml" xmlns:wp14="http://schemas.microsoft.com/office/word/2010/wordprocessingDrawing" xmlns:wp="http://schemas.openxmlformats.org/drawingml/2006/wordprocessingDrawing" xmlns:w10="urn:schemas-microsoft-com:office:word" xmlns:w="http://schemas.openxmlformats.org/wordprocessingml/2006/main" xmlns:w14="http://schemas.microsoft.com/office/word/2010/wordml" xmlns:w15="http://schemas.microsoft.com/office/word/2012/wordml" xmlns:w16se="http://schemas.microsoft.com/office/word/2015/wordml/symex" xmlns:wpg="http://schemas.microsoft.com/office/word/2010/wordprocessingGroup" xmlns:wpi="http://schemas.microsoft.com/office/word/2010/wordprocessingInk" xmlns:wne="http://schemas.microsoft.com/office/word/2006/wordml" xmlns:wps="http://schemas.microsoft.com/office/word/2010/wordprocessingShape" mc:Ignorable="w14 w15 w16se wp14">
+<w:document xmlns:wpc="http://schemas.microsoft.com/office/word/2010/wordprocessingCanvas" xmlns:cx="http://schemas.microsoft.com/office/drawing/2014/chartex" xmlns:cx1="http://schemas.microsoft.com/office/drawing/2015/9/8/chartex" xmlns:cx2="http://schemas.microsoft.com/office/drawing/2015/10/21/chartex" xmlns:cx3="http://schemas.microsoft.com/office/drawing/2016/5/9/chartex" xmlns:cx4="http://schemas.microsoft.com/office/drawing/2016/5/10/chartex" xmlns:cx5="http://schemas.microsoft.com/office/drawing/2016/5/11/chartex" xmlns:cx6="http://schemas.microsoft.com/office/drawing/2016/5/12/chartex" xmlns:cx7="http://schemas.microsoft.com/office/drawing/2016/5/13/chartex" xmlns:cx8="http://schemas.microsoft.com/office/drawing/2016/5/14/chartex" xmlns:mc="http://schemas.openxmlformats.org/markup-compatibility/2006" xmlns:aink="http://schemas.microsoft.com/office/drawing/2016/ink" xmlns:am3d="http://schemas.microsoft.com/office/drawing/2017/model3d" xmlns:o="urn:schemas-microsoft-com:office:office" xmlns:r="http://schemas.openxmlformats.org/officeDocument/2006/relationships" xmlns:m="http://schemas.openxmlformats.org/officeDocument/2006/math" xmlns:v="urn:schemas-microsoft-com:vml" xmlns:wp14="http://schemas.microsoft.com/office/word/2010/wordprocessingDrawing" xmlns:wp="http://schemas.openxmlformats.org/drawingml/2006/wordprocessingDrawing" xmlns:w10="urn:schemas-microsoft-com:office:word" xmlns:w="http://schemas.openxmlformats.org/wordprocessingml/2006/main" xmlns:w14="http://schemas.microsoft.com/office/word/2010/wordml" xmlns:w15="http://schemas.microsoft.com/office/word/2012/wordml" xmlns:w16cid="http://schemas.microsoft.com/office/word/2016/wordml/cid" xmlns:w16se="http://schemas.microsoft.com/office/word/2015/wordml/symex" xmlns:wpg="http://schemas.microsoft.com/office/word/2010/wordprocessingGroup" xmlns:wpi="http://schemas.microsoft.com/office/word/2010/wordprocessingInk" xmlns:wne="http://schemas.microsoft.com/office/word/2006/wordml" xmlns:wps="http://schemas.microsoft.com/office/word/2010/wordprocessingShape" mc:Ignorable="w14 w15 w16se w16cid wp14">
   <w:body>
     <w:p>
       <w:r>
@@ -217,7 +217,10 @@
         </w:numPr>
       </w:pPr>
       <w:r>
-        <w:t>Open the two new files for editing, and close any other files open in the editor.</w:t>
+        <w:t>Open the two new files for editing, and close any</w:t>
+      </w:r>
+      <w:r>
+        <w:t xml:space="preserve"> other files open in the editor (Window &gt; Close all documents)</w:t>
       </w:r>
     </w:p>
     <w:p>
@@ -229,203 +232,248 @@
         </w:numPr>
       </w:pPr>
       <w:r>
-        <w:t>Use global replace (Ctrl-</w:t>
-      </w:r>
-      <w:r>
-        <w:t>Shift-</w:t>
-      </w:r>
-      <w:r>
-        <w:t xml:space="preserve">H) on the two open files to change all uses of the </w:t>
-      </w:r>
-      <w:r>
-        <w:t>original</w:t>
-      </w:r>
-      <w:r>
-        <w:t xml:space="preserve"> class name </w:t>
-      </w:r>
-      <w:r>
-        <w:t xml:space="preserve">in the copied files </w:t>
-      </w:r>
-      <w:r>
-        <w:t>(</w:t>
-      </w:r>
-      <w:proofErr w:type="spellStart"/>
-      <w:r>
-        <w:t>TableExpressionSymbol</w:t>
-      </w:r>
-      <w:proofErr w:type="spellEnd"/>
-      <w:r>
-        <w:t>) to the new class name (</w:t>
-      </w:r>
-      <w:proofErr w:type="spellStart"/>
-      <w:r>
-        <w:t>DimensionSymbol</w:t>
-      </w:r>
-      <w:proofErr w:type="spellEnd"/>
-      <w:r>
-        <w:t>).  Global replace settings are case sensitive, whole word, all open documents.</w:t>
-      </w:r>
-      <w:r>
-        <w:t xml:space="preserve">  At the moment, 11 </w:t>
-      </w:r>
-      <w:r>
-        <w:t>replacements are made, but this will be higher if there are more member functions in the implementation class.</w:t>
-      </w:r>
-    </w:p>
-    <w:p>
-      <w:pPr>
-        <w:pStyle w:val="ListParagraph"/>
-        <w:numPr>
-          <w:ilvl w:val="0"/>
-          <w:numId w:val="1"/>
-        </w:numPr>
-      </w:pPr>
-      <w:r>
-        <w:t xml:space="preserve">At the beginning of the class declaration, check </w:t>
-      </w:r>
-      <w:r>
-        <w:t xml:space="preserve">and change the </w:t>
-      </w:r>
-      <w:r>
-        <w:t>base class</w:t>
-      </w:r>
-      <w:r>
-        <w:t xml:space="preserve"> if necessary</w:t>
-      </w:r>
-      <w:r>
-        <w:t>, and verify that the typedef de</w:t>
-      </w:r>
-      <w:r>
-        <w:t>c</w:t>
-      </w:r>
-      <w:r>
-        <w:t>laration</w:t>
-      </w:r>
-      <w:r>
-        <w:t xml:space="preserve"> for ‘super’ 3 lines below corresponds.  Very important, as this is the mechanism used to implement hierarchical calling chains.  Bugs here have odd symptoms and can be difficult to track down.</w:t>
-      </w:r>
-    </w:p>
-    <w:p>
-      <w:pPr>
-        <w:pStyle w:val="ListParagraph"/>
-        <w:numPr>
-          <w:ilvl w:val="0"/>
-          <w:numId w:val="1"/>
-        </w:numPr>
-      </w:pPr>
-      <w:r>
-        <w:t>Edit doxygen comment for the new class in the header file.</w:t>
-      </w:r>
-    </w:p>
-    <w:p>
-      <w:pPr>
-        <w:pStyle w:val="ListParagraph"/>
-        <w:numPr>
-          <w:ilvl w:val="0"/>
-          <w:numId w:val="1"/>
-        </w:numPr>
-      </w:pPr>
-      <w:r>
-        <w:t>Change the constructor(s) to specify the inherited class.</w:t>
-      </w:r>
-    </w:p>
-    <w:p>
-      <w:pPr>
-        <w:pStyle w:val="ListParagraph"/>
-        <w:numPr>
-          <w:ilvl w:val="0"/>
-          <w:numId w:val="1"/>
-        </w:numPr>
-      </w:pPr>
-      <w:r>
-        <w:t>Continue with minimal implementation related to</w:t>
-      </w:r>
-      <w:r>
-        <w:t xml:space="preserve"> the new .h and .</w:t>
-      </w:r>
-      <w:proofErr w:type="spellStart"/>
-      <w:r>
-        <w:t>cpp</w:t>
-      </w:r>
-      <w:proofErr w:type="spellEnd"/>
-      <w:r>
-        <w:t xml:space="preserve"> files, but</w:t>
-      </w:r>
-      <w:r>
-        <w:br/>
-        <w:t xml:space="preserve">- </w:t>
-      </w:r>
-      <w:r>
-        <w:t xml:space="preserve">avoid references to the new class in other code for the moment (e.g. grammar file </w:t>
-      </w:r>
-      <w:proofErr w:type="spellStart"/>
-      <w:r>
-        <w:t>parser.y</w:t>
-      </w:r>
-      <w:proofErr w:type="spellEnd"/>
-      <w:r>
-        <w:t>)</w:t>
-      </w:r>
-      <w:r>
-        <w:br/>
-        <w:t>- avoid implementing new class-specific functionality</w:t>
-      </w:r>
-      <w:r>
-        <w:br/>
-        <w:t xml:space="preserve">- retain member functions </w:t>
-      </w:r>
-      <w:r>
-        <w:t xml:space="preserve">which are in hierarchical calling chains, e.g. </w:t>
-      </w:r>
-      <w:proofErr w:type="spellStart"/>
-      <w:r>
-        <w:t>cxx_decla</w:t>
-      </w:r>
-      <w:r>
-        <w:t>ra</w:t>
-      </w:r>
-      <w:r>
-        <w:t>tion_agent</w:t>
-      </w:r>
-      <w:proofErr w:type="spellEnd"/>
-      <w:r>
-        <w:t xml:space="preserve">, </w:t>
-      </w:r>
-      <w:proofErr w:type="spellStart"/>
-      <w:r>
-        <w:t>cxx_definition_agent</w:t>
-      </w:r>
-      <w:proofErr w:type="spellEnd"/>
-      <w:r>
-        <w:t xml:space="preserve">, </w:t>
-      </w:r>
-      <w:proofErr w:type="spellStart"/>
-      <w:r>
-        <w:t>post_parse</w:t>
-      </w:r>
-      <w:proofErr w:type="spellEnd"/>
-      <w:r>
-        <w:t xml:space="preserve">, </w:t>
-      </w:r>
-      <w:r>
-        <w:t>but remove code below comment ‘Perform operations specific to this level…”</w:t>
-      </w:r>
-      <w:r>
-        <w:t xml:space="preserve"> in these functions.</w:t>
-      </w:r>
-      <w:r>
-        <w:br/>
+        <w:t>Use globa</w:t>
       </w:r>
       <w:bookmarkStart w:id="0" w:name="_GoBack"/>
       <w:bookmarkEnd w:id="0"/>
       <w:r>
+        <w:t>l replace (Ctrl-</w:t>
+      </w:r>
+      <w:r>
+        <w:t>Shift-</w:t>
+      </w:r>
+      <w:r>
+        <w:t xml:space="preserve">H) on the two open files to change all uses of the </w:t>
+      </w:r>
+      <w:r>
+        <w:t>original</w:t>
+      </w:r>
+      <w:r>
+        <w:t xml:space="preserve"> class name </w:t>
+      </w:r>
+      <w:r>
+        <w:t xml:space="preserve">in the copied files </w:t>
+      </w:r>
+      <w:r>
+        <w:t>(</w:t>
+      </w:r>
+      <w:proofErr w:type="spellStart"/>
+      <w:r>
+        <w:t>TableExpressionSymbol</w:t>
+      </w:r>
+      <w:proofErr w:type="spellEnd"/>
+      <w:r>
+        <w:t>) to the new class name (</w:t>
+      </w:r>
+      <w:proofErr w:type="spellStart"/>
+      <w:r>
+        <w:t>DimensionSymbol</w:t>
+      </w:r>
+      <w:proofErr w:type="spellEnd"/>
+      <w:r>
+        <w:t xml:space="preserve">).  Global replace settings are </w:t>
+      </w:r>
+      <w:r>
+        <w:t xml:space="preserve">Look in: &gt; </w:t>
+      </w:r>
+      <w:r>
+        <w:rPr>
+          <w:b/>
+        </w:rPr>
+        <w:t>all open documents</w:t>
+      </w:r>
+      <w:r>
+        <w:t xml:space="preserve">, </w:t>
+      </w:r>
+      <w:r>
+        <w:t xml:space="preserve">case sensitive, whole </w:t>
+      </w:r>
+      <w:proofErr w:type="gramStart"/>
+      <w:r>
+        <w:t>word,.</w:t>
+      </w:r>
+      <w:proofErr w:type="gramEnd"/>
+      <w:r>
+        <w:t xml:space="preserve">  At the moment, 11 </w:t>
+      </w:r>
+      <w:r>
+        <w:t>replacements are made, but this will be higher if there are more member functions in the implementation class.</w:t>
+      </w:r>
+    </w:p>
+    <w:p>
+      <w:pPr>
+        <w:pStyle w:val="ListParagraph"/>
+        <w:numPr>
+          <w:ilvl w:val="0"/>
+          <w:numId w:val="1"/>
+        </w:numPr>
+      </w:pPr>
+      <w:r>
+        <w:t xml:space="preserve">At the beginning of the class declaration, check </w:t>
+      </w:r>
+      <w:r>
+        <w:t xml:space="preserve">and change the </w:t>
+      </w:r>
+      <w:r>
+        <w:t>base class</w:t>
+      </w:r>
+      <w:r>
+        <w:t xml:space="preserve"> if necessary</w:t>
+      </w:r>
+      <w:r>
+        <w:t>, and verify that the typedef de</w:t>
+      </w:r>
+      <w:r>
+        <w:t>c</w:t>
+      </w:r>
+      <w:r>
+        <w:t>laration</w:t>
+      </w:r>
+      <w:r>
+        <w:t xml:space="preserve"> for ‘super’ 3 lines below corresponds.  </w:t>
+      </w:r>
+      <w:r>
+        <w:t>This is v</w:t>
+      </w:r>
+      <w:r>
+        <w:t xml:space="preserve">ery important, as this mechanism </w:t>
+      </w:r>
+      <w:r>
+        <w:t xml:space="preserve">is </w:t>
+      </w:r>
+      <w:r>
+        <w:t xml:space="preserve">used to implement hierarchical calling chains.  Bugs here have odd symptoms and can be </w:t>
+      </w:r>
+      <w:r>
+        <w:t xml:space="preserve">very </w:t>
+      </w:r>
+      <w:r>
+        <w:t>difficult to track down.</w:t>
+      </w:r>
+    </w:p>
+    <w:p>
+      <w:pPr>
+        <w:pStyle w:val="ListParagraph"/>
+        <w:numPr>
+          <w:ilvl w:val="0"/>
+          <w:numId w:val="1"/>
+        </w:numPr>
+      </w:pPr>
+      <w:r>
+        <w:t>Edit doxygen comment for the new class in the header file.</w:t>
+      </w:r>
+    </w:p>
+    <w:p>
+      <w:pPr>
+        <w:pStyle w:val="ListParagraph"/>
+        <w:numPr>
+          <w:ilvl w:val="0"/>
+          <w:numId w:val="1"/>
+        </w:numPr>
+      </w:pPr>
+      <w:r>
+        <w:t xml:space="preserve">Change the constructor(s) </w:t>
+      </w:r>
+      <w:r>
+        <w:t xml:space="preserve">if necessary </w:t>
+      </w:r>
+      <w:r>
+        <w:t>to specify the inherited class.</w:t>
+      </w:r>
+    </w:p>
+    <w:p>
+      <w:pPr>
+        <w:pStyle w:val="ListParagraph"/>
+        <w:numPr>
+          <w:ilvl w:val="0"/>
+          <w:numId w:val="1"/>
+        </w:numPr>
+      </w:pPr>
+      <w:r>
+        <w:t>Continue with minimal implementation related to</w:t>
+      </w:r>
+      <w:r>
+        <w:t xml:space="preserve"> the new .h and .</w:t>
+      </w:r>
+      <w:proofErr w:type="spellStart"/>
+      <w:r>
+        <w:t>cpp</w:t>
+      </w:r>
+      <w:proofErr w:type="spellEnd"/>
+      <w:r>
+        <w:t xml:space="preserve"> files, but</w:t>
+      </w:r>
+      <w:r>
+        <w:br/>
+        <w:t xml:space="preserve">- </w:t>
+      </w:r>
+      <w:r>
+        <w:t xml:space="preserve">avoid references to the new class in other code for the moment (e.g. grammar file </w:t>
+      </w:r>
+      <w:proofErr w:type="spellStart"/>
+      <w:r>
+        <w:t>parser.y</w:t>
+      </w:r>
+      <w:proofErr w:type="spellEnd"/>
+      <w:r>
+        <w:t>)</w:t>
+      </w:r>
+      <w:r>
+        <w:br/>
+        <w:t>- avoid implementing new class-specific functionality</w:t>
+      </w:r>
+      <w:r>
+        <w:br/>
+        <w:t xml:space="preserve">- retain member functions </w:t>
+      </w:r>
+      <w:r>
+        <w:t xml:space="preserve">which are in hierarchical calling chains, e.g. </w:t>
+      </w:r>
+      <w:proofErr w:type="spellStart"/>
+      <w:r>
+        <w:t>cxx_decla</w:t>
+      </w:r>
+      <w:r>
+        <w:t>ra</w:t>
+      </w:r>
+      <w:r>
+        <w:t>tion_agent</w:t>
+      </w:r>
+      <w:proofErr w:type="spellEnd"/>
+      <w:r>
+        <w:t xml:space="preserve">, </w:t>
+      </w:r>
+      <w:proofErr w:type="spellStart"/>
+      <w:r>
+        <w:t>cxx_definition_agent</w:t>
+      </w:r>
+      <w:proofErr w:type="spellEnd"/>
+      <w:r>
+        <w:t xml:space="preserve">, </w:t>
+      </w:r>
+      <w:proofErr w:type="spellStart"/>
+      <w:r>
+        <w:t>post_parse</w:t>
+      </w:r>
+      <w:proofErr w:type="spellEnd"/>
+      <w:r>
+        <w:t xml:space="preserve">, </w:t>
+      </w:r>
+      <w:r>
+        <w:t>but remove code below comment ‘Perform operations specific to this level…”</w:t>
+      </w:r>
+      <w:r>
+        <w:t xml:space="preserve"> in these functions.</w:t>
+      </w:r>
+      <w:r>
+        <w:br/>
+      </w:r>
+      <w:r>
+        <w:lastRenderedPageBreak/>
         <w:t>Typical changes at this point include:</w:t>
       </w:r>
       <w:r>
         <w:br/>
-      </w:r>
-      <w:r>
-        <w:lastRenderedPageBreak/>
         <w:t>- remove irrelevant members</w:t>
       </w:r>
       <w:r>
@@ -1541,7 +1589,7 @@
 </file>
 
 <file path=word/numbering.xml><?xml version="1.0" encoding="utf-8"?>
-<w:numbering xmlns:wpc="http://schemas.microsoft.com/office/word/2010/wordprocessingCanvas" xmlns:cx="http://schemas.microsoft.com/office/drawing/2014/chartex" xmlns:cx1="http://schemas.microsoft.com/office/drawing/2015/9/8/chartex" xmlns:cx2="http://schemas.microsoft.com/office/drawing/2015/10/21/chartex" xmlns:cx3="http://schemas.microsoft.com/office/drawing/2016/5/9/chartex" xmlns:cx4="http://schemas.microsoft.com/office/drawing/2016/5/10/chartex" xmlns:cx5="http://schemas.microsoft.com/office/drawing/2016/5/11/chartex" xmlns:mc="http://schemas.openxmlformats.org/markup-compatibility/2006" xmlns:o="urn:schemas-microsoft-com:office:office" xmlns:r="http://schemas.openxmlformats.org/officeDocument/2006/relationships" xmlns:m="http://schemas.openxmlformats.org/officeDocument/2006/math" xmlns:v="urn:schemas-microsoft-com:vml" xmlns:wp14="http://schemas.microsoft.com/office/word/2010/wordprocessingDrawing" xmlns:wp="http://schemas.openxmlformats.org/drawingml/2006/wordprocessingDrawing" xmlns:w10="urn:schemas-microsoft-com:office:word" xmlns:w="http://schemas.openxmlformats.org/wordprocessingml/2006/main" xmlns:w14="http://schemas.microsoft.com/office/word/2010/wordml" xmlns:w15="http://schemas.microsoft.com/office/word/2012/wordml" xmlns:w16se="http://schemas.microsoft.com/office/word/2015/wordml/symex" xmlns:wpg="http://schemas.microsoft.com/office/word/2010/wordprocessingGroup" xmlns:wpi="http://schemas.microsoft.com/office/word/2010/wordprocessingInk" xmlns:wne="http://schemas.microsoft.com/office/word/2006/wordml" xmlns:wps="http://schemas.microsoft.com/office/word/2010/wordprocessingShape" mc:Ignorable="w14 w15 w16se wp14">
+<w:numbering xmlns:wpc="http://schemas.microsoft.com/office/word/2010/wordprocessingCanvas" xmlns:cx="http://schemas.microsoft.com/office/drawing/2014/chartex" xmlns:cx1="http://schemas.microsoft.com/office/drawing/2015/9/8/chartex" xmlns:cx2="http://schemas.microsoft.com/office/drawing/2015/10/21/chartex" xmlns:cx3="http://schemas.microsoft.com/office/drawing/2016/5/9/chartex" xmlns:cx4="http://schemas.microsoft.com/office/drawing/2016/5/10/chartex" xmlns:cx5="http://schemas.microsoft.com/office/drawing/2016/5/11/chartex" xmlns:cx6="http://schemas.microsoft.com/office/drawing/2016/5/12/chartex" xmlns:cx7="http://schemas.microsoft.com/office/drawing/2016/5/13/chartex" xmlns:cx8="http://schemas.microsoft.com/office/drawing/2016/5/14/chartex" xmlns:mc="http://schemas.openxmlformats.org/markup-compatibility/2006" xmlns:aink="http://schemas.microsoft.com/office/drawing/2016/ink" xmlns:am3d="http://schemas.microsoft.com/office/drawing/2017/model3d" xmlns:o="urn:schemas-microsoft-com:office:office" xmlns:r="http://schemas.openxmlformats.org/officeDocument/2006/relationships" xmlns:m="http://schemas.openxmlformats.org/officeDocument/2006/math" xmlns:v="urn:schemas-microsoft-com:vml" xmlns:wp14="http://schemas.microsoft.com/office/word/2010/wordprocessingDrawing" xmlns:wp="http://schemas.openxmlformats.org/drawingml/2006/wordprocessingDrawing" xmlns:w10="urn:schemas-microsoft-com:office:word" xmlns:w="http://schemas.openxmlformats.org/wordprocessingml/2006/main" xmlns:w14="http://schemas.microsoft.com/office/word/2010/wordml" xmlns:w15="http://schemas.microsoft.com/office/word/2012/wordml" xmlns:w16cid="http://schemas.microsoft.com/office/word/2016/wordml/cid" xmlns:w16se="http://schemas.microsoft.com/office/word/2015/wordml/symex" xmlns:wpg="http://schemas.microsoft.com/office/word/2010/wordprocessingGroup" xmlns:wpi="http://schemas.microsoft.com/office/word/2010/wordprocessingInk" xmlns:wne="http://schemas.microsoft.com/office/word/2006/wordml" xmlns:wps="http://schemas.microsoft.com/office/word/2010/wordprocessingShape" mc:Ignorable="w14 w15 w16se w16cid wp14">
   <w:abstractNum w:abstractNumId="0" w15:restartNumberingAfterBreak="0">
     <w:nsid w:val="34A5506C"/>
     <w:multiLevelType w:val="hybridMultilevel"/>
@@ -1822,7 +1870,7 @@
 </file>
 
 <file path=word/styles.xml><?xml version="1.0" encoding="utf-8"?>
-<w:styles xmlns:mc="http://schemas.openxmlformats.org/markup-compatibility/2006" xmlns:r="http://schemas.openxmlformats.org/officeDocument/2006/relationships" xmlns:w="http://schemas.openxmlformats.org/wordprocessingml/2006/main" xmlns:w14="http://schemas.microsoft.com/office/word/2010/wordml" xmlns:w15="http://schemas.microsoft.com/office/word/2012/wordml" xmlns:w16se="http://schemas.microsoft.com/office/word/2015/wordml/symex" mc:Ignorable="w14 w15 w16se">
+<w:styles xmlns:mc="http://schemas.openxmlformats.org/markup-compatibility/2006" xmlns:r="http://schemas.openxmlformats.org/officeDocument/2006/relationships" xmlns:w="http://schemas.openxmlformats.org/wordprocessingml/2006/main" xmlns:w14="http://schemas.microsoft.com/office/word/2010/wordml" xmlns:w15="http://schemas.microsoft.com/office/word/2012/wordml" xmlns:w16cid="http://schemas.microsoft.com/office/word/2016/wordml/cid" xmlns:w16se="http://schemas.microsoft.com/office/word/2015/wordml/symex" mc:Ignorable="w14 w15 w16se w16cid">
   <w:docDefaults>
     <w:rPrDefault>
       <w:rPr>
@@ -1838,7 +1886,7 @@
       </w:pPr>
     </w:pPrDefault>
   </w:docDefaults>
-  <w:latentStyles w:defLockedState="0" w:defUIPriority="99" w:defSemiHidden="0" w:defUnhideWhenUsed="0" w:defQFormat="0" w:count="374">
+  <w:latentStyles w:defLockedState="0" w:defUIPriority="99" w:defSemiHidden="0" w:defUnhideWhenUsed="0" w:defQFormat="0" w:count="375">
     <w:lsdException w:name="Normal" w:uiPriority="0" w:qFormat="1"/>
     <w:lsdException w:name="heading 1" w:uiPriority="9" w:qFormat="1"/>
     <w:lsdException w:name="heading 2" w:semiHidden="1" w:uiPriority="9" w:unhideWhenUsed="1" w:qFormat="1"/>
@@ -1989,7 +2037,7 @@
     <w:lsdException w:name="Table Subtle 1" w:semiHidden="1" w:unhideWhenUsed="1"/>
     <w:lsdException w:name="Table Subtle 2" w:semiHidden="1" w:unhideWhenUsed="1"/>
     <w:lsdException w:name="Table Web 1" w:semiHidden="1" w:unhideWhenUsed="1"/>
-    <w:lsdException w:name="Table Web 3" w:semiHidden="1" w:unhideWhenUsed="1"/>
+    <w:lsdException w:name="Table Web 2" w:semiHidden="1" w:unhideWhenUsed="1"/>
     <w:lsdException w:name="Balloon Text" w:semiHidden="1" w:unhideWhenUsed="1"/>
     <w:lsdException w:name="Table Grid" w:uiPriority="39"/>
     <w:lsdException w:name="Placeholder Text" w:semiHidden="1"/>
@@ -2210,6 +2258,7 @@
     <w:lsdException w:name="Mention" w:semiHidden="1" w:unhideWhenUsed="1"/>
     <w:lsdException w:name="Smart Hyperlink" w:semiHidden="1" w:unhideWhenUsed="1"/>
     <w:lsdException w:name="Hashtag" w:semiHidden="1" w:unhideWhenUsed="1"/>
+    <w:lsdException w:name="Unresolved Mention" w:semiHidden="1" w:unhideWhenUsed="1"/>
   </w:latentStyles>
   <w:style w:type="paragraph" w:default="1" w:styleId="Normal">
     <w:name w:val="Normal"/>

</xml_diff>

<commit_message>
Implement parameters_suppress and parameters_retain
</commit_message>
<xml_diff>
--- a/docs/omc Internals Cookbook.docx
+++ b/docs/omc Internals Cookbook.docx
@@ -1,6 +1,6 @@
 
 <file path=word/document.xml><?xml version="1.0" encoding="utf-8"?>
-<w:document xmlns:wpc="http://schemas.microsoft.com/office/word/2010/wordprocessingCanvas" xmlns:cx="http://schemas.microsoft.com/office/drawing/2014/chartex" xmlns:cx1="http://schemas.microsoft.com/office/drawing/2015/9/8/chartex" xmlns:cx2="http://schemas.microsoft.com/office/drawing/2015/10/21/chartex" xmlns:cx3="http://schemas.microsoft.com/office/drawing/2016/5/9/chartex" xmlns:cx4="http://schemas.microsoft.com/office/drawing/2016/5/10/chartex" xmlns:cx5="http://schemas.microsoft.com/office/drawing/2016/5/11/chartex" xmlns:cx6="http://schemas.microsoft.com/office/drawing/2016/5/12/chartex" xmlns:cx7="http://schemas.microsoft.com/office/drawing/2016/5/13/chartex" xmlns:cx8="http://schemas.microsoft.com/office/drawing/2016/5/14/chartex" xmlns:mc="http://schemas.openxmlformats.org/markup-compatibility/2006" xmlns:aink="http://schemas.microsoft.com/office/drawing/2016/ink" xmlns:am3d="http://schemas.microsoft.com/office/drawing/2017/model3d" xmlns:o="urn:schemas-microsoft-com:office:office" xmlns:r="http://schemas.openxmlformats.org/officeDocument/2006/relationships" xmlns:m="http://schemas.openxmlformats.org/officeDocument/2006/math" xmlns:v="urn:schemas-microsoft-com:vml" xmlns:wp14="http://schemas.microsoft.com/office/word/2010/wordprocessingDrawing" xmlns:wp="http://schemas.openxmlformats.org/drawingml/2006/wordprocessingDrawing" xmlns:w10="urn:schemas-microsoft-com:office:word" xmlns:w="http://schemas.openxmlformats.org/wordprocessingml/2006/main" xmlns:w14="http://schemas.microsoft.com/office/word/2010/wordml" xmlns:w15="http://schemas.microsoft.com/office/word/2012/wordml" xmlns:w16cid="http://schemas.microsoft.com/office/word/2016/wordml/cid" xmlns:w16se="http://schemas.microsoft.com/office/word/2015/wordml/symex" xmlns:wpg="http://schemas.microsoft.com/office/word/2010/wordprocessingGroup" xmlns:wpi="http://schemas.microsoft.com/office/word/2010/wordprocessingInk" xmlns:wne="http://schemas.microsoft.com/office/word/2006/wordml" xmlns:wps="http://schemas.microsoft.com/office/word/2010/wordprocessingShape" mc:Ignorable="w14 w15 w16se w16cid wp14">
+<w:document xmlns:wpc="http://schemas.microsoft.com/office/word/2010/wordprocessingCanvas" xmlns:cx="http://schemas.microsoft.com/office/drawing/2014/chartex" xmlns:cx1="http://schemas.microsoft.com/office/drawing/2015/9/8/chartex" xmlns:cx2="http://schemas.microsoft.com/office/drawing/2015/10/21/chartex" xmlns:cx3="http://schemas.microsoft.com/office/drawing/2016/5/9/chartex" xmlns:cx4="http://schemas.microsoft.com/office/drawing/2016/5/10/chartex" xmlns:cx5="http://schemas.microsoft.com/office/drawing/2016/5/11/chartex" xmlns:cx6="http://schemas.microsoft.com/office/drawing/2016/5/12/chartex" xmlns:cx7="http://schemas.microsoft.com/office/drawing/2016/5/13/chartex" xmlns:cx8="http://schemas.microsoft.com/office/drawing/2016/5/14/chartex" xmlns:mc="http://schemas.openxmlformats.org/markup-compatibility/2006" xmlns:aink="http://schemas.microsoft.com/office/drawing/2016/ink" xmlns:am3d="http://schemas.microsoft.com/office/drawing/2017/model3d" xmlns:o="urn:schemas-microsoft-com:office:office" xmlns:r="http://schemas.openxmlformats.org/officeDocument/2006/relationships" xmlns:m="http://schemas.openxmlformats.org/officeDocument/2006/math" xmlns:v="urn:schemas-microsoft-com:vml" xmlns:wp14="http://schemas.microsoft.com/office/word/2010/wordprocessingDrawing" xmlns:wp="http://schemas.openxmlformats.org/drawingml/2006/wordprocessingDrawing" xmlns:w10="urn:schemas-microsoft-com:office:word" xmlns:w="http://schemas.openxmlformats.org/wordprocessingml/2006/main" xmlns:w14="http://schemas.microsoft.com/office/word/2010/wordml" xmlns:w15="http://schemas.microsoft.com/office/word/2012/wordml" xmlns:w16cex="http://schemas.microsoft.com/office/word/2018/wordml/cex" xmlns:w16cid="http://schemas.microsoft.com/office/word/2016/wordml/cid" xmlns:w16="http://schemas.microsoft.com/office/word/2018/wordml" xmlns:w16sdtdh="http://schemas.microsoft.com/office/word/2020/wordml/sdtdatahash" xmlns:w16se="http://schemas.microsoft.com/office/word/2015/wordml/symex" xmlns:wpg="http://schemas.microsoft.com/office/word/2010/wordprocessingGroup" xmlns:wpi="http://schemas.microsoft.com/office/word/2010/wordprocessingInk" xmlns:wne="http://schemas.microsoft.com/office/word/2006/wordml" xmlns:wps="http://schemas.microsoft.com/office/word/2010/wordprocessingShape" mc:Ignorable="w14 w15 w16se w16cid w16 w16cex w16sdtdh wp14">
   <w:body>
     <w:p>
       <w:r>
@@ -555,10 +555,37 @@
         <w:t>omc/</w:t>
       </w:r>
       <w:proofErr w:type="spellStart"/>
+      <w:proofErr w:type="gramStart"/>
       <w:r>
         <w:t>makefile</w:t>
       </w:r>
       <w:proofErr w:type="spellEnd"/>
+      <w:proofErr w:type="gramEnd"/>
+    </w:p>
+    <w:p>
+      <w:pPr>
+        <w:pStyle w:val="ListParagraph"/>
+        <w:numPr>
+          <w:ilvl w:val="0"/>
+          <w:numId w:val="1"/>
+        </w:numPr>
+      </w:pPr>
+      <w:r>
+        <w:t xml:space="preserve">Note that changes may be required for </w:t>
+      </w:r>
+      <w:proofErr w:type="spellStart"/>
+      <w:r>
+        <w:t>xcode</w:t>
+      </w:r>
+      <w:proofErr w:type="spellEnd"/>
+      <w:r>
+        <w:t xml:space="preserve"> omc </w:t>
+      </w:r>
+      <w:proofErr w:type="gramStart"/>
+      <w:r>
+        <w:t>project</w:t>
+      </w:r>
+      <w:proofErr w:type="gramEnd"/>
     </w:p>
     <w:p>
       <w:pPr>
@@ -701,10 +728,18 @@
         <w:t>In Windows Explorer</w:t>
       </w:r>
       <w:r>
-        <w:t>, use Tortoise</w:t>
-      </w:r>
-      <w:r>
-        <w:t xml:space="preserve">SVN to rename </w:t>
+        <w:t xml:space="preserve">, use </w:t>
+      </w:r>
+      <w:proofErr w:type="spellStart"/>
+      <w:r>
+        <w:t>Tortoise</w:t>
+      </w:r>
+      <w:r>
+        <w:t>Git</w:t>
+      </w:r>
+      <w:proofErr w:type="spellEnd"/>
+      <w:r>
+        <w:t xml:space="preserve"> to rename </w:t>
       </w:r>
       <w:r>
         <w:t xml:space="preserve">the declaration (.h) </w:t>
@@ -713,10 +748,13 @@
         <w:t xml:space="preserve">for the </w:t>
       </w:r>
       <w:r>
-        <w:t>symbol.</w:t>
-      </w:r>
-      <w:r>
-        <w:t xml:space="preserve">  TortoiseSVN will helpfully prompt to replace the corresponding implementation file (.</w:t>
+        <w:t>symbol</w:t>
+      </w:r>
+      <w:r>
+        <w:t xml:space="preserve">, and rename the </w:t>
+      </w:r>
+      <w:r>
+        <w:t>corresponding implementation file (.</w:t>
       </w:r>
       <w:proofErr w:type="spellStart"/>
       <w:r>
@@ -817,6 +855,9 @@
       </w:r>
       <w:proofErr w:type="spellEnd"/>
       <w:r>
+        <w:t xml:space="preserve"> (old name)</w:t>
+      </w:r>
+      <w:r>
         <w:br/>
         <w:t xml:space="preserve">Replace with: </w:t>
       </w:r>
@@ -826,6 +867,9 @@
       </w:r>
       <w:proofErr w:type="spellEnd"/>
       <w:r>
+        <w:t xml:space="preserve"> (new name)</w:t>
+      </w:r>
+      <w:r>
         <w:br/>
         <w:t>Look in: Current Project</w:t>
       </w:r>
@@ -839,7 +883,11 @@
       </w:r>
       <w:r>
         <w:br/>
-        <w:t>Look at these file types: *.</w:t>
+        <w:t xml:space="preserve">Look at these file types: </w:t>
+      </w:r>
+      <w:proofErr w:type="gramStart"/>
+      <w:r>
+        <w:t>*.</w:t>
       </w:r>
       <w:proofErr w:type="spellStart"/>
       <w:r>
@@ -847,7 +895,11 @@
       </w:r>
       <w:proofErr w:type="spellEnd"/>
       <w:r>
-        <w:t>;*.h;*.y</w:t>
+        <w:t>;*</w:t>
+      </w:r>
+      <w:proofErr w:type="gramEnd"/>
+      <w:r>
+        <w:t>.h;*.y</w:t>
       </w:r>
       <w:r>
         <w:br/>
@@ -863,15 +915,7 @@
         </w:numPr>
       </w:pPr>
       <w:r>
-        <w:t>File &gt; Save all [note, will also save .</w:t>
-      </w:r>
-      <w:proofErr w:type="spellStart"/>
-      <w:r>
-        <w:t>sln</w:t>
-      </w:r>
-      <w:proofErr w:type="spellEnd"/>
-      <w:r>
-        <w:t xml:space="preserve"> and </w:t>
+        <w:t xml:space="preserve">File &gt; Save all [note, will also save </w:t>
       </w:r>
       <w:proofErr w:type="spellStart"/>
       <w:r>
@@ -936,6 +980,59 @@
         <w:t>DerivedTableMeasureSymbol</w:t>
       </w:r>
       <w:proofErr w:type="spellEnd"/>
+    </w:p>
+    <w:p>
+      <w:pPr>
+        <w:pStyle w:val="ListParagraph"/>
+        <w:numPr>
+          <w:ilvl w:val="0"/>
+          <w:numId w:val="3"/>
+        </w:numPr>
+      </w:pPr>
+      <w:r>
+        <w:t>Change .</w:t>
+      </w:r>
+      <w:proofErr w:type="spellStart"/>
+      <w:r>
+        <w:t>cpp</w:t>
+      </w:r>
+      <w:proofErr w:type="spellEnd"/>
+      <w:r>
+        <w:t xml:space="preserve"> names as required in </w:t>
+      </w:r>
+      <w:r>
+        <w:t>OMC_CPPLIST</w:t>
+      </w:r>
+      <w:r>
+        <w:t xml:space="preserve"> in omc/</w:t>
+      </w:r>
+      <w:proofErr w:type="spellStart"/>
+      <w:proofErr w:type="gramStart"/>
+      <w:r>
+        <w:t>makefile</w:t>
+      </w:r>
+      <w:proofErr w:type="spellEnd"/>
+      <w:proofErr w:type="gramEnd"/>
+    </w:p>
+    <w:p>
+      <w:pPr>
+        <w:pStyle w:val="ListParagraph"/>
+        <w:numPr>
+          <w:ilvl w:val="0"/>
+          <w:numId w:val="3"/>
+        </w:numPr>
+      </w:pPr>
+      <w:r>
+        <w:t xml:space="preserve">Note that changes may be required for </w:t>
+      </w:r>
+      <w:proofErr w:type="spellStart"/>
+      <w:r>
+        <w:t>xcode</w:t>
+      </w:r>
+      <w:proofErr w:type="spellEnd"/>
+      <w:r>
+        <w:t xml:space="preserve"> omc project</w:t>
+      </w:r>
       <w:r>
         <w:br/>
       </w:r>
@@ -958,6 +1055,7 @@
         <w:lastRenderedPageBreak/>
         <w:t xml:space="preserve">Add a new </w:t>
       </w:r>
+      <w:proofErr w:type="gramStart"/>
       <w:r>
         <w:rPr>
           <w:b/>
@@ -965,6 +1063,7 @@
         </w:rPr>
         <w:t>accumulator</w:t>
       </w:r>
+      <w:proofErr w:type="gramEnd"/>
     </w:p>
     <w:p>
       <w:r>
@@ -1033,8 +1132,6 @@
       <w:r>
         <w:t xml:space="preserve"> </w:t>
       </w:r>
-      <w:bookmarkStart w:id="0" w:name="_GoBack"/>
-      <w:bookmarkEnd w:id="0"/>
       <w:r>
         <w:t>level om keywords, in alphabetic order</w:t>
       </w:r>
@@ -1623,6 +1720,28 @@
     </w:p>
     <w:p>
       <w:r>
+        <w:t xml:space="preserve">If it is a new top-level ompp keyword, also modify </w:t>
+      </w:r>
+      <w:proofErr w:type="gramStart"/>
+      <w:r>
+        <w:t>Symbol.cpp[</w:t>
+      </w:r>
+      <w:proofErr w:type="gramEnd"/>
+      <w:r>
+        <w:t>470] Symbol::</w:t>
+      </w:r>
+      <w:proofErr w:type="spellStart"/>
+      <w:r>
+        <w:t>om_outer_keywords</w:t>
+      </w:r>
+      <w:proofErr w:type="spellEnd"/>
+      <w:r>
+        <w:t>.</w:t>
+      </w:r>
+    </w:p>
+    <w:p>
+      <w:r>
+        <w:lastRenderedPageBreak/>
         <w:br/>
       </w:r>
     </w:p>
@@ -1638,7 +1757,7 @@
 </file>
 
 <file path=word/numbering.xml><?xml version="1.0" encoding="utf-8"?>
-<w:numbering xmlns:wpc="http://schemas.microsoft.com/office/word/2010/wordprocessingCanvas" xmlns:cx="http://schemas.microsoft.com/office/drawing/2014/chartex" xmlns:cx1="http://schemas.microsoft.com/office/drawing/2015/9/8/chartex" xmlns:cx2="http://schemas.microsoft.com/office/drawing/2015/10/21/chartex" xmlns:cx3="http://schemas.microsoft.com/office/drawing/2016/5/9/chartex" xmlns:cx4="http://schemas.microsoft.com/office/drawing/2016/5/10/chartex" xmlns:cx5="http://schemas.microsoft.com/office/drawing/2016/5/11/chartex" xmlns:cx6="http://schemas.microsoft.com/office/drawing/2016/5/12/chartex" xmlns:cx7="http://schemas.microsoft.com/office/drawing/2016/5/13/chartex" xmlns:cx8="http://schemas.microsoft.com/office/drawing/2016/5/14/chartex" xmlns:mc="http://schemas.openxmlformats.org/markup-compatibility/2006" xmlns:aink="http://schemas.microsoft.com/office/drawing/2016/ink" xmlns:am3d="http://schemas.microsoft.com/office/drawing/2017/model3d" xmlns:o="urn:schemas-microsoft-com:office:office" xmlns:r="http://schemas.openxmlformats.org/officeDocument/2006/relationships" xmlns:m="http://schemas.openxmlformats.org/officeDocument/2006/math" xmlns:v="urn:schemas-microsoft-com:vml" xmlns:wp14="http://schemas.microsoft.com/office/word/2010/wordprocessingDrawing" xmlns:wp="http://schemas.openxmlformats.org/drawingml/2006/wordprocessingDrawing" xmlns:w10="urn:schemas-microsoft-com:office:word" xmlns:w="http://schemas.openxmlformats.org/wordprocessingml/2006/main" xmlns:w14="http://schemas.microsoft.com/office/word/2010/wordml" xmlns:w15="http://schemas.microsoft.com/office/word/2012/wordml" xmlns:w16cid="http://schemas.microsoft.com/office/word/2016/wordml/cid" xmlns:w16se="http://schemas.microsoft.com/office/word/2015/wordml/symex" xmlns:wpg="http://schemas.microsoft.com/office/word/2010/wordprocessingGroup" xmlns:wpi="http://schemas.microsoft.com/office/word/2010/wordprocessingInk" xmlns:wne="http://schemas.microsoft.com/office/word/2006/wordml" xmlns:wps="http://schemas.microsoft.com/office/word/2010/wordprocessingShape" mc:Ignorable="w14 w15 w16se w16cid wp14">
+<w:numbering xmlns:wpc="http://schemas.microsoft.com/office/word/2010/wordprocessingCanvas" xmlns:cx="http://schemas.microsoft.com/office/drawing/2014/chartex" xmlns:cx1="http://schemas.microsoft.com/office/drawing/2015/9/8/chartex" xmlns:cx2="http://schemas.microsoft.com/office/drawing/2015/10/21/chartex" xmlns:cx3="http://schemas.microsoft.com/office/drawing/2016/5/9/chartex" xmlns:cx4="http://schemas.microsoft.com/office/drawing/2016/5/10/chartex" xmlns:cx5="http://schemas.microsoft.com/office/drawing/2016/5/11/chartex" xmlns:cx6="http://schemas.microsoft.com/office/drawing/2016/5/12/chartex" xmlns:cx7="http://schemas.microsoft.com/office/drawing/2016/5/13/chartex" xmlns:cx8="http://schemas.microsoft.com/office/drawing/2016/5/14/chartex" xmlns:mc="http://schemas.openxmlformats.org/markup-compatibility/2006" xmlns:aink="http://schemas.microsoft.com/office/drawing/2016/ink" xmlns:am3d="http://schemas.microsoft.com/office/drawing/2017/model3d" xmlns:o="urn:schemas-microsoft-com:office:office" xmlns:r="http://schemas.openxmlformats.org/officeDocument/2006/relationships" xmlns:m="http://schemas.openxmlformats.org/officeDocument/2006/math" xmlns:v="urn:schemas-microsoft-com:vml" xmlns:wp14="http://schemas.microsoft.com/office/word/2010/wordprocessingDrawing" xmlns:wp="http://schemas.openxmlformats.org/drawingml/2006/wordprocessingDrawing" xmlns:w10="urn:schemas-microsoft-com:office:word" xmlns:w="http://schemas.openxmlformats.org/wordprocessingml/2006/main" xmlns:w14="http://schemas.microsoft.com/office/word/2010/wordml" xmlns:w15="http://schemas.microsoft.com/office/word/2012/wordml" xmlns:w16cex="http://schemas.microsoft.com/office/word/2018/wordml/cex" xmlns:w16cid="http://schemas.microsoft.com/office/word/2016/wordml/cid" xmlns:w16="http://schemas.microsoft.com/office/word/2018/wordml" xmlns:w16sdtdh="http://schemas.microsoft.com/office/word/2020/wordml/sdtdatahash" xmlns:w16se="http://schemas.microsoft.com/office/word/2015/wordml/symex" xmlns:wpg="http://schemas.microsoft.com/office/word/2010/wordprocessingGroup" xmlns:wpi="http://schemas.microsoft.com/office/word/2010/wordprocessingInk" xmlns:wne="http://schemas.microsoft.com/office/word/2006/wordml" xmlns:wps="http://schemas.microsoft.com/office/word/2010/wordprocessingShape" mc:Ignorable="w14 w15 w16se w16cid w16 w16cex w16sdtdh wp14">
   <w:abstractNum w:abstractNumId="0" w15:restartNumberingAfterBreak="0">
     <w:nsid w:val="34A5506C"/>
     <w:multiLevelType w:val="hybridMultilevel"/>
@@ -1919,7 +2038,7 @@
 </file>
 
 <file path=word/styles.xml><?xml version="1.0" encoding="utf-8"?>
-<w:styles xmlns:mc="http://schemas.openxmlformats.org/markup-compatibility/2006" xmlns:r="http://schemas.openxmlformats.org/officeDocument/2006/relationships" xmlns:w="http://schemas.openxmlformats.org/wordprocessingml/2006/main" xmlns:w14="http://schemas.microsoft.com/office/word/2010/wordml" xmlns:w15="http://schemas.microsoft.com/office/word/2012/wordml" xmlns:w16cid="http://schemas.microsoft.com/office/word/2016/wordml/cid" xmlns:w16se="http://schemas.microsoft.com/office/word/2015/wordml/symex" mc:Ignorable="w14 w15 w16se w16cid">
+<w:styles xmlns:mc="http://schemas.openxmlformats.org/markup-compatibility/2006" xmlns:r="http://schemas.openxmlformats.org/officeDocument/2006/relationships" xmlns:w="http://schemas.openxmlformats.org/wordprocessingml/2006/main" xmlns:w14="http://schemas.microsoft.com/office/word/2010/wordml" xmlns:w15="http://schemas.microsoft.com/office/word/2012/wordml" xmlns:w16cex="http://schemas.microsoft.com/office/word/2018/wordml/cex" xmlns:w16cid="http://schemas.microsoft.com/office/word/2016/wordml/cid" xmlns:w16="http://schemas.microsoft.com/office/word/2018/wordml" xmlns:w16sdtdh="http://schemas.microsoft.com/office/word/2020/wordml/sdtdatahash" xmlns:w16se="http://schemas.microsoft.com/office/word/2015/wordml/symex" mc:Ignorable="w14 w15 w16se w16cid w16 w16cex w16sdtdh">
   <w:docDefaults>
     <w:rPrDefault>
       <w:rPr>
@@ -1935,7 +2054,7 @@
       </w:pPr>
     </w:pPrDefault>
   </w:docDefaults>
-  <w:latentStyles w:defLockedState="0" w:defUIPriority="99" w:defSemiHidden="0" w:defUnhideWhenUsed="0" w:defQFormat="0" w:count="375">
+  <w:latentStyles w:defLockedState="0" w:defUIPriority="99" w:defSemiHidden="0" w:defUnhideWhenUsed="0" w:defQFormat="0" w:count="376">
     <w:lsdException w:name="Normal" w:uiPriority="0" w:qFormat="1"/>
     <w:lsdException w:name="heading 1" w:uiPriority="9" w:qFormat="1"/>
     <w:lsdException w:name="heading 2" w:semiHidden="1" w:uiPriority="9" w:unhideWhenUsed="1" w:qFormat="1"/>
@@ -2041,7 +2160,6 @@
     <w:lsdException w:name="HTML Sample" w:semiHidden="1" w:unhideWhenUsed="1"/>
     <w:lsdException w:name="HTML Typewriter" w:semiHidden="1" w:unhideWhenUsed="1"/>
     <w:lsdException w:name="HTML Variable" w:semiHidden="1" w:unhideWhenUsed="1"/>
-    <w:lsdException w:name="Normal Table" w:semiHidden="1" w:unhideWhenUsed="1"/>
     <w:lsdException w:name="annotation subject" w:semiHidden="1" w:unhideWhenUsed="1"/>
     <w:lsdException w:name="No List" w:semiHidden="1" w:unhideWhenUsed="1"/>
     <w:lsdException w:name="Outline List 1" w:semiHidden="1" w:unhideWhenUsed="1"/>
@@ -2088,10 +2206,8 @@
     <w:lsdException w:name="Table Subtle 2" w:semiHidden="1" w:unhideWhenUsed="1"/>
     <w:lsdException w:name="Table Web 1" w:semiHidden="1" w:unhideWhenUsed="1"/>
     <w:lsdException w:name="Table Web 2" w:semiHidden="1" w:unhideWhenUsed="1"/>
-    <w:lsdException w:name="Table Web 3" w:semiHidden="1" w:unhideWhenUsed="1"/>
     <w:lsdException w:name="Balloon Text" w:semiHidden="1" w:unhideWhenUsed="1"/>
     <w:lsdException w:name="Table Grid" w:uiPriority="39"/>
-    <w:lsdException w:name="Table Theme" w:semiHidden="1" w:unhideWhenUsed="1"/>
     <w:lsdException w:name="Placeholder Text" w:semiHidden="1"/>
     <w:lsdException w:name="No Spacing" w:uiPriority="1" w:qFormat="1"/>
     <w:lsdException w:name="Light Shading" w:uiPriority="60"/>
@@ -2311,6 +2427,7 @@
     <w:lsdException w:name="Smart Hyperlink" w:semiHidden="1" w:unhideWhenUsed="1"/>
     <w:lsdException w:name="Hashtag" w:semiHidden="1" w:unhideWhenUsed="1"/>
     <w:lsdException w:name="Unresolved Mention" w:semiHidden="1" w:unhideWhenUsed="1"/>
+    <w:lsdException w:name="Smart Link" w:semiHidden="1" w:unhideWhenUsed="1"/>
   </w:latentStyles>
   <w:style w:type="paragraph" w:default="1" w:styleId="Normal">
     <w:name w:val="Normal"/>

</xml_diff>

<commit_message>
omc - Implement hide/show statements
</commit_message>
<xml_diff>
--- a/docs/omc Internals Cookbook.docx
+++ b/docs/omc Internals Cookbook.docx
@@ -281,13 +281,8 @@
         <w:t xml:space="preserve">, </w:t>
       </w:r>
       <w:r>
-        <w:t xml:space="preserve">case sensitive, whole </w:t>
-      </w:r>
-      <w:proofErr w:type="gramStart"/>
-      <w:r>
-        <w:t>word,.</w:t>
-      </w:r>
-      <w:proofErr w:type="gramEnd"/>
+        <w:t>case sensitive, whole word,.</w:t>
+      </w:r>
       <w:r>
         <w:t xml:space="preserve">  At the moment, 11 </w:t>
       </w:r>
@@ -555,12 +550,10 @@
         <w:t>omc/</w:t>
       </w:r>
       <w:proofErr w:type="spellStart"/>
-      <w:proofErr w:type="gramStart"/>
       <w:r>
         <w:t>makefile</w:t>
       </w:r>
       <w:proofErr w:type="spellEnd"/>
-      <w:proofErr w:type="gramEnd"/>
     </w:p>
     <w:p>
       <w:pPr>
@@ -579,13 +572,8 @@
       </w:r>
       <w:proofErr w:type="spellEnd"/>
       <w:r>
-        <w:t xml:space="preserve"> omc </w:t>
-      </w:r>
-      <w:proofErr w:type="gramStart"/>
-      <w:r>
-        <w:t>project</w:t>
-      </w:r>
-      <w:proofErr w:type="gramEnd"/>
+        <w:t xml:space="preserve"> omc project</w:t>
+      </w:r>
     </w:p>
     <w:p>
       <w:pPr>
@@ -883,11 +871,7 @@
       </w:r>
       <w:r>
         <w:br/>
-        <w:t xml:space="preserve">Look at these file types: </w:t>
-      </w:r>
-      <w:proofErr w:type="gramStart"/>
-      <w:r>
-        <w:t>*.</w:t>
+        <w:t>Look at these file types: *.</w:t>
       </w:r>
       <w:proofErr w:type="spellStart"/>
       <w:r>
@@ -895,11 +879,7 @@
       </w:r>
       <w:proofErr w:type="spellEnd"/>
       <w:r>
-        <w:t>;*</w:t>
-      </w:r>
-      <w:proofErr w:type="gramEnd"/>
-      <w:r>
-        <w:t>.h;*.y</w:t>
+        <w:t>;*.h;*.y</w:t>
       </w:r>
       <w:r>
         <w:br/>
@@ -1007,12 +987,10 @@
         <w:t xml:space="preserve"> in omc/</w:t>
       </w:r>
       <w:proofErr w:type="spellStart"/>
-      <w:proofErr w:type="gramStart"/>
       <w:r>
         <w:t>makefile</w:t>
       </w:r>
       <w:proofErr w:type="spellEnd"/>
-      <w:proofErr w:type="gramEnd"/>
     </w:p>
     <w:p>
       <w:pPr>
@@ -1055,7 +1033,6 @@
         <w:lastRenderedPageBreak/>
         <w:t xml:space="preserve">Add a new </w:t>
       </w:r>
-      <w:proofErr w:type="gramStart"/>
       <w:r>
         <w:rPr>
           <w:b/>
@@ -1063,7 +1040,6 @@
         </w:rPr>
         <w:t>accumulator</w:t>
       </w:r>
-      <w:proofErr w:type="gramEnd"/>
     </w:p>
     <w:p>
       <w:r>
@@ -1091,308 +1067,13 @@
       </w:r>
       <w:r>
         <w:br/>
-        <w:t xml:space="preserve">- adding a new token requires exact correspondence between </w:t>
-      </w:r>
-      <w:proofErr w:type="spellStart"/>
-      <w:r>
-        <w:t>parser.y</w:t>
-      </w:r>
-      <w:proofErr w:type="spellEnd"/>
-      <w:r>
-        <w:t xml:space="preserve"> and Symbol.cpp, as indicated in source comments.</w:t>
-      </w:r>
-      <w:r>
-        <w:br/>
-        <w:t xml:space="preserve">- open </w:t>
-      </w:r>
-      <w:proofErr w:type="spellStart"/>
-      <w:r>
-        <w:t>parser.y</w:t>
-      </w:r>
-      <w:proofErr w:type="spellEnd"/>
-      <w:r>
-        <w:t xml:space="preserve"> and Symbol.cpp, side by side.</w:t>
-      </w:r>
-      <w:r>
-        <w:br/>
-        <w:t xml:space="preserve">- search for </w:t>
-      </w:r>
-      <w:r>
-        <w:t xml:space="preserve">the </w:t>
-      </w:r>
-      <w:r>
-        <w:t>comment</w:t>
-      </w:r>
-      <w:r>
-        <w:br/>
-      </w:r>
-      <w:r>
-        <w:t>// top</w:t>
-      </w:r>
-      <w:r>
-        <w:t xml:space="preserve"> </w:t>
-      </w:r>
-      <w:r>
-        <w:t>level om keywords, in alphabetic order</w:t>
-      </w:r>
-      <w:r>
-        <w:br/>
-      </w:r>
-      <w:r>
-        <w:t>in both.</w:t>
-      </w:r>
-      <w:r>
-        <w:br/>
-        <w:t>- scroll down in each to find appropriate place to insert new keyword, in alphabetic order</w:t>
-      </w:r>
-      <w:r>
-        <w:t>.  Note that there are two blocks of alphabetically sorted keywords, one for top-level, one for body-level.</w:t>
-      </w:r>
-      <w:r>
-        <w:br/>
-        <w:t>- copy, paste &amp; edit existing line in each:</w:t>
-      </w:r>
-      <w:r>
-        <w:br/>
-      </w:r>
-      <w:r>
-        <w:br/>
-      </w:r>
-      <w:r>
-        <w:rPr>
-          <w:rFonts w:ascii="Consolas" w:hAnsi="Consolas" w:cs="Consolas"/>
-          <w:color w:val="000000"/>
-          <w:sz w:val="19"/>
-          <w:szCs w:val="19"/>
-          <w:highlight w:val="white"/>
-        </w:rPr>
-        <w:t xml:space="preserve">   %token &lt;</w:t>
-      </w:r>
-      <w:proofErr w:type="spellStart"/>
-      <w:r>
-        <w:rPr>
-          <w:rFonts w:ascii="Consolas" w:hAnsi="Consolas" w:cs="Consolas"/>
-          <w:color w:val="000000"/>
-          <w:sz w:val="19"/>
-          <w:szCs w:val="19"/>
-          <w:highlight w:val="white"/>
-        </w:rPr>
-        <w:t>val_token</w:t>
-      </w:r>
-      <w:proofErr w:type="spellEnd"/>
-      <w:r>
-        <w:rPr>
-          <w:rFonts w:ascii="Consolas" w:hAnsi="Consolas" w:cs="Consolas"/>
-          <w:color w:val="000000"/>
-          <w:sz w:val="19"/>
-          <w:szCs w:val="19"/>
-          <w:highlight w:val="white"/>
-        </w:rPr>
-        <w:t xml:space="preserve">&gt;    </w:t>
-      </w:r>
-      <w:proofErr w:type="spellStart"/>
-      <w:r>
-        <w:rPr>
-          <w:rFonts w:ascii="Consolas" w:hAnsi="Consolas" w:cs="Consolas"/>
-          <w:color w:val="000000"/>
-          <w:sz w:val="19"/>
-          <w:szCs w:val="19"/>
-          <w:highlight w:val="white"/>
-        </w:rPr>
-        <w:t>TK_</w:t>
-      </w:r>
-      <w:r>
-        <w:rPr>
-          <w:rFonts w:ascii="Consolas" w:hAnsi="Consolas" w:cs="Consolas"/>
-          <w:color w:val="000000"/>
-          <w:sz w:val="19"/>
-          <w:szCs w:val="19"/>
-          <w:highlight w:val="white"/>
-        </w:rPr>
-        <w:t>gini_obs_all</w:t>
-      </w:r>
-      <w:proofErr w:type="spellEnd"/>
-      <w:r>
-        <w:rPr>
-          <w:rFonts w:ascii="Consolas" w:hAnsi="Consolas" w:cs="Consolas"/>
-          <w:color w:val="000000"/>
-          <w:sz w:val="19"/>
-          <w:szCs w:val="19"/>
-          <w:highlight w:val="white"/>
-        </w:rPr>
-        <w:t xml:space="preserve">          </w:t>
-      </w:r>
-      <w:r>
-        <w:rPr>
-          <w:rFonts w:ascii="Consolas" w:hAnsi="Consolas" w:cs="Consolas"/>
-          <w:color w:val="A31515"/>
-          <w:sz w:val="19"/>
-          <w:szCs w:val="19"/>
-          <w:highlight w:val="white"/>
-        </w:rPr>
-        <w:t>"</w:t>
-      </w:r>
-      <w:proofErr w:type="spellStart"/>
-      <w:r>
-        <w:rPr>
-          <w:rFonts w:ascii="Consolas" w:hAnsi="Consolas" w:cs="Consolas"/>
-          <w:color w:val="A31515"/>
-          <w:sz w:val="19"/>
-          <w:szCs w:val="19"/>
-          <w:highlight w:val="white"/>
-        </w:rPr>
-        <w:t>gini_obs_all</w:t>
-      </w:r>
-      <w:proofErr w:type="spellEnd"/>
-      <w:r>
-        <w:rPr>
-          <w:rFonts w:ascii="Consolas" w:hAnsi="Consolas" w:cs="Consolas"/>
-          <w:color w:val="A31515"/>
-          <w:sz w:val="19"/>
-          <w:szCs w:val="19"/>
-          <w:highlight w:val="white"/>
-        </w:rPr>
-        <w:t>"</w:t>
-      </w:r>
-      <w:r>
-        <w:rPr>
-          <w:rFonts w:ascii="Consolas" w:hAnsi="Consolas" w:cs="Consolas"/>
-          <w:color w:val="A31515"/>
-          <w:sz w:val="19"/>
-          <w:szCs w:val="19"/>
-        </w:rPr>
-        <w:br/>
-      </w:r>
-      <w:r>
-        <w:rPr>
-          <w:rFonts w:ascii="Consolas" w:hAnsi="Consolas" w:cs="Consolas"/>
-          <w:color w:val="000000"/>
-          <w:sz w:val="19"/>
-          <w:szCs w:val="19"/>
-          <w:highlight w:val="white"/>
-        </w:rPr>
-        <w:t xml:space="preserve">   { </w:t>
-      </w:r>
-      <w:r>
-        <w:rPr>
-          <w:rFonts w:ascii="Consolas" w:hAnsi="Consolas" w:cs="Consolas"/>
-          <w:color w:val="2B91AF"/>
-          <w:sz w:val="19"/>
-          <w:szCs w:val="19"/>
-          <w:highlight w:val="white"/>
-        </w:rPr>
-        <w:t>token</w:t>
-      </w:r>
-      <w:r>
-        <w:rPr>
-          <w:rFonts w:ascii="Consolas" w:hAnsi="Consolas" w:cs="Consolas"/>
-          <w:color w:val="000000"/>
-          <w:sz w:val="19"/>
-          <w:szCs w:val="19"/>
-          <w:highlight w:val="white"/>
-        </w:rPr>
-        <w:t>::</w:t>
-      </w:r>
-      <w:proofErr w:type="spellStart"/>
-      <w:r>
-        <w:rPr>
-          <w:rFonts w:ascii="Consolas" w:hAnsi="Consolas" w:cs="Consolas"/>
-          <w:color w:val="000000"/>
-          <w:sz w:val="19"/>
-          <w:szCs w:val="19"/>
-          <w:highlight w:val="white"/>
-        </w:rPr>
-        <w:t>TK_</w:t>
-      </w:r>
-      <w:r>
-        <w:rPr>
-          <w:rFonts w:ascii="Consolas" w:hAnsi="Consolas" w:cs="Consolas"/>
-          <w:color w:val="000000"/>
-          <w:sz w:val="19"/>
-          <w:szCs w:val="19"/>
-          <w:highlight w:val="white"/>
-        </w:rPr>
-        <w:t>gini_obs_all</w:t>
-      </w:r>
-      <w:proofErr w:type="spellEnd"/>
-      <w:r>
-        <w:rPr>
-          <w:rFonts w:ascii="Consolas" w:hAnsi="Consolas" w:cs="Consolas"/>
-          <w:color w:val="000000"/>
-          <w:sz w:val="19"/>
-          <w:szCs w:val="19"/>
-          <w:highlight w:val="white"/>
-        </w:rPr>
-        <w:t xml:space="preserve">, </w:t>
-      </w:r>
-      <w:r>
-        <w:rPr>
-          <w:rFonts w:ascii="Consolas" w:hAnsi="Consolas" w:cs="Consolas"/>
-          <w:color w:val="A31515"/>
-          <w:sz w:val="19"/>
-          <w:szCs w:val="19"/>
-          <w:highlight w:val="white"/>
-        </w:rPr>
-        <w:t>"</w:t>
-      </w:r>
-      <w:proofErr w:type="spellStart"/>
-      <w:r>
-        <w:rPr>
-          <w:rFonts w:ascii="Consolas" w:hAnsi="Consolas" w:cs="Consolas"/>
-          <w:color w:val="A31515"/>
-          <w:sz w:val="19"/>
-          <w:szCs w:val="19"/>
-          <w:highlight w:val="white"/>
-        </w:rPr>
-        <w:t>gini_obs_all</w:t>
-      </w:r>
-      <w:proofErr w:type="spellEnd"/>
-      <w:r>
-        <w:rPr>
-          <w:rFonts w:ascii="Consolas" w:hAnsi="Consolas" w:cs="Consolas"/>
-          <w:color w:val="A31515"/>
-          <w:sz w:val="19"/>
-          <w:szCs w:val="19"/>
-          <w:highlight w:val="white"/>
-        </w:rPr>
-        <w:t>"</w:t>
-      </w:r>
-      <w:r>
-        <w:rPr>
-          <w:rFonts w:ascii="Consolas" w:hAnsi="Consolas" w:cs="Consolas"/>
-          <w:color w:val="000000"/>
-          <w:sz w:val="19"/>
-          <w:szCs w:val="19"/>
-          <w:highlight w:val="white"/>
-        </w:rPr>
-        <w:t xml:space="preserve"> },</w:t>
-      </w:r>
-      <w:r>
-        <w:rPr>
-          <w:rFonts w:ascii="Consolas" w:hAnsi="Consolas" w:cs="Consolas"/>
-          <w:color w:val="000000"/>
-          <w:sz w:val="19"/>
-          <w:szCs w:val="19"/>
-        </w:rPr>
-        <w:br/>
-      </w:r>
-      <w:r>
-        <w:rPr>
-          <w:rFonts w:ascii="Consolas" w:hAnsi="Consolas" w:cs="Consolas"/>
-          <w:color w:val="000000"/>
-          <w:sz w:val="19"/>
-          <w:szCs w:val="19"/>
-        </w:rPr>
-        <w:br/>
-      </w:r>
-      <w:r>
-        <w:t xml:space="preserve">- </w:t>
-      </w:r>
-      <w:r>
-        <w:t xml:space="preserve">save all, </w:t>
-      </w:r>
-      <w:r>
-        <w:t>build</w:t>
+        <w:t>See “Add a new keyword</w:t>
+      </w:r>
+      <w:r>
+        <w:t xml:space="preserve"> to language</w:t>
+      </w:r>
+      <w:r>
+        <w:t>” below</w:t>
       </w:r>
       <w:r>
         <w:br/>
@@ -1711,24 +1392,324 @@
       </w:r>
     </w:p>
     <w:p>
-      <w:r>
-        <w:t>See step 1 in “Add a new accumulator” above</w:t>
-      </w:r>
-      <w:r>
-        <w:t>.</w:t>
-      </w:r>
-    </w:p>
-    <w:p>
-      <w:r>
-        <w:t xml:space="preserve">If it is a new top-level ompp keyword, also modify </w:t>
-      </w:r>
-      <w:proofErr w:type="gramStart"/>
-      <w:r>
-        <w:t>Symbol.cpp[</w:t>
-      </w:r>
-      <w:proofErr w:type="gramEnd"/>
-      <w:r>
-        <w:t>470] Symbol::</w:t>
+      <w:pPr>
+        <w:pStyle w:val="ListParagraph"/>
+        <w:numPr>
+          <w:ilvl w:val="0"/>
+          <w:numId w:val="4"/>
+        </w:numPr>
+      </w:pPr>
+      <w:r>
+        <w:t>A</w:t>
+      </w:r>
+      <w:r>
+        <w:t xml:space="preserve">dding a new token requires exact correspondence between </w:t>
+      </w:r>
+      <w:proofErr w:type="spellStart"/>
+      <w:r>
+        <w:t>parser.y</w:t>
+      </w:r>
+      <w:proofErr w:type="spellEnd"/>
+      <w:r>
+        <w:t xml:space="preserve"> and Symbol.cpp, as indicated in source comments.</w:t>
+      </w:r>
+      <w:r>
+        <w:br/>
+        <w:t xml:space="preserve">- open </w:t>
+      </w:r>
+      <w:proofErr w:type="spellStart"/>
+      <w:r>
+        <w:t>parser.y</w:t>
+      </w:r>
+      <w:proofErr w:type="spellEnd"/>
+      <w:r>
+        <w:t xml:space="preserve"> and Symbol.cpp, side by side.</w:t>
+      </w:r>
+      <w:r>
+        <w:br/>
+        <w:t>- search for the comment</w:t>
+      </w:r>
+      <w:r>
+        <w:br/>
+      </w:r>
+      <w:r>
+        <w:t>// top</w:t>
+      </w:r>
+      <w:r>
+        <w:t xml:space="preserve"> </w:t>
+      </w:r>
+      <w:r>
+        <w:t>level om keywords, in alphabetic order</w:t>
+      </w:r>
+      <w:r>
+        <w:br/>
+        <w:t>in both.</w:t>
+      </w:r>
+      <w:r>
+        <w:br/>
+        <w:t>- scroll down in each to find appropriate place to insert new keyword, in alphabetic order.  Note that there are two blocks of alphabetically sorted keywords, one for top-level, one for body-level.</w:t>
+      </w:r>
+      <w:r>
+        <w:br/>
+        <w:t>- copy, paste &amp; edit existing line in each:</w:t>
+      </w:r>
+      <w:r>
+        <w:br/>
+      </w:r>
+      <w:r>
+        <w:br/>
+      </w:r>
+      <w:r>
+        <w:rPr>
+          <w:rFonts w:ascii="Consolas" w:hAnsi="Consolas" w:cs="Consolas"/>
+          <w:color w:val="000000"/>
+          <w:sz w:val="19"/>
+          <w:szCs w:val="19"/>
+          <w:highlight w:val="white"/>
+        </w:rPr>
+        <w:t xml:space="preserve">   %token &lt;</w:t>
+      </w:r>
+      <w:proofErr w:type="spellStart"/>
+      <w:r>
+        <w:rPr>
+          <w:rFonts w:ascii="Consolas" w:hAnsi="Consolas" w:cs="Consolas"/>
+          <w:color w:val="000000"/>
+          <w:sz w:val="19"/>
+          <w:szCs w:val="19"/>
+          <w:highlight w:val="white"/>
+        </w:rPr>
+        <w:t>val_token</w:t>
+      </w:r>
+      <w:proofErr w:type="spellEnd"/>
+      <w:r>
+        <w:rPr>
+          <w:rFonts w:ascii="Consolas" w:hAnsi="Consolas" w:cs="Consolas"/>
+          <w:color w:val="000000"/>
+          <w:sz w:val="19"/>
+          <w:szCs w:val="19"/>
+          <w:highlight w:val="white"/>
+        </w:rPr>
+        <w:t xml:space="preserve">&gt;    </w:t>
+      </w:r>
+      <w:proofErr w:type="spellStart"/>
+      <w:r>
+        <w:rPr>
+          <w:rFonts w:ascii="Consolas" w:hAnsi="Consolas" w:cs="Consolas"/>
+          <w:color w:val="000000"/>
+          <w:sz w:val="19"/>
+          <w:szCs w:val="19"/>
+          <w:highlight w:val="white"/>
+        </w:rPr>
+        <w:t>TK_gini_obs_all</w:t>
+      </w:r>
+      <w:proofErr w:type="spellEnd"/>
+      <w:r>
+        <w:rPr>
+          <w:rFonts w:ascii="Consolas" w:hAnsi="Consolas" w:cs="Consolas"/>
+          <w:color w:val="000000"/>
+          <w:sz w:val="19"/>
+          <w:szCs w:val="19"/>
+          <w:highlight w:val="white"/>
+        </w:rPr>
+        <w:t xml:space="preserve">          </w:t>
+      </w:r>
+      <w:r>
+        <w:rPr>
+          <w:rFonts w:ascii="Consolas" w:hAnsi="Consolas" w:cs="Consolas"/>
+          <w:color w:val="A31515"/>
+          <w:sz w:val="19"/>
+          <w:szCs w:val="19"/>
+          <w:highlight w:val="white"/>
+        </w:rPr>
+        <w:t>"</w:t>
+      </w:r>
+      <w:proofErr w:type="spellStart"/>
+      <w:r>
+        <w:rPr>
+          <w:rFonts w:ascii="Consolas" w:hAnsi="Consolas" w:cs="Consolas"/>
+          <w:color w:val="A31515"/>
+          <w:sz w:val="19"/>
+          <w:szCs w:val="19"/>
+          <w:highlight w:val="white"/>
+        </w:rPr>
+        <w:t>gini_obs_all</w:t>
+      </w:r>
+      <w:proofErr w:type="spellEnd"/>
+      <w:r>
+        <w:rPr>
+          <w:rFonts w:ascii="Consolas" w:hAnsi="Consolas" w:cs="Consolas"/>
+          <w:color w:val="A31515"/>
+          <w:sz w:val="19"/>
+          <w:szCs w:val="19"/>
+          <w:highlight w:val="white"/>
+        </w:rPr>
+        <w:t>"</w:t>
+      </w:r>
+      <w:r>
+        <w:rPr>
+          <w:rFonts w:ascii="Consolas" w:hAnsi="Consolas" w:cs="Consolas"/>
+          <w:color w:val="A31515"/>
+          <w:sz w:val="19"/>
+          <w:szCs w:val="19"/>
+        </w:rPr>
+        <w:br/>
+      </w:r>
+      <w:r>
+        <w:rPr>
+          <w:rFonts w:ascii="Consolas" w:hAnsi="Consolas" w:cs="Consolas"/>
+          <w:color w:val="000000"/>
+          <w:sz w:val="19"/>
+          <w:szCs w:val="19"/>
+          <w:highlight w:val="white"/>
+        </w:rPr>
+        <w:t xml:space="preserve">   { </w:t>
+      </w:r>
+      <w:r>
+        <w:rPr>
+          <w:rFonts w:ascii="Consolas" w:hAnsi="Consolas" w:cs="Consolas"/>
+          <w:color w:val="2B91AF"/>
+          <w:sz w:val="19"/>
+          <w:szCs w:val="19"/>
+          <w:highlight w:val="white"/>
+        </w:rPr>
+        <w:t>token</w:t>
+      </w:r>
+      <w:r>
+        <w:rPr>
+          <w:rFonts w:ascii="Consolas" w:hAnsi="Consolas" w:cs="Consolas"/>
+          <w:color w:val="000000"/>
+          <w:sz w:val="19"/>
+          <w:szCs w:val="19"/>
+          <w:highlight w:val="white"/>
+        </w:rPr>
+        <w:t>::</w:t>
+      </w:r>
+      <w:proofErr w:type="spellStart"/>
+      <w:r>
+        <w:rPr>
+          <w:rFonts w:ascii="Consolas" w:hAnsi="Consolas" w:cs="Consolas"/>
+          <w:color w:val="000000"/>
+          <w:sz w:val="19"/>
+          <w:szCs w:val="19"/>
+          <w:highlight w:val="white"/>
+        </w:rPr>
+        <w:t>TK_gini_obs_all</w:t>
+      </w:r>
+      <w:proofErr w:type="spellEnd"/>
+      <w:r>
+        <w:rPr>
+          <w:rFonts w:ascii="Consolas" w:hAnsi="Consolas" w:cs="Consolas"/>
+          <w:color w:val="000000"/>
+          <w:sz w:val="19"/>
+          <w:szCs w:val="19"/>
+          <w:highlight w:val="white"/>
+        </w:rPr>
+        <w:t xml:space="preserve">, </w:t>
+      </w:r>
+      <w:r>
+        <w:rPr>
+          <w:rFonts w:ascii="Consolas" w:hAnsi="Consolas" w:cs="Consolas"/>
+          <w:color w:val="A31515"/>
+          <w:sz w:val="19"/>
+          <w:szCs w:val="19"/>
+          <w:highlight w:val="white"/>
+        </w:rPr>
+        <w:t>"</w:t>
+      </w:r>
+      <w:proofErr w:type="spellStart"/>
+      <w:r>
+        <w:rPr>
+          <w:rFonts w:ascii="Consolas" w:hAnsi="Consolas" w:cs="Consolas"/>
+          <w:color w:val="A31515"/>
+          <w:sz w:val="19"/>
+          <w:szCs w:val="19"/>
+          <w:highlight w:val="white"/>
+        </w:rPr>
+        <w:t>gini_obs_all</w:t>
+      </w:r>
+      <w:proofErr w:type="spellEnd"/>
+      <w:r>
+        <w:rPr>
+          <w:rFonts w:ascii="Consolas" w:hAnsi="Consolas" w:cs="Consolas"/>
+          <w:color w:val="A31515"/>
+          <w:sz w:val="19"/>
+          <w:szCs w:val="19"/>
+          <w:highlight w:val="white"/>
+        </w:rPr>
+        <w:t>"</w:t>
+      </w:r>
+      <w:r>
+        <w:rPr>
+          <w:rFonts w:ascii="Consolas" w:hAnsi="Consolas" w:cs="Consolas"/>
+          <w:color w:val="000000"/>
+          <w:sz w:val="19"/>
+          <w:szCs w:val="19"/>
+          <w:highlight w:val="white"/>
+        </w:rPr>
+        <w:t xml:space="preserve"> },</w:t>
+      </w:r>
+      <w:r>
+        <w:rPr>
+          <w:rFonts w:ascii="Consolas" w:hAnsi="Consolas" w:cs="Consolas"/>
+          <w:color w:val="000000"/>
+          <w:sz w:val="19"/>
+          <w:szCs w:val="19"/>
+        </w:rPr>
+        <w:br/>
+      </w:r>
+      <w:r>
+        <w:rPr>
+          <w:rFonts w:ascii="Consolas" w:hAnsi="Consolas" w:cs="Consolas"/>
+          <w:color w:val="000000"/>
+          <w:sz w:val="19"/>
+          <w:szCs w:val="19"/>
+        </w:rPr>
+        <w:br/>
+      </w:r>
+    </w:p>
+    <w:p>
+      <w:pPr>
+        <w:pStyle w:val="ListParagraph"/>
+        <w:numPr>
+          <w:ilvl w:val="0"/>
+          <w:numId w:val="4"/>
+        </w:numPr>
+      </w:pPr>
+      <w:r>
+        <w:t>If it is a new top-level ompp keyword, also modify</w:t>
+      </w:r>
+      <w:r>
+        <w:t xml:space="preserve"> </w:t>
+      </w:r>
+      <w:r>
+        <w:t>Symbol.cpp</w:t>
+      </w:r>
+      <w:r>
+        <w:t xml:space="preserve"> (~line 470 or after) </w:t>
+      </w:r>
+      <w:r>
+        <w:t xml:space="preserve">to add </w:t>
+      </w:r>
+      <w:r>
+        <w:t xml:space="preserve">the </w:t>
+      </w:r>
+      <w:r>
+        <w:t>new top</w:t>
+      </w:r>
+      <w:r>
+        <w:t>-</w:t>
+      </w:r>
+      <w:r>
+        <w:t xml:space="preserve">level keyword to </w:t>
+      </w:r>
+      <w:r>
+        <w:t xml:space="preserve">the </w:t>
+      </w:r>
+      <w:r>
+        <w:t xml:space="preserve">collection </w:t>
+      </w:r>
+      <w:r>
+        <w:t>Symbol::</w:t>
       </w:r>
       <w:proofErr w:type="spellStart"/>
       <w:r>
@@ -1736,12 +1717,41 @@
       </w:r>
       <w:proofErr w:type="spellEnd"/>
       <w:r>
-        <w:t>.</w:t>
-      </w:r>
-    </w:p>
-    <w:p>
+        <w:t xml:space="preserve"> </w:t>
+      </w:r>
+    </w:p>
+    <w:p>
+      <w:pPr>
+        <w:pStyle w:val="ListParagraph"/>
+        <w:numPr>
+          <w:ilvl w:val="0"/>
+          <w:numId w:val="4"/>
+        </w:numPr>
+      </w:pPr>
       <w:r>
         <w:lastRenderedPageBreak/>
+        <w:t xml:space="preserve">save all, </w:t>
+      </w:r>
+      <w:r>
+        <w:t>build</w:t>
+      </w:r>
+      <w:r>
+        <w:rPr>
+          <w:rFonts w:ascii="Consolas" w:hAnsi="Consolas" w:cs="Consolas"/>
+          <w:color w:val="000000"/>
+          <w:sz w:val="19"/>
+          <w:szCs w:val="19"/>
+        </w:rPr>
+        <w:br/>
+      </w:r>
+      <w:r>
+        <w:br/>
+      </w:r>
+    </w:p>
+    <w:p/>
+    <w:p/>
+    <w:p>
+      <w:r>
         <w:br/>
       </w:r>
     </w:p>
@@ -1759,6 +1769,95 @@
 <file path=word/numbering.xml><?xml version="1.0" encoding="utf-8"?>
 <w:numbering xmlns:wpc="http://schemas.microsoft.com/office/word/2010/wordprocessingCanvas" xmlns:cx="http://schemas.microsoft.com/office/drawing/2014/chartex" xmlns:cx1="http://schemas.microsoft.com/office/drawing/2015/9/8/chartex" xmlns:cx2="http://schemas.microsoft.com/office/drawing/2015/10/21/chartex" xmlns:cx3="http://schemas.microsoft.com/office/drawing/2016/5/9/chartex" xmlns:cx4="http://schemas.microsoft.com/office/drawing/2016/5/10/chartex" xmlns:cx5="http://schemas.microsoft.com/office/drawing/2016/5/11/chartex" xmlns:cx6="http://schemas.microsoft.com/office/drawing/2016/5/12/chartex" xmlns:cx7="http://schemas.microsoft.com/office/drawing/2016/5/13/chartex" xmlns:cx8="http://schemas.microsoft.com/office/drawing/2016/5/14/chartex" xmlns:mc="http://schemas.openxmlformats.org/markup-compatibility/2006" xmlns:aink="http://schemas.microsoft.com/office/drawing/2016/ink" xmlns:am3d="http://schemas.microsoft.com/office/drawing/2017/model3d" xmlns:o="urn:schemas-microsoft-com:office:office" xmlns:r="http://schemas.openxmlformats.org/officeDocument/2006/relationships" xmlns:m="http://schemas.openxmlformats.org/officeDocument/2006/math" xmlns:v="urn:schemas-microsoft-com:vml" xmlns:wp14="http://schemas.microsoft.com/office/word/2010/wordprocessingDrawing" xmlns:wp="http://schemas.openxmlformats.org/drawingml/2006/wordprocessingDrawing" xmlns:w10="urn:schemas-microsoft-com:office:word" xmlns:w="http://schemas.openxmlformats.org/wordprocessingml/2006/main" xmlns:w14="http://schemas.microsoft.com/office/word/2010/wordml" xmlns:w15="http://schemas.microsoft.com/office/word/2012/wordml" xmlns:w16cex="http://schemas.microsoft.com/office/word/2018/wordml/cex" xmlns:w16cid="http://schemas.microsoft.com/office/word/2016/wordml/cid" xmlns:w16="http://schemas.microsoft.com/office/word/2018/wordml" xmlns:w16sdtdh="http://schemas.microsoft.com/office/word/2020/wordml/sdtdatahash" xmlns:w16se="http://schemas.microsoft.com/office/word/2015/wordml/symex" xmlns:wpg="http://schemas.microsoft.com/office/word/2010/wordprocessingGroup" xmlns:wpi="http://schemas.microsoft.com/office/word/2010/wordprocessingInk" xmlns:wne="http://schemas.microsoft.com/office/word/2006/wordml" xmlns:wps="http://schemas.microsoft.com/office/word/2010/wordprocessingShape" mc:Ignorable="w14 w15 w16se w16cid w16 w16cex w16sdtdh wp14">
   <w:abstractNum w:abstractNumId="0" w15:restartNumberingAfterBreak="0">
+    <w:nsid w:val="10BD68A0"/>
+    <w:multiLevelType w:val="hybridMultilevel"/>
+    <w:tmpl w:val="19DEAA02"/>
+    <w:lvl w:ilvl="0" w:tplc="1009000F">
+      <w:start w:val="1"/>
+      <w:numFmt w:val="decimal"/>
+      <w:lvlText w:val="%1."/>
+      <w:lvlJc w:val="left"/>
+      <w:pPr>
+        <w:ind w:left="720" w:hanging="360"/>
+      </w:pPr>
+      <w:rPr>
+        <w:rFonts w:hint="default"/>
+      </w:rPr>
+    </w:lvl>
+    <w:lvl w:ilvl="1" w:tplc="10090019" w:tentative="1">
+      <w:start w:val="1"/>
+      <w:numFmt w:val="lowerLetter"/>
+      <w:lvlText w:val="%2."/>
+      <w:lvlJc w:val="left"/>
+      <w:pPr>
+        <w:ind w:left="1440" w:hanging="360"/>
+      </w:pPr>
+    </w:lvl>
+    <w:lvl w:ilvl="2" w:tplc="1009001B" w:tentative="1">
+      <w:start w:val="1"/>
+      <w:numFmt w:val="lowerRoman"/>
+      <w:lvlText w:val="%3."/>
+      <w:lvlJc w:val="right"/>
+      <w:pPr>
+        <w:ind w:left="2160" w:hanging="180"/>
+      </w:pPr>
+    </w:lvl>
+    <w:lvl w:ilvl="3" w:tplc="1009000F" w:tentative="1">
+      <w:start w:val="1"/>
+      <w:numFmt w:val="decimal"/>
+      <w:lvlText w:val="%4."/>
+      <w:lvlJc w:val="left"/>
+      <w:pPr>
+        <w:ind w:left="2880" w:hanging="360"/>
+      </w:pPr>
+    </w:lvl>
+    <w:lvl w:ilvl="4" w:tplc="10090019" w:tentative="1">
+      <w:start w:val="1"/>
+      <w:numFmt w:val="lowerLetter"/>
+      <w:lvlText w:val="%5."/>
+      <w:lvlJc w:val="left"/>
+      <w:pPr>
+        <w:ind w:left="3600" w:hanging="360"/>
+      </w:pPr>
+    </w:lvl>
+    <w:lvl w:ilvl="5" w:tplc="1009001B" w:tentative="1">
+      <w:start w:val="1"/>
+      <w:numFmt w:val="lowerRoman"/>
+      <w:lvlText w:val="%6."/>
+      <w:lvlJc w:val="right"/>
+      <w:pPr>
+        <w:ind w:left="4320" w:hanging="180"/>
+      </w:pPr>
+    </w:lvl>
+    <w:lvl w:ilvl="6" w:tplc="1009000F" w:tentative="1">
+      <w:start w:val="1"/>
+      <w:numFmt w:val="decimal"/>
+      <w:lvlText w:val="%7."/>
+      <w:lvlJc w:val="left"/>
+      <w:pPr>
+        <w:ind w:left="5040" w:hanging="360"/>
+      </w:pPr>
+    </w:lvl>
+    <w:lvl w:ilvl="7" w:tplc="10090019" w:tentative="1">
+      <w:start w:val="1"/>
+      <w:numFmt w:val="lowerLetter"/>
+      <w:lvlText w:val="%8."/>
+      <w:lvlJc w:val="left"/>
+      <w:pPr>
+        <w:ind w:left="5760" w:hanging="360"/>
+      </w:pPr>
+    </w:lvl>
+    <w:lvl w:ilvl="8" w:tplc="1009001B" w:tentative="1">
+      <w:start w:val="1"/>
+      <w:numFmt w:val="lowerRoman"/>
+      <w:lvlText w:val="%9."/>
+      <w:lvlJc w:val="right"/>
+      <w:pPr>
+        <w:ind w:left="6480" w:hanging="180"/>
+      </w:pPr>
+    </w:lvl>
+  </w:abstractNum>
+  <w:abstractNum w:abstractNumId="1" w15:restartNumberingAfterBreak="0">
     <w:nsid w:val="34A5506C"/>
     <w:multiLevelType w:val="hybridMultilevel"/>
     <w:tmpl w:val="BD76C986"/>
@@ -1847,7 +1946,7 @@
       </w:pPr>
     </w:lvl>
   </w:abstractNum>
-  <w:abstractNum w:abstractNumId="1" w15:restartNumberingAfterBreak="0">
+  <w:abstractNum w:abstractNumId="2" w15:restartNumberingAfterBreak="0">
     <w:nsid w:val="76AB42FF"/>
     <w:multiLevelType w:val="hybridMultilevel"/>
     <w:tmpl w:val="BD76C986"/>
@@ -1936,7 +2035,7 @@
       </w:pPr>
     </w:lvl>
   </w:abstractNum>
-  <w:abstractNum w:abstractNumId="2" w15:restartNumberingAfterBreak="0">
+  <w:abstractNum w:abstractNumId="3" w15:restartNumberingAfterBreak="0">
     <w:nsid w:val="7C941A28"/>
     <w:multiLevelType w:val="hybridMultilevel"/>
     <w:tmpl w:val="19DEAA02"/>
@@ -2026,12 +2125,15 @@
     </w:lvl>
   </w:abstractNum>
   <w:num w:numId="1">
+    <w:abstractNumId w:val="2"/>
+  </w:num>
+  <w:num w:numId="2">
+    <w:abstractNumId w:val="3"/>
+  </w:num>
+  <w:num w:numId="3">
     <w:abstractNumId w:val="1"/>
   </w:num>
-  <w:num w:numId="2">
-    <w:abstractNumId w:val="2"/>
-  </w:num>
-  <w:num w:numId="3">
+  <w:num w:numId="4">
     <w:abstractNumId w:val="0"/>
   </w:num>
 </w:numbering>
@@ -2160,6 +2262,7 @@
     <w:lsdException w:name="HTML Sample" w:semiHidden="1" w:unhideWhenUsed="1"/>
     <w:lsdException w:name="HTML Typewriter" w:semiHidden="1" w:unhideWhenUsed="1"/>
     <w:lsdException w:name="HTML Variable" w:semiHidden="1" w:unhideWhenUsed="1"/>
+    <w:lsdException w:name="Normal Table" w:semiHidden="1" w:unhideWhenUsed="1"/>
     <w:lsdException w:name="annotation subject" w:semiHidden="1" w:unhideWhenUsed="1"/>
     <w:lsdException w:name="No List" w:semiHidden="1" w:unhideWhenUsed="1"/>
     <w:lsdException w:name="Outline List 1" w:semiHidden="1" w:unhideWhenUsed="1"/>
@@ -2206,8 +2309,10 @@
     <w:lsdException w:name="Table Subtle 2" w:semiHidden="1" w:unhideWhenUsed="1"/>
     <w:lsdException w:name="Table Web 1" w:semiHidden="1" w:unhideWhenUsed="1"/>
     <w:lsdException w:name="Table Web 2" w:semiHidden="1" w:unhideWhenUsed="1"/>
+    <w:lsdException w:name="Table Web 3" w:semiHidden="1" w:unhideWhenUsed="1"/>
     <w:lsdException w:name="Balloon Text" w:semiHidden="1" w:unhideWhenUsed="1"/>
     <w:lsdException w:name="Table Grid" w:uiPriority="39"/>
+    <w:lsdException w:name="Table Theme" w:semiHidden="1" w:unhideWhenUsed="1"/>
     <w:lsdException w:name="Placeholder Text" w:semiHidden="1"/>
     <w:lsdException w:name="No Spacing" w:uiPriority="1" w:qFormat="1"/>
     <w:lsdException w:name="Light Shading" w:uiPriority="60"/>

</xml_diff>